<commit_message>
Added System verilog concepts
</commit_message>
<xml_diff>
--- a/learn verilog-sv.docx
+++ b/learn verilog-sv.docx
@@ -9337,9 +9337,2532 @@
     </w:p>
     <w:p>
       <w:pPr>
+        <w:pStyle w:val="Heading2"/>
+        <w:numPr>
+          <w:ilvl w:val="0"/>
+          <w:numId w:val="16"/>
+        </w:numPr>
+      </w:pPr>
+      <w:r>
+        <w:t>Strings, Enumerations:</w:t>
+      </w:r>
+    </w:p>
+    <w:p>
+      <w:pPr>
         <w:spacing w:after="0"/>
         <w:ind w:left="1080"/>
       </w:pPr>
+      <w:r>
+        <w:t xml:space="preserve">String </w:t>
+      </w:r>
+      <w:proofErr w:type="spellStart"/>
+      <w:r>
+        <w:t>variable_name</w:t>
+      </w:r>
+      <w:proofErr w:type="spellEnd"/>
+      <w:r>
+        <w:t xml:space="preserve"> = “Hello World”;</w:t>
+      </w:r>
+    </w:p>
+    <w:p>
+      <w:pPr>
+        <w:spacing w:after="0"/>
+        <w:ind w:left="1080"/>
+      </w:pPr>
+      <w:r>
+        <w:t>Enum {</w:t>
+      </w:r>
+      <w:proofErr w:type="gramStart"/>
+      <w:r>
+        <w:t>RED,YELLOW</w:t>
+      </w:r>
+      <w:proofErr w:type="gramEnd"/>
+      <w:r>
+        <w:t xml:space="preserve">,GREEN} </w:t>
+      </w:r>
+      <w:proofErr w:type="spellStart"/>
+      <w:r>
+        <w:t>Traffic_light</w:t>
+      </w:r>
+      <w:proofErr w:type="spellEnd"/>
+      <w:r>
+        <w:t>;</w:t>
+      </w:r>
+    </w:p>
+    <w:p>
+      <w:pPr>
+        <w:spacing w:after="0"/>
+        <w:ind w:left="1080"/>
+      </w:pPr>
+      <w:proofErr w:type="spellStart"/>
+      <w:r>
+        <w:t>Traffic_light</w:t>
+      </w:r>
+      <w:proofErr w:type="spellEnd"/>
+      <w:r>
+        <w:t xml:space="preserve"> t1;</w:t>
+      </w:r>
+      <w:r>
+        <w:tab/>
+        <w:t xml:space="preserve">// </w:t>
+      </w:r>
+      <w:proofErr w:type="gramStart"/>
+      <w:r>
+        <w:t>RED,YELLOW</w:t>
+      </w:r>
+      <w:proofErr w:type="gramEnd"/>
+      <w:r>
+        <w:t>,GREEN={0,1,3}</w:t>
+      </w:r>
+    </w:p>
+    <w:p>
+      <w:pPr>
+        <w:spacing w:after="0"/>
+        <w:ind w:left="1080"/>
+      </w:pPr>
+      <w:r>
+        <w:t>Enum {</w:t>
+      </w:r>
+      <w:proofErr w:type="gramStart"/>
+      <w:r>
+        <w:t>RED,YELLOW</w:t>
+      </w:r>
+      <w:proofErr w:type="gramEnd"/>
+      <w:r>
+        <w:t xml:space="preserve">=9,GREEN} </w:t>
+      </w:r>
+      <w:proofErr w:type="spellStart"/>
+      <w:r>
+        <w:t>Traffic_light</w:t>
+      </w:r>
+      <w:proofErr w:type="spellEnd"/>
+      <w:r>
+        <w:t>;</w:t>
+      </w:r>
+    </w:p>
+    <w:p>
+      <w:pPr>
+        <w:spacing w:after="0"/>
+        <w:ind w:left="1080"/>
+      </w:pPr>
+      <w:proofErr w:type="spellStart"/>
+      <w:r>
+        <w:t>Traffic_light</w:t>
+      </w:r>
+      <w:proofErr w:type="spellEnd"/>
+      <w:r>
+        <w:t xml:space="preserve"> t1;</w:t>
+      </w:r>
+      <w:r>
+        <w:tab/>
+        <w:t xml:space="preserve">// </w:t>
+      </w:r>
+      <w:proofErr w:type="gramStart"/>
+      <w:r>
+        <w:t>RED,YELLOW</w:t>
+      </w:r>
+      <w:proofErr w:type="gramEnd"/>
+      <w:r>
+        <w:t>,GREEN={0,9,10}</w:t>
+      </w:r>
+    </w:p>
+    <w:p>
+      <w:pPr>
+        <w:pStyle w:val="Heading2"/>
+        <w:numPr>
+          <w:ilvl w:val="0"/>
+          <w:numId w:val="16"/>
+        </w:numPr>
+      </w:pPr>
+      <w:r>
+        <w:t>Arrays:</w:t>
+      </w:r>
+    </w:p>
+    <w:p>
+      <w:pPr>
+        <w:spacing w:after="0"/>
+        <w:ind w:left="1080"/>
+        <w:rPr>
+          <w:b/>
+          <w:bCs/>
+          <w:i/>
+          <w:iCs/>
+        </w:rPr>
+      </w:pPr>
+      <w:r>
+        <w:rPr>
+          <w:b/>
+          <w:bCs/>
+          <w:i/>
+          <w:iCs/>
+        </w:rPr>
+        <w:t>In a list of multi dimensions, the rightmost one varies most rapidly than the left most one. Packed dimension varies more rapidly than an unpacked.</w:t>
+      </w:r>
+    </w:p>
+    <w:p>
+      <w:pPr>
+        <w:spacing w:after="0"/>
+        <w:ind w:left="360" w:firstLine="720"/>
+      </w:pPr>
+      <w:r>
+        <w:rPr>
+          <w:b/>
+          <w:bCs/>
+        </w:rPr>
+        <w:t xml:space="preserve">Accessing: </w:t>
+      </w:r>
+      <w:r>
+        <w:t>Start from left</w:t>
+      </w:r>
+      <w:r>
+        <w:t xml:space="preserve"> and figure out number of elements.</w:t>
+      </w:r>
+    </w:p>
+    <w:p>
+      <w:pPr>
+        <w:spacing w:after="0"/>
+        <w:ind w:left="360" w:firstLine="720"/>
+      </w:pPr>
+      <w:r>
+        <w:t xml:space="preserve">Bit [7:0] a1; </w:t>
+      </w:r>
+      <w:r>
+        <w:tab/>
+        <w:t>//a1[</w:t>
+      </w:r>
+      <w:proofErr w:type="spellStart"/>
+      <w:r>
+        <w:t>i</w:t>
+      </w:r>
+      <w:proofErr w:type="spellEnd"/>
+      <w:r>
+        <w:t>] = 1’b</w:t>
+      </w:r>
+    </w:p>
+    <w:p>
+      <w:pPr>
+        <w:spacing w:after="0"/>
+        <w:ind w:left="360" w:firstLine="720"/>
+      </w:pPr>
+      <w:r>
+        <w:t>Bit [</w:t>
+      </w:r>
+      <w:proofErr w:type="gramStart"/>
+      <w:r>
+        <w:t>2:0][</w:t>
+      </w:r>
+      <w:proofErr w:type="gramEnd"/>
+      <w:r>
+        <w:t>7:0]a2;</w:t>
+      </w:r>
+      <w:r>
+        <w:tab/>
+        <w:t>//a2[</w:t>
+      </w:r>
+      <w:proofErr w:type="spellStart"/>
+      <w:r>
+        <w:t>i</w:t>
+      </w:r>
+      <w:proofErr w:type="spellEnd"/>
+      <w:r>
+        <w:t>] = 8’b; a2[</w:t>
+      </w:r>
+      <w:proofErr w:type="spellStart"/>
+      <w:r>
+        <w:t>i</w:t>
+      </w:r>
+      <w:proofErr w:type="spellEnd"/>
+      <w:r>
+        <w:t>][j] = 1’b</w:t>
+      </w:r>
+    </w:p>
+    <w:p>
+      <w:pPr>
+        <w:spacing w:after="0"/>
+        <w:ind w:left="360" w:firstLine="720"/>
+      </w:pPr>
+      <w:r>
+        <w:t>Bit [</w:t>
+      </w:r>
+      <w:proofErr w:type="gramStart"/>
+      <w:r>
+        <w:t>1:0][</w:t>
+      </w:r>
+      <w:proofErr w:type="gramEnd"/>
+      <w:r>
+        <w:t>2:0][7:0];</w:t>
+      </w:r>
+      <w:r>
+        <w:tab/>
+        <w:t>//a3[</w:t>
+      </w:r>
+      <w:proofErr w:type="spellStart"/>
+      <w:r>
+        <w:t>i</w:t>
+      </w:r>
+      <w:proofErr w:type="spellEnd"/>
+      <w:r>
+        <w:t>] = 24’b; a3[</w:t>
+      </w:r>
+      <w:proofErr w:type="spellStart"/>
+      <w:r>
+        <w:t>i</w:t>
+      </w:r>
+      <w:proofErr w:type="spellEnd"/>
+      <w:r>
+        <w:t>][j] = 8’b; a3[</w:t>
+      </w:r>
+      <w:proofErr w:type="spellStart"/>
+      <w:r>
+        <w:t>i</w:t>
+      </w:r>
+      <w:proofErr w:type="spellEnd"/>
+      <w:r>
+        <w:t>][j][k] = 1’b1</w:t>
+      </w:r>
+    </w:p>
+    <w:p>
+      <w:pPr>
+        <w:spacing w:after="0"/>
+        <w:ind w:left="360" w:firstLine="720"/>
+      </w:pPr>
+    </w:p>
+    <w:p>
+      <w:pPr>
+        <w:spacing w:after="0"/>
+        <w:ind w:left="360" w:firstLine="720"/>
+      </w:pPr>
+    </w:p>
+    <w:p>
+      <w:pPr>
+        <w:pStyle w:val="Heading3"/>
+        <w:numPr>
+          <w:ilvl w:val="0"/>
+          <w:numId w:val="27"/>
+        </w:numPr>
+      </w:pPr>
+      <w:r>
+        <w:lastRenderedPageBreak/>
+        <w:t>Packed Arrays:</w:t>
+      </w:r>
+    </w:p>
+    <w:p>
+      <w:pPr>
+        <w:spacing w:after="0"/>
+        <w:ind w:left="1800"/>
+      </w:pPr>
+      <w:r>
+        <w:t>Bit [</w:t>
+      </w:r>
+      <w:proofErr w:type="gramStart"/>
+      <w:r>
+        <w:t>2:0][</w:t>
+      </w:r>
+      <w:proofErr w:type="gramEnd"/>
+      <w:r>
+        <w:t xml:space="preserve">7:0] </w:t>
+      </w:r>
+      <w:proofErr w:type="spellStart"/>
+      <w:r>
+        <w:t>packed_array</w:t>
+      </w:r>
+      <w:proofErr w:type="spellEnd"/>
+      <w:r>
+        <w:t>;</w:t>
+      </w:r>
+    </w:p>
+    <w:p>
+      <w:pPr>
+        <w:spacing w:after="0"/>
+        <w:ind w:left="1800"/>
+      </w:pPr>
+      <w:r>
+        <w:rPr>
+          <w:noProof/>
+        </w:rPr>
+        <w:drawing>
+          <wp:inline distT="0" distB="0" distL="0" distR="0" wp14:anchorId="26714B81" wp14:editId="091CC8AE">
+            <wp:extent cx="2870421" cy="896710"/>
+            <wp:effectExtent l="0" t="0" r="6350" b="0"/>
+            <wp:docPr id="7" name="Picture 7"/>
+            <wp:cNvGraphicFramePr>
+              <a:graphicFrameLocks xmlns:a="http://schemas.openxmlformats.org/drawingml/2006/main" noChangeAspect="1"/>
+            </wp:cNvGraphicFramePr>
+            <a:graphic xmlns:a="http://schemas.openxmlformats.org/drawingml/2006/main">
+              <a:graphicData uri="http://schemas.openxmlformats.org/drawingml/2006/picture">
+                <pic:pic xmlns:pic="http://schemas.openxmlformats.org/drawingml/2006/picture">
+                  <pic:nvPicPr>
+                    <pic:cNvPr id="1" name=""/>
+                    <pic:cNvPicPr/>
+                  </pic:nvPicPr>
+                  <pic:blipFill>
+                    <a:blip r:embed="rId16">
+                      <a:extLst>
+                        <a:ext uri="{28A0092B-C50C-407E-A947-70E740481C1C}">
+                          <a14:useLocalDpi xmlns:a14="http://schemas.microsoft.com/office/drawing/2010/main" val="0"/>
+                        </a:ext>
+                      </a:extLst>
+                    </a:blip>
+                    <a:stretch>
+                      <a:fillRect/>
+                    </a:stretch>
+                  </pic:blipFill>
+                  <pic:spPr>
+                    <a:xfrm>
+                      <a:off x="0" y="0"/>
+                      <a:ext cx="3059226" cy="955692"/>
+                    </a:xfrm>
+                    <a:prstGeom prst="rect">
+                      <a:avLst/>
+                    </a:prstGeom>
+                  </pic:spPr>
+                </pic:pic>
+              </a:graphicData>
+            </a:graphic>
+          </wp:inline>
+        </w:drawing>
+      </w:r>
+    </w:p>
+    <w:p>
+      <w:pPr>
+        <w:spacing w:after="0"/>
+        <w:ind w:left="1800"/>
+      </w:pPr>
+      <w:r>
+        <w:t>1 D packed array is also called vector.</w:t>
+      </w:r>
+      <w:r>
+        <w:tab/>
+      </w:r>
+    </w:p>
+    <w:p>
+      <w:pPr>
+        <w:spacing w:after="0"/>
+        <w:ind w:left="1800"/>
+        <w:rPr>
+          <w:b/>
+          <w:bCs/>
+          <w:i/>
+          <w:iCs/>
+        </w:rPr>
+      </w:pPr>
+      <w:r>
+        <w:rPr>
+          <w:b/>
+          <w:bCs/>
+          <w:i/>
+          <w:iCs/>
+        </w:rPr>
+        <w:t>Example:</w:t>
+      </w:r>
+    </w:p>
+    <w:p>
+      <w:pPr>
+        <w:spacing w:after="0"/>
+        <w:ind w:left="1800"/>
+      </w:pPr>
+      <w:r>
+        <w:t>foreach(a3[</w:t>
+      </w:r>
+      <w:proofErr w:type="spellStart"/>
+      <w:proofErr w:type="gramStart"/>
+      <w:r>
+        <w:t>i,j</w:t>
+      </w:r>
+      <w:proofErr w:type="spellEnd"/>
+      <w:proofErr w:type="gramEnd"/>
+      <w:r>
+        <w:t>]) begin</w:t>
+      </w:r>
+    </w:p>
+    <w:p>
+      <w:pPr>
+        <w:spacing w:after="0"/>
+        <w:ind w:left="1800"/>
+      </w:pPr>
+      <w:r>
+        <w:t xml:space="preserve">    a3[</w:t>
+      </w:r>
+      <w:proofErr w:type="spellStart"/>
+      <w:r>
+        <w:t>i</w:t>
+      </w:r>
+      <w:proofErr w:type="spellEnd"/>
+      <w:r>
+        <w:t>][j] = '</w:t>
+      </w:r>
+      <w:proofErr w:type="spellStart"/>
+      <w:r>
+        <w:t>haa</w:t>
+      </w:r>
+      <w:proofErr w:type="spellEnd"/>
+      <w:r>
+        <w:t>;</w:t>
+      </w:r>
+    </w:p>
+    <w:p>
+      <w:pPr>
+        <w:spacing w:after="0"/>
+        <w:ind w:left="1800"/>
+      </w:pPr>
+      <w:r>
+        <w:t xml:space="preserve">  end</w:t>
+      </w:r>
+    </w:p>
+    <w:p>
+      <w:pPr>
+        <w:spacing w:after="0"/>
+        <w:ind w:left="1800"/>
+      </w:pPr>
+      <w:r>
+        <w:t xml:space="preserve">  foreach(a3[</w:t>
+      </w:r>
+      <w:proofErr w:type="spellStart"/>
+      <w:r>
+        <w:t>i</w:t>
+      </w:r>
+      <w:proofErr w:type="spellEnd"/>
+      <w:r>
+        <w:t>]) begin</w:t>
+      </w:r>
+    </w:p>
+    <w:p>
+      <w:pPr>
+        <w:spacing w:after="0"/>
+        <w:ind w:left="1800"/>
+      </w:pPr>
+      <w:r>
+        <w:t xml:space="preserve">    $display("a3[%0</w:t>
+      </w:r>
+      <w:proofErr w:type="gramStart"/>
+      <w:r>
+        <w:t>d]=</w:t>
+      </w:r>
+      <w:proofErr w:type="gramEnd"/>
+      <w:r>
+        <w:t xml:space="preserve">%b", </w:t>
+      </w:r>
+      <w:proofErr w:type="spellStart"/>
+      <w:r>
+        <w:t>i</w:t>
+      </w:r>
+      <w:proofErr w:type="spellEnd"/>
+      <w:r>
+        <w:t>, a3[</w:t>
+      </w:r>
+      <w:proofErr w:type="spellStart"/>
+      <w:r>
+        <w:t>i</w:t>
+      </w:r>
+      <w:proofErr w:type="spellEnd"/>
+      <w:r>
+        <w:t>]);</w:t>
+      </w:r>
+    </w:p>
+    <w:p>
+      <w:pPr>
+        <w:spacing w:after="0"/>
+        <w:ind w:left="1800"/>
+      </w:pPr>
+      <w:r>
+        <w:t xml:space="preserve">  end</w:t>
+      </w:r>
+    </w:p>
+    <w:p>
+      <w:pPr>
+        <w:spacing w:after="0"/>
+        <w:ind w:left="1800"/>
+      </w:pPr>
+      <w:r>
+        <w:t xml:space="preserve">   $</w:t>
+      </w:r>
+      <w:proofErr w:type="gramStart"/>
+      <w:r>
+        <w:t>display(</w:t>
+      </w:r>
+      <w:proofErr w:type="gramEnd"/>
+      <w:r>
+        <w:t>"-----------------------");</w:t>
+      </w:r>
+    </w:p>
+    <w:p>
+      <w:pPr>
+        <w:spacing w:after="0"/>
+        <w:ind w:left="1800"/>
+      </w:pPr>
+      <w:r>
+        <w:t xml:space="preserve">  foreach(a3[</w:t>
+      </w:r>
+      <w:proofErr w:type="spellStart"/>
+      <w:proofErr w:type="gramStart"/>
+      <w:r>
+        <w:t>i,j</w:t>
+      </w:r>
+      <w:proofErr w:type="spellEnd"/>
+      <w:proofErr w:type="gramEnd"/>
+      <w:r>
+        <w:t>]) begin</w:t>
+      </w:r>
+    </w:p>
+    <w:p>
+      <w:pPr>
+        <w:spacing w:after="0"/>
+        <w:ind w:left="1800"/>
+      </w:pPr>
+      <w:r>
+        <w:t xml:space="preserve">    $display("a3[%0</w:t>
+      </w:r>
+      <w:proofErr w:type="gramStart"/>
+      <w:r>
+        <w:t>d][</w:t>
+      </w:r>
+      <w:proofErr w:type="gramEnd"/>
+      <w:r>
+        <w:t xml:space="preserve">%0d]=%b", </w:t>
+      </w:r>
+      <w:proofErr w:type="spellStart"/>
+      <w:r>
+        <w:t>i</w:t>
+      </w:r>
+      <w:proofErr w:type="spellEnd"/>
+      <w:r>
+        <w:t>, j, a3[</w:t>
+      </w:r>
+      <w:proofErr w:type="spellStart"/>
+      <w:r>
+        <w:t>i</w:t>
+      </w:r>
+      <w:proofErr w:type="spellEnd"/>
+      <w:r>
+        <w:t>][j]);</w:t>
+      </w:r>
+    </w:p>
+    <w:p>
+      <w:pPr>
+        <w:spacing w:after="0"/>
+        <w:ind w:left="1800"/>
+      </w:pPr>
+      <w:r>
+        <w:t xml:space="preserve">  end</w:t>
+      </w:r>
+    </w:p>
+    <w:p>
+      <w:pPr>
+        <w:spacing w:after="0"/>
+        <w:ind w:left="1800"/>
+      </w:pPr>
+      <w:r>
+        <w:t xml:space="preserve">   $</w:t>
+      </w:r>
+      <w:proofErr w:type="gramStart"/>
+      <w:r>
+        <w:t>display(</w:t>
+      </w:r>
+      <w:proofErr w:type="gramEnd"/>
+      <w:r>
+        <w:t>"-----------------------");</w:t>
+      </w:r>
+    </w:p>
+    <w:p>
+      <w:pPr>
+        <w:spacing w:after="0"/>
+        <w:ind w:left="1800"/>
+      </w:pPr>
+      <w:r>
+        <w:t xml:space="preserve">  foreach(a3[</w:t>
+      </w:r>
+      <w:proofErr w:type="spellStart"/>
+      <w:proofErr w:type="gramStart"/>
+      <w:r>
+        <w:t>i,j</w:t>
+      </w:r>
+      <w:proofErr w:type="gramEnd"/>
+      <w:r>
+        <w:t>,k</w:t>
+      </w:r>
+      <w:proofErr w:type="spellEnd"/>
+      <w:r>
+        <w:t>]) begin</w:t>
+      </w:r>
+    </w:p>
+    <w:p>
+      <w:pPr>
+        <w:spacing w:after="0"/>
+        <w:ind w:left="1800"/>
+      </w:pPr>
+      <w:r>
+        <w:t xml:space="preserve">    $display("a3[%0</w:t>
+      </w:r>
+      <w:proofErr w:type="gramStart"/>
+      <w:r>
+        <w:t>d][</w:t>
+      </w:r>
+      <w:proofErr w:type="gramEnd"/>
+      <w:r>
+        <w:t xml:space="preserve">%0d][%0d]=%b", </w:t>
+      </w:r>
+      <w:proofErr w:type="spellStart"/>
+      <w:r>
+        <w:t>i,j,k</w:t>
+      </w:r>
+      <w:proofErr w:type="spellEnd"/>
+      <w:r>
+        <w:t>, a3[</w:t>
+      </w:r>
+      <w:proofErr w:type="spellStart"/>
+      <w:r>
+        <w:t>i</w:t>
+      </w:r>
+      <w:proofErr w:type="spellEnd"/>
+      <w:r>
+        <w:t>][j][k]);</w:t>
+      </w:r>
+    </w:p>
+    <w:p>
+      <w:pPr>
+        <w:spacing w:after="0"/>
+        <w:ind w:left="1800"/>
+      </w:pPr>
+      <w:r>
+        <w:t xml:space="preserve">  end</w:t>
+      </w:r>
+      <w:r>
+        <w:tab/>
+      </w:r>
+    </w:p>
+    <w:p>
+      <w:pPr>
+        <w:spacing w:after="0"/>
+        <w:ind w:left="1800"/>
+        <w:rPr>
+          <w:b/>
+          <w:bCs/>
+          <w:i/>
+          <w:iCs/>
+        </w:rPr>
+      </w:pPr>
+      <w:r>
+        <w:rPr>
+          <w:b/>
+          <w:bCs/>
+          <w:i/>
+          <w:iCs/>
+        </w:rPr>
+        <w:t>Output:</w:t>
+      </w:r>
+    </w:p>
+    <w:p>
+      <w:pPr>
+        <w:spacing w:after="0"/>
+        <w:ind w:left="1800"/>
+        <w:rPr>
+          <w:rStyle w:val="stdout"/>
+          <w:rFonts w:ascii="Lucida Console" w:hAnsi="Lucida Console"/>
+          <w:color w:val="000000"/>
+          <w:sz w:val="18"/>
+          <w:szCs w:val="18"/>
+          <w:shd w:val="clear" w:color="auto" w:fill="FFFFFF"/>
+        </w:rPr>
+        <w:sectPr>
+          <w:footerReference w:type="default" r:id="rId17"/>
+          <w:pgSz w:w="12240" w:h="15840"/>
+          <w:pgMar w:top="720" w:right="720" w:bottom="720" w:left="720" w:header="720" w:footer="720" w:gutter="0"/>
+          <w:cols w:space="720"/>
+          <w:docGrid w:linePitch="360"/>
+        </w:sectPr>
+      </w:pPr>
+    </w:p>
+    <w:p>
+      <w:pPr>
+        <w:spacing w:after="0"/>
+        <w:ind w:left="1800"/>
+      </w:pPr>
+      <w:r>
+        <w:rPr>
+          <w:rStyle w:val="stdout"/>
+          <w:rFonts w:ascii="Lucida Console" w:hAnsi="Lucida Console"/>
+          <w:color w:val="000000"/>
+          <w:sz w:val="18"/>
+          <w:szCs w:val="18"/>
+          <w:shd w:val="clear" w:color="auto" w:fill="FFFFFF"/>
+        </w:rPr>
+        <w:t>a3[1</w:t>
+      </w:r>
+      <w:r>
+        <w:rPr>
+          <w:rStyle w:val="stdout"/>
+          <w:rFonts w:ascii="Lucida Console" w:hAnsi="Lucida Console"/>
+          <w:color w:val="000000"/>
+          <w:sz w:val="18"/>
+          <w:szCs w:val="18"/>
+          <w:shd w:val="clear" w:color="auto" w:fill="FFFFFF"/>
+        </w:rPr>
+        <w:t>]</w:t>
+      </w:r>
+      <w:r>
+        <w:rPr>
+          <w:rStyle w:val="stdout"/>
+          <w:rFonts w:ascii="Lucida Console" w:hAnsi="Lucida Console"/>
+          <w:color w:val="000000"/>
+          <w:sz w:val="18"/>
+          <w:szCs w:val="18"/>
+          <w:shd w:val="clear" w:color="auto" w:fill="FFFFFF"/>
+        </w:rPr>
+        <w:t>=101010101010101010101010</w:t>
+      </w:r>
+      <w:r>
+        <w:rPr>
+          <w:rFonts w:ascii="Helvetica" w:hAnsi="Helvetica" w:cs="Helvetica"/>
+          <w:color w:val="333333"/>
+          <w:sz w:val="20"/>
+          <w:szCs w:val="20"/>
+        </w:rPr>
+        <w:br/>
+      </w:r>
+      <w:r>
+        <w:rPr>
+          <w:rStyle w:val="stdout"/>
+          <w:rFonts w:ascii="Lucida Console" w:hAnsi="Lucida Console"/>
+          <w:color w:val="000000"/>
+          <w:sz w:val="18"/>
+          <w:szCs w:val="18"/>
+          <w:shd w:val="clear" w:color="auto" w:fill="FFFFFF"/>
+        </w:rPr>
+        <w:t>a3[0</w:t>
+      </w:r>
+      <w:r>
+        <w:rPr>
+          <w:rStyle w:val="stdout"/>
+          <w:rFonts w:ascii="Lucida Console" w:hAnsi="Lucida Console"/>
+          <w:color w:val="000000"/>
+          <w:sz w:val="18"/>
+          <w:szCs w:val="18"/>
+          <w:shd w:val="clear" w:color="auto" w:fill="FFFFFF"/>
+        </w:rPr>
+        <w:t>]</w:t>
+      </w:r>
+      <w:r>
+        <w:rPr>
+          <w:rStyle w:val="stdout"/>
+          <w:rFonts w:ascii="Lucida Console" w:hAnsi="Lucida Console"/>
+          <w:color w:val="000000"/>
+          <w:sz w:val="18"/>
+          <w:szCs w:val="18"/>
+          <w:shd w:val="clear" w:color="auto" w:fill="FFFFFF"/>
+        </w:rPr>
+        <w:t>=101010101010101010101010</w:t>
+      </w:r>
+      <w:r>
+        <w:rPr>
+          <w:rFonts w:ascii="Helvetica" w:hAnsi="Helvetica" w:cs="Helvetica"/>
+          <w:color w:val="333333"/>
+          <w:sz w:val="20"/>
+          <w:szCs w:val="20"/>
+        </w:rPr>
+        <w:br/>
+      </w:r>
+      <w:r>
+        <w:rPr>
+          <w:rStyle w:val="stdout"/>
+          <w:rFonts w:ascii="Lucida Console" w:hAnsi="Lucida Console"/>
+          <w:color w:val="000000"/>
+          <w:sz w:val="18"/>
+          <w:szCs w:val="18"/>
+          <w:shd w:val="clear" w:color="auto" w:fill="FFFFFF"/>
+        </w:rPr>
+        <w:t>-----------------------</w:t>
+      </w:r>
+      <w:r>
+        <w:rPr>
+          <w:rFonts w:ascii="Helvetica" w:hAnsi="Helvetica" w:cs="Helvetica"/>
+          <w:color w:val="333333"/>
+          <w:sz w:val="20"/>
+          <w:szCs w:val="20"/>
+        </w:rPr>
+        <w:br/>
+      </w:r>
+      <w:r>
+        <w:rPr>
+          <w:rStyle w:val="stdout"/>
+          <w:rFonts w:ascii="Lucida Console" w:hAnsi="Lucida Console"/>
+          <w:color w:val="000000"/>
+          <w:sz w:val="18"/>
+          <w:szCs w:val="18"/>
+          <w:shd w:val="clear" w:color="auto" w:fill="FFFFFF"/>
+        </w:rPr>
+        <w:t>a3[1][2]=10101010</w:t>
+      </w:r>
+      <w:r>
+        <w:rPr>
+          <w:rFonts w:ascii="Helvetica" w:hAnsi="Helvetica" w:cs="Helvetica"/>
+          <w:color w:val="333333"/>
+          <w:sz w:val="20"/>
+          <w:szCs w:val="20"/>
+        </w:rPr>
+        <w:br/>
+      </w:r>
+      <w:r>
+        <w:rPr>
+          <w:rStyle w:val="stdout"/>
+          <w:rFonts w:ascii="Lucida Console" w:hAnsi="Lucida Console"/>
+          <w:color w:val="000000"/>
+          <w:sz w:val="18"/>
+          <w:szCs w:val="18"/>
+          <w:shd w:val="clear" w:color="auto" w:fill="FFFFFF"/>
+        </w:rPr>
+        <w:t>a3[1][1]=10101010</w:t>
+      </w:r>
+      <w:r>
+        <w:rPr>
+          <w:rFonts w:ascii="Helvetica" w:hAnsi="Helvetica" w:cs="Helvetica"/>
+          <w:color w:val="333333"/>
+          <w:sz w:val="20"/>
+          <w:szCs w:val="20"/>
+        </w:rPr>
+        <w:br/>
+      </w:r>
+      <w:r>
+        <w:rPr>
+          <w:rStyle w:val="stdout"/>
+          <w:rFonts w:ascii="Lucida Console" w:hAnsi="Lucida Console"/>
+          <w:color w:val="000000"/>
+          <w:sz w:val="18"/>
+          <w:szCs w:val="18"/>
+          <w:shd w:val="clear" w:color="auto" w:fill="FFFFFF"/>
+        </w:rPr>
+        <w:t>a3[1][0]=10101010</w:t>
+      </w:r>
+      <w:r>
+        <w:rPr>
+          <w:rFonts w:ascii="Helvetica" w:hAnsi="Helvetica" w:cs="Helvetica"/>
+          <w:color w:val="333333"/>
+          <w:sz w:val="20"/>
+          <w:szCs w:val="20"/>
+        </w:rPr>
+        <w:br/>
+      </w:r>
+      <w:r>
+        <w:rPr>
+          <w:rStyle w:val="stdout"/>
+          <w:rFonts w:ascii="Lucida Console" w:hAnsi="Lucida Console"/>
+          <w:color w:val="000000"/>
+          <w:sz w:val="18"/>
+          <w:szCs w:val="18"/>
+          <w:shd w:val="clear" w:color="auto" w:fill="FFFFFF"/>
+        </w:rPr>
+        <w:t>a3[0][2]=10101010</w:t>
+      </w:r>
+      <w:r>
+        <w:rPr>
+          <w:rFonts w:ascii="Helvetica" w:hAnsi="Helvetica" w:cs="Helvetica"/>
+          <w:color w:val="333333"/>
+          <w:sz w:val="20"/>
+          <w:szCs w:val="20"/>
+        </w:rPr>
+        <w:br/>
+      </w:r>
+      <w:r>
+        <w:rPr>
+          <w:rStyle w:val="stdout"/>
+          <w:rFonts w:ascii="Lucida Console" w:hAnsi="Lucida Console"/>
+          <w:color w:val="000000"/>
+          <w:sz w:val="18"/>
+          <w:szCs w:val="18"/>
+          <w:shd w:val="clear" w:color="auto" w:fill="FFFFFF"/>
+        </w:rPr>
+        <w:t>a3[0][1]=10101010</w:t>
+      </w:r>
+      <w:r>
+        <w:rPr>
+          <w:rFonts w:ascii="Helvetica" w:hAnsi="Helvetica" w:cs="Helvetica"/>
+          <w:color w:val="333333"/>
+          <w:sz w:val="20"/>
+          <w:szCs w:val="20"/>
+        </w:rPr>
+        <w:br/>
+      </w:r>
+      <w:r>
+        <w:rPr>
+          <w:rStyle w:val="stdout"/>
+          <w:rFonts w:ascii="Lucida Console" w:hAnsi="Lucida Console"/>
+          <w:color w:val="000000"/>
+          <w:sz w:val="18"/>
+          <w:szCs w:val="18"/>
+          <w:shd w:val="clear" w:color="auto" w:fill="FFFFFF"/>
+        </w:rPr>
+        <w:t>a3[0][0]=10101010</w:t>
+      </w:r>
+      <w:r>
+        <w:rPr>
+          <w:rFonts w:ascii="Helvetica" w:hAnsi="Helvetica" w:cs="Helvetica"/>
+          <w:color w:val="333333"/>
+          <w:sz w:val="20"/>
+          <w:szCs w:val="20"/>
+        </w:rPr>
+        <w:br/>
+      </w:r>
+      <w:r>
+        <w:rPr>
+          <w:rStyle w:val="stdout"/>
+          <w:rFonts w:ascii="Lucida Console" w:hAnsi="Lucida Console"/>
+          <w:color w:val="000000"/>
+          <w:sz w:val="18"/>
+          <w:szCs w:val="18"/>
+          <w:shd w:val="clear" w:color="auto" w:fill="FFFFFF"/>
+        </w:rPr>
+        <w:t>-----------------------</w:t>
+      </w:r>
+      <w:r>
+        <w:rPr>
+          <w:rFonts w:ascii="Helvetica" w:hAnsi="Helvetica" w:cs="Helvetica"/>
+          <w:color w:val="333333"/>
+          <w:sz w:val="20"/>
+          <w:szCs w:val="20"/>
+        </w:rPr>
+        <w:br/>
+      </w:r>
+      <w:r>
+        <w:rPr>
+          <w:rStyle w:val="stdout"/>
+          <w:rFonts w:ascii="Lucida Console" w:hAnsi="Lucida Console"/>
+          <w:color w:val="000000"/>
+          <w:sz w:val="18"/>
+          <w:szCs w:val="18"/>
+          <w:shd w:val="clear" w:color="auto" w:fill="FFFFFF"/>
+        </w:rPr>
+        <w:t>a3[1][2][7]=1</w:t>
+      </w:r>
+      <w:r>
+        <w:rPr>
+          <w:rFonts w:ascii="Helvetica" w:hAnsi="Helvetica" w:cs="Helvetica"/>
+          <w:color w:val="333333"/>
+          <w:sz w:val="20"/>
+          <w:szCs w:val="20"/>
+        </w:rPr>
+        <w:br/>
+      </w:r>
+      <w:r>
+        <w:rPr>
+          <w:rStyle w:val="stdout"/>
+          <w:rFonts w:ascii="Lucida Console" w:hAnsi="Lucida Console"/>
+          <w:color w:val="000000"/>
+          <w:sz w:val="18"/>
+          <w:szCs w:val="18"/>
+          <w:shd w:val="clear" w:color="auto" w:fill="FFFFFF"/>
+        </w:rPr>
+        <w:t>a3[1][2][6]=0</w:t>
+      </w:r>
+      <w:r>
+        <w:rPr>
+          <w:rFonts w:ascii="Helvetica" w:hAnsi="Helvetica" w:cs="Helvetica"/>
+          <w:color w:val="333333"/>
+          <w:sz w:val="20"/>
+          <w:szCs w:val="20"/>
+        </w:rPr>
+        <w:br/>
+      </w:r>
+      <w:r>
+        <w:rPr>
+          <w:rStyle w:val="stdout"/>
+          <w:rFonts w:ascii="Lucida Console" w:hAnsi="Lucida Console"/>
+          <w:color w:val="000000"/>
+          <w:sz w:val="18"/>
+          <w:szCs w:val="18"/>
+          <w:shd w:val="clear" w:color="auto" w:fill="FFFFFF"/>
+        </w:rPr>
+        <w:t>a3[1][2][5]=1</w:t>
+      </w:r>
+      <w:r>
+        <w:rPr>
+          <w:rFonts w:ascii="Helvetica" w:hAnsi="Helvetica" w:cs="Helvetica"/>
+          <w:color w:val="333333"/>
+          <w:sz w:val="20"/>
+          <w:szCs w:val="20"/>
+        </w:rPr>
+        <w:br/>
+      </w:r>
+      <w:r>
+        <w:rPr>
+          <w:rStyle w:val="stdout"/>
+          <w:rFonts w:ascii="Lucida Console" w:hAnsi="Lucida Console"/>
+          <w:color w:val="000000"/>
+          <w:sz w:val="18"/>
+          <w:szCs w:val="18"/>
+          <w:shd w:val="clear" w:color="auto" w:fill="FFFFFF"/>
+        </w:rPr>
+        <w:t>a3[1][2][4]=0</w:t>
+      </w:r>
+      <w:r>
+        <w:rPr>
+          <w:rFonts w:ascii="Helvetica" w:hAnsi="Helvetica" w:cs="Helvetica"/>
+          <w:color w:val="333333"/>
+          <w:sz w:val="20"/>
+          <w:szCs w:val="20"/>
+        </w:rPr>
+        <w:br/>
+      </w:r>
+      <w:r>
+        <w:rPr>
+          <w:rStyle w:val="stdout"/>
+          <w:rFonts w:ascii="Lucida Console" w:hAnsi="Lucida Console"/>
+          <w:color w:val="000000"/>
+          <w:sz w:val="18"/>
+          <w:szCs w:val="18"/>
+          <w:shd w:val="clear" w:color="auto" w:fill="FFFFFF"/>
+        </w:rPr>
+        <w:t>a3[1][2][3]=1</w:t>
+      </w:r>
+      <w:r>
+        <w:rPr>
+          <w:rFonts w:ascii="Helvetica" w:hAnsi="Helvetica" w:cs="Helvetica"/>
+          <w:color w:val="333333"/>
+          <w:sz w:val="20"/>
+          <w:szCs w:val="20"/>
+        </w:rPr>
+        <w:br/>
+      </w:r>
+      <w:r>
+        <w:rPr>
+          <w:rStyle w:val="stdout"/>
+          <w:rFonts w:ascii="Lucida Console" w:hAnsi="Lucida Console"/>
+          <w:color w:val="000000"/>
+          <w:sz w:val="18"/>
+          <w:szCs w:val="18"/>
+          <w:shd w:val="clear" w:color="auto" w:fill="FFFFFF"/>
+        </w:rPr>
+        <w:t>a3[1][2][2]=0</w:t>
+      </w:r>
+      <w:r>
+        <w:rPr>
+          <w:rFonts w:ascii="Helvetica" w:hAnsi="Helvetica" w:cs="Helvetica"/>
+          <w:color w:val="333333"/>
+          <w:sz w:val="20"/>
+          <w:szCs w:val="20"/>
+        </w:rPr>
+        <w:br/>
+      </w:r>
+      <w:r>
+        <w:rPr>
+          <w:rStyle w:val="stdout"/>
+          <w:rFonts w:ascii="Lucida Console" w:hAnsi="Lucida Console"/>
+          <w:color w:val="000000"/>
+          <w:sz w:val="18"/>
+          <w:szCs w:val="18"/>
+          <w:shd w:val="clear" w:color="auto" w:fill="FFFFFF"/>
+        </w:rPr>
+        <w:t>a3[1][2][1]=1</w:t>
+      </w:r>
+      <w:r>
+        <w:rPr>
+          <w:rFonts w:ascii="Helvetica" w:hAnsi="Helvetica" w:cs="Helvetica"/>
+          <w:color w:val="333333"/>
+          <w:sz w:val="20"/>
+          <w:szCs w:val="20"/>
+        </w:rPr>
+        <w:br/>
+      </w:r>
+      <w:r>
+        <w:rPr>
+          <w:rStyle w:val="stdout"/>
+          <w:rFonts w:ascii="Lucida Console" w:hAnsi="Lucida Console"/>
+          <w:color w:val="000000"/>
+          <w:sz w:val="18"/>
+          <w:szCs w:val="18"/>
+          <w:shd w:val="clear" w:color="auto" w:fill="FFFFFF"/>
+        </w:rPr>
+        <w:t>a3[1][2][0]=0</w:t>
+      </w:r>
+      <w:r>
+        <w:rPr>
+          <w:rFonts w:ascii="Helvetica" w:hAnsi="Helvetica" w:cs="Helvetica"/>
+          <w:color w:val="333333"/>
+          <w:sz w:val="20"/>
+          <w:szCs w:val="20"/>
+        </w:rPr>
+        <w:br/>
+      </w:r>
+      <w:r>
+        <w:rPr>
+          <w:rStyle w:val="stdout"/>
+          <w:rFonts w:ascii="Lucida Console" w:hAnsi="Lucida Console"/>
+          <w:color w:val="000000"/>
+          <w:sz w:val="18"/>
+          <w:szCs w:val="18"/>
+          <w:shd w:val="clear" w:color="auto" w:fill="FFFFFF"/>
+        </w:rPr>
+        <w:t>a3[1][1][7]=1</w:t>
+      </w:r>
+      <w:r>
+        <w:rPr>
+          <w:rFonts w:ascii="Helvetica" w:hAnsi="Helvetica" w:cs="Helvetica"/>
+          <w:color w:val="333333"/>
+          <w:sz w:val="20"/>
+          <w:szCs w:val="20"/>
+        </w:rPr>
+        <w:br/>
+      </w:r>
+      <w:r>
+        <w:rPr>
+          <w:rStyle w:val="stdout"/>
+          <w:rFonts w:ascii="Lucida Console" w:hAnsi="Lucida Console"/>
+          <w:color w:val="000000"/>
+          <w:sz w:val="18"/>
+          <w:szCs w:val="18"/>
+          <w:shd w:val="clear" w:color="auto" w:fill="FFFFFF"/>
+        </w:rPr>
+        <w:t>a3[1][1][6]=0</w:t>
+      </w:r>
+      <w:r>
+        <w:rPr>
+          <w:rFonts w:ascii="Helvetica" w:hAnsi="Helvetica" w:cs="Helvetica"/>
+          <w:color w:val="333333"/>
+          <w:sz w:val="20"/>
+          <w:szCs w:val="20"/>
+        </w:rPr>
+        <w:br/>
+      </w:r>
+      <w:r>
+        <w:rPr>
+          <w:rStyle w:val="stdout"/>
+          <w:rFonts w:ascii="Lucida Console" w:hAnsi="Lucida Console"/>
+          <w:color w:val="000000"/>
+          <w:sz w:val="18"/>
+          <w:szCs w:val="18"/>
+          <w:shd w:val="clear" w:color="auto" w:fill="FFFFFF"/>
+        </w:rPr>
+        <w:t>a3[1][1][5]=1</w:t>
+      </w:r>
+      <w:r>
+        <w:rPr>
+          <w:rFonts w:ascii="Helvetica" w:hAnsi="Helvetica" w:cs="Helvetica"/>
+          <w:color w:val="333333"/>
+          <w:sz w:val="20"/>
+          <w:szCs w:val="20"/>
+        </w:rPr>
+        <w:br/>
+      </w:r>
+      <w:r>
+        <w:rPr>
+          <w:rStyle w:val="stdout"/>
+          <w:rFonts w:ascii="Lucida Console" w:hAnsi="Lucida Console"/>
+          <w:color w:val="000000"/>
+          <w:sz w:val="18"/>
+          <w:szCs w:val="18"/>
+          <w:shd w:val="clear" w:color="auto" w:fill="FFFFFF"/>
+        </w:rPr>
+        <w:t>a3[1][1][4]=0</w:t>
+      </w:r>
+      <w:r>
+        <w:rPr>
+          <w:rFonts w:ascii="Helvetica" w:hAnsi="Helvetica" w:cs="Helvetica"/>
+          <w:color w:val="333333"/>
+          <w:sz w:val="20"/>
+          <w:szCs w:val="20"/>
+        </w:rPr>
+        <w:br/>
+      </w:r>
+      <w:r>
+        <w:rPr>
+          <w:rStyle w:val="stdout"/>
+          <w:rFonts w:ascii="Lucida Console" w:hAnsi="Lucida Console"/>
+          <w:color w:val="000000"/>
+          <w:sz w:val="18"/>
+          <w:szCs w:val="18"/>
+          <w:shd w:val="clear" w:color="auto" w:fill="FFFFFF"/>
+        </w:rPr>
+        <w:t>a3[1][1][3]=1</w:t>
+      </w:r>
+      <w:r>
+        <w:rPr>
+          <w:rFonts w:ascii="Helvetica" w:hAnsi="Helvetica" w:cs="Helvetica"/>
+          <w:color w:val="333333"/>
+          <w:sz w:val="20"/>
+          <w:szCs w:val="20"/>
+        </w:rPr>
+        <w:br/>
+      </w:r>
+      <w:r>
+        <w:rPr>
+          <w:rStyle w:val="stdout"/>
+          <w:rFonts w:ascii="Lucida Console" w:hAnsi="Lucida Console"/>
+          <w:color w:val="000000"/>
+          <w:sz w:val="18"/>
+          <w:szCs w:val="18"/>
+          <w:shd w:val="clear" w:color="auto" w:fill="FFFFFF"/>
+        </w:rPr>
+        <w:t>a3[1][1][2]=0</w:t>
+      </w:r>
+      <w:r>
+        <w:rPr>
+          <w:rFonts w:ascii="Helvetica" w:hAnsi="Helvetica" w:cs="Helvetica"/>
+          <w:color w:val="333333"/>
+          <w:sz w:val="20"/>
+          <w:szCs w:val="20"/>
+        </w:rPr>
+        <w:br/>
+      </w:r>
+      <w:r>
+        <w:rPr>
+          <w:rStyle w:val="stdout"/>
+          <w:rFonts w:ascii="Lucida Console" w:hAnsi="Lucida Console"/>
+          <w:color w:val="000000"/>
+          <w:sz w:val="18"/>
+          <w:szCs w:val="18"/>
+          <w:shd w:val="clear" w:color="auto" w:fill="FFFFFF"/>
+        </w:rPr>
+        <w:t>a3[1][1][1]=1</w:t>
+      </w:r>
+      <w:r>
+        <w:rPr>
+          <w:rFonts w:ascii="Helvetica" w:hAnsi="Helvetica" w:cs="Helvetica"/>
+          <w:color w:val="333333"/>
+          <w:sz w:val="20"/>
+          <w:szCs w:val="20"/>
+        </w:rPr>
+        <w:br/>
+      </w:r>
+      <w:r>
+        <w:rPr>
+          <w:rStyle w:val="stdout"/>
+          <w:rFonts w:ascii="Lucida Console" w:hAnsi="Lucida Console"/>
+          <w:color w:val="000000"/>
+          <w:sz w:val="18"/>
+          <w:szCs w:val="18"/>
+          <w:shd w:val="clear" w:color="auto" w:fill="FFFFFF"/>
+        </w:rPr>
+        <w:t>a3[1][1][0]=0</w:t>
+      </w:r>
+      <w:r>
+        <w:rPr>
+          <w:rFonts w:ascii="Helvetica" w:hAnsi="Helvetica" w:cs="Helvetica"/>
+          <w:color w:val="333333"/>
+          <w:sz w:val="20"/>
+          <w:szCs w:val="20"/>
+        </w:rPr>
+        <w:br/>
+      </w:r>
+      <w:r>
+        <w:rPr>
+          <w:rStyle w:val="stdout"/>
+          <w:rFonts w:ascii="Lucida Console" w:hAnsi="Lucida Console"/>
+          <w:color w:val="000000"/>
+          <w:sz w:val="18"/>
+          <w:szCs w:val="18"/>
+          <w:shd w:val="clear" w:color="auto" w:fill="FFFFFF"/>
+        </w:rPr>
+        <w:t>a3[1][0][7]=1</w:t>
+      </w:r>
+      <w:r>
+        <w:rPr>
+          <w:rFonts w:ascii="Helvetica" w:hAnsi="Helvetica" w:cs="Helvetica"/>
+          <w:color w:val="333333"/>
+          <w:sz w:val="20"/>
+          <w:szCs w:val="20"/>
+        </w:rPr>
+        <w:br/>
+      </w:r>
+      <w:r>
+        <w:rPr>
+          <w:rStyle w:val="stdout"/>
+          <w:rFonts w:ascii="Lucida Console" w:hAnsi="Lucida Console"/>
+          <w:color w:val="000000"/>
+          <w:sz w:val="18"/>
+          <w:szCs w:val="18"/>
+          <w:shd w:val="clear" w:color="auto" w:fill="FFFFFF"/>
+        </w:rPr>
+        <w:t>a3[1][0][6]=0</w:t>
+      </w:r>
+      <w:r>
+        <w:rPr>
+          <w:rFonts w:ascii="Helvetica" w:hAnsi="Helvetica" w:cs="Helvetica"/>
+          <w:color w:val="333333"/>
+          <w:sz w:val="20"/>
+          <w:szCs w:val="20"/>
+        </w:rPr>
+        <w:br/>
+      </w:r>
+      <w:r>
+        <w:rPr>
+          <w:rStyle w:val="stdout"/>
+          <w:rFonts w:ascii="Lucida Console" w:hAnsi="Lucida Console"/>
+          <w:color w:val="000000"/>
+          <w:sz w:val="18"/>
+          <w:szCs w:val="18"/>
+          <w:shd w:val="clear" w:color="auto" w:fill="FFFFFF"/>
+        </w:rPr>
+        <w:t>a3[1][0][5]=1</w:t>
+      </w:r>
+      <w:r>
+        <w:rPr>
+          <w:rFonts w:ascii="Helvetica" w:hAnsi="Helvetica" w:cs="Helvetica"/>
+          <w:color w:val="333333"/>
+          <w:sz w:val="20"/>
+          <w:szCs w:val="20"/>
+        </w:rPr>
+        <w:br/>
+      </w:r>
+      <w:r>
+        <w:rPr>
+          <w:rStyle w:val="stdout"/>
+          <w:rFonts w:ascii="Lucida Console" w:hAnsi="Lucida Console"/>
+          <w:color w:val="000000"/>
+          <w:sz w:val="18"/>
+          <w:szCs w:val="18"/>
+          <w:shd w:val="clear" w:color="auto" w:fill="FFFFFF"/>
+        </w:rPr>
+        <w:t>a3[1][0][4]=0</w:t>
+      </w:r>
+      <w:r>
+        <w:rPr>
+          <w:rFonts w:ascii="Helvetica" w:hAnsi="Helvetica" w:cs="Helvetica"/>
+          <w:color w:val="333333"/>
+          <w:sz w:val="20"/>
+          <w:szCs w:val="20"/>
+        </w:rPr>
+        <w:br/>
+      </w:r>
+      <w:r>
+        <w:rPr>
+          <w:rStyle w:val="stdout"/>
+          <w:rFonts w:ascii="Lucida Console" w:hAnsi="Lucida Console"/>
+          <w:color w:val="000000"/>
+          <w:sz w:val="18"/>
+          <w:szCs w:val="18"/>
+          <w:shd w:val="clear" w:color="auto" w:fill="FFFFFF"/>
+        </w:rPr>
+        <w:t>a3[1][0][3]=1</w:t>
+      </w:r>
+      <w:r>
+        <w:rPr>
+          <w:rFonts w:ascii="Helvetica" w:hAnsi="Helvetica" w:cs="Helvetica"/>
+          <w:color w:val="333333"/>
+          <w:sz w:val="20"/>
+          <w:szCs w:val="20"/>
+        </w:rPr>
+        <w:br/>
+      </w:r>
+      <w:r>
+        <w:rPr>
+          <w:rStyle w:val="stdout"/>
+          <w:rFonts w:ascii="Lucida Console" w:hAnsi="Lucida Console"/>
+          <w:color w:val="000000"/>
+          <w:sz w:val="18"/>
+          <w:szCs w:val="18"/>
+          <w:shd w:val="clear" w:color="auto" w:fill="FFFFFF"/>
+        </w:rPr>
+        <w:t>a3[1][0][2]=0</w:t>
+      </w:r>
+      <w:r>
+        <w:rPr>
+          <w:rFonts w:ascii="Helvetica" w:hAnsi="Helvetica" w:cs="Helvetica"/>
+          <w:color w:val="333333"/>
+          <w:sz w:val="20"/>
+          <w:szCs w:val="20"/>
+        </w:rPr>
+        <w:br/>
+      </w:r>
+      <w:r>
+        <w:rPr>
+          <w:rStyle w:val="stdout"/>
+          <w:rFonts w:ascii="Lucida Console" w:hAnsi="Lucida Console"/>
+          <w:color w:val="000000"/>
+          <w:sz w:val="18"/>
+          <w:szCs w:val="18"/>
+          <w:shd w:val="clear" w:color="auto" w:fill="FFFFFF"/>
+        </w:rPr>
+        <w:t>a3[1][0][1]=1</w:t>
+      </w:r>
+      <w:r>
+        <w:rPr>
+          <w:rFonts w:ascii="Helvetica" w:hAnsi="Helvetica" w:cs="Helvetica"/>
+          <w:color w:val="333333"/>
+          <w:sz w:val="20"/>
+          <w:szCs w:val="20"/>
+        </w:rPr>
+        <w:br/>
+      </w:r>
+      <w:r>
+        <w:rPr>
+          <w:rStyle w:val="stdout"/>
+          <w:rFonts w:ascii="Lucida Console" w:hAnsi="Lucida Console"/>
+          <w:color w:val="000000"/>
+          <w:sz w:val="18"/>
+          <w:szCs w:val="18"/>
+          <w:shd w:val="clear" w:color="auto" w:fill="FFFFFF"/>
+        </w:rPr>
+        <w:t>a3[1][0][0]=0</w:t>
+      </w:r>
+      <w:r>
+        <w:rPr>
+          <w:rFonts w:ascii="Helvetica" w:hAnsi="Helvetica" w:cs="Helvetica"/>
+          <w:color w:val="333333"/>
+          <w:sz w:val="20"/>
+          <w:szCs w:val="20"/>
+        </w:rPr>
+        <w:br/>
+      </w:r>
+      <w:r>
+        <w:rPr>
+          <w:rStyle w:val="stdout"/>
+          <w:rFonts w:ascii="Lucida Console" w:hAnsi="Lucida Console"/>
+          <w:color w:val="000000"/>
+          <w:sz w:val="18"/>
+          <w:szCs w:val="18"/>
+          <w:shd w:val="clear" w:color="auto" w:fill="FFFFFF"/>
+        </w:rPr>
+        <w:t>a3[0][2][7]=1</w:t>
+      </w:r>
+      <w:r>
+        <w:rPr>
+          <w:rFonts w:ascii="Helvetica" w:hAnsi="Helvetica" w:cs="Helvetica"/>
+          <w:color w:val="333333"/>
+          <w:sz w:val="20"/>
+          <w:szCs w:val="20"/>
+        </w:rPr>
+        <w:br/>
+      </w:r>
+      <w:r>
+        <w:rPr>
+          <w:rStyle w:val="stdout"/>
+          <w:rFonts w:ascii="Lucida Console" w:hAnsi="Lucida Console"/>
+          <w:color w:val="000000"/>
+          <w:sz w:val="18"/>
+          <w:szCs w:val="18"/>
+          <w:shd w:val="clear" w:color="auto" w:fill="FFFFFF"/>
+        </w:rPr>
+        <w:t>a3[0][2][6]=0</w:t>
+      </w:r>
+      <w:r>
+        <w:rPr>
+          <w:rFonts w:ascii="Helvetica" w:hAnsi="Helvetica" w:cs="Helvetica"/>
+          <w:color w:val="333333"/>
+          <w:sz w:val="20"/>
+          <w:szCs w:val="20"/>
+        </w:rPr>
+        <w:br/>
+      </w:r>
+      <w:r>
+        <w:rPr>
+          <w:rStyle w:val="stdout"/>
+          <w:rFonts w:ascii="Lucida Console" w:hAnsi="Lucida Console"/>
+          <w:color w:val="000000"/>
+          <w:sz w:val="18"/>
+          <w:szCs w:val="18"/>
+          <w:shd w:val="clear" w:color="auto" w:fill="FFFFFF"/>
+        </w:rPr>
+        <w:t>a3[0][2][5]=1</w:t>
+      </w:r>
+      <w:r>
+        <w:rPr>
+          <w:rFonts w:ascii="Helvetica" w:hAnsi="Helvetica" w:cs="Helvetica"/>
+          <w:color w:val="333333"/>
+          <w:sz w:val="20"/>
+          <w:szCs w:val="20"/>
+        </w:rPr>
+        <w:br/>
+      </w:r>
+      <w:r>
+        <w:rPr>
+          <w:rStyle w:val="stdout"/>
+          <w:rFonts w:ascii="Lucida Console" w:hAnsi="Lucida Console"/>
+          <w:color w:val="000000"/>
+          <w:sz w:val="18"/>
+          <w:szCs w:val="18"/>
+          <w:shd w:val="clear" w:color="auto" w:fill="FFFFFF"/>
+        </w:rPr>
+        <w:t>a3[0][2][4]=0</w:t>
+      </w:r>
+      <w:r>
+        <w:rPr>
+          <w:rFonts w:ascii="Helvetica" w:hAnsi="Helvetica" w:cs="Helvetica"/>
+          <w:color w:val="333333"/>
+          <w:sz w:val="20"/>
+          <w:szCs w:val="20"/>
+        </w:rPr>
+        <w:br/>
+      </w:r>
+      <w:r>
+        <w:rPr>
+          <w:rStyle w:val="stdout"/>
+          <w:rFonts w:ascii="Lucida Console" w:hAnsi="Lucida Console"/>
+          <w:color w:val="000000"/>
+          <w:sz w:val="18"/>
+          <w:szCs w:val="18"/>
+          <w:shd w:val="clear" w:color="auto" w:fill="FFFFFF"/>
+        </w:rPr>
+        <w:t>a3[0][2][3]=1</w:t>
+      </w:r>
+      <w:r>
+        <w:rPr>
+          <w:rFonts w:ascii="Helvetica" w:hAnsi="Helvetica" w:cs="Helvetica"/>
+          <w:color w:val="333333"/>
+          <w:sz w:val="20"/>
+          <w:szCs w:val="20"/>
+        </w:rPr>
+        <w:br/>
+      </w:r>
+      <w:r>
+        <w:rPr>
+          <w:rStyle w:val="stdout"/>
+          <w:rFonts w:ascii="Lucida Console" w:hAnsi="Lucida Console"/>
+          <w:color w:val="000000"/>
+          <w:sz w:val="18"/>
+          <w:szCs w:val="18"/>
+          <w:shd w:val="clear" w:color="auto" w:fill="FFFFFF"/>
+        </w:rPr>
+        <w:t>a3[0][2][2]=0</w:t>
+      </w:r>
+      <w:r>
+        <w:rPr>
+          <w:rFonts w:ascii="Helvetica" w:hAnsi="Helvetica" w:cs="Helvetica"/>
+          <w:color w:val="333333"/>
+          <w:sz w:val="20"/>
+          <w:szCs w:val="20"/>
+        </w:rPr>
+        <w:br/>
+      </w:r>
+      <w:r>
+        <w:rPr>
+          <w:rStyle w:val="stdout"/>
+          <w:rFonts w:ascii="Lucida Console" w:hAnsi="Lucida Console"/>
+          <w:color w:val="000000"/>
+          <w:sz w:val="18"/>
+          <w:szCs w:val="18"/>
+          <w:shd w:val="clear" w:color="auto" w:fill="FFFFFF"/>
+        </w:rPr>
+        <w:t>a3[0][2][1]=1</w:t>
+      </w:r>
+      <w:r>
+        <w:rPr>
+          <w:rFonts w:ascii="Helvetica" w:hAnsi="Helvetica" w:cs="Helvetica"/>
+          <w:color w:val="333333"/>
+          <w:sz w:val="20"/>
+          <w:szCs w:val="20"/>
+        </w:rPr>
+        <w:br/>
+      </w:r>
+      <w:r>
+        <w:rPr>
+          <w:rStyle w:val="stdout"/>
+          <w:rFonts w:ascii="Lucida Console" w:hAnsi="Lucida Console"/>
+          <w:color w:val="000000"/>
+          <w:sz w:val="18"/>
+          <w:szCs w:val="18"/>
+          <w:shd w:val="clear" w:color="auto" w:fill="FFFFFF"/>
+        </w:rPr>
+        <w:t>a3[0][2][0]=0</w:t>
+      </w:r>
+      <w:r>
+        <w:rPr>
+          <w:rFonts w:ascii="Helvetica" w:hAnsi="Helvetica" w:cs="Helvetica"/>
+          <w:color w:val="333333"/>
+          <w:sz w:val="20"/>
+          <w:szCs w:val="20"/>
+        </w:rPr>
+        <w:br/>
+      </w:r>
+      <w:r>
+        <w:rPr>
+          <w:rStyle w:val="stdout"/>
+          <w:rFonts w:ascii="Lucida Console" w:hAnsi="Lucida Console"/>
+          <w:color w:val="000000"/>
+          <w:sz w:val="18"/>
+          <w:szCs w:val="18"/>
+          <w:shd w:val="clear" w:color="auto" w:fill="FFFFFF"/>
+        </w:rPr>
+        <w:t>a3[0][1][7]=1</w:t>
+      </w:r>
+      <w:r>
+        <w:rPr>
+          <w:rFonts w:ascii="Helvetica" w:hAnsi="Helvetica" w:cs="Helvetica"/>
+          <w:color w:val="333333"/>
+          <w:sz w:val="20"/>
+          <w:szCs w:val="20"/>
+        </w:rPr>
+        <w:br/>
+      </w:r>
+      <w:r>
+        <w:rPr>
+          <w:rStyle w:val="stdout"/>
+          <w:rFonts w:ascii="Lucida Console" w:hAnsi="Lucida Console"/>
+          <w:color w:val="000000"/>
+          <w:sz w:val="18"/>
+          <w:szCs w:val="18"/>
+          <w:shd w:val="clear" w:color="auto" w:fill="FFFFFF"/>
+        </w:rPr>
+        <w:t>a3[0][1][6]=0</w:t>
+      </w:r>
+      <w:r>
+        <w:rPr>
+          <w:rFonts w:ascii="Helvetica" w:hAnsi="Helvetica" w:cs="Helvetica"/>
+          <w:color w:val="333333"/>
+          <w:sz w:val="20"/>
+          <w:szCs w:val="20"/>
+        </w:rPr>
+        <w:br/>
+      </w:r>
+      <w:r>
+        <w:rPr>
+          <w:rStyle w:val="stdout"/>
+          <w:rFonts w:ascii="Lucida Console" w:hAnsi="Lucida Console"/>
+          <w:color w:val="000000"/>
+          <w:sz w:val="18"/>
+          <w:szCs w:val="18"/>
+          <w:shd w:val="clear" w:color="auto" w:fill="FFFFFF"/>
+        </w:rPr>
+        <w:t>a3[0][1][5]=1</w:t>
+      </w:r>
+      <w:r>
+        <w:rPr>
+          <w:rFonts w:ascii="Helvetica" w:hAnsi="Helvetica" w:cs="Helvetica"/>
+          <w:color w:val="333333"/>
+          <w:sz w:val="20"/>
+          <w:szCs w:val="20"/>
+        </w:rPr>
+        <w:br/>
+      </w:r>
+      <w:r>
+        <w:rPr>
+          <w:rStyle w:val="stdout"/>
+          <w:rFonts w:ascii="Lucida Console" w:hAnsi="Lucida Console"/>
+          <w:color w:val="000000"/>
+          <w:sz w:val="18"/>
+          <w:szCs w:val="18"/>
+          <w:shd w:val="clear" w:color="auto" w:fill="FFFFFF"/>
+        </w:rPr>
+        <w:t>a3[0][1][4]=0</w:t>
+      </w:r>
+      <w:r>
+        <w:rPr>
+          <w:rFonts w:ascii="Helvetica" w:hAnsi="Helvetica" w:cs="Helvetica"/>
+          <w:color w:val="333333"/>
+          <w:sz w:val="20"/>
+          <w:szCs w:val="20"/>
+        </w:rPr>
+        <w:br/>
+      </w:r>
+      <w:r>
+        <w:rPr>
+          <w:rStyle w:val="stdout"/>
+          <w:rFonts w:ascii="Lucida Console" w:hAnsi="Lucida Console"/>
+          <w:color w:val="000000"/>
+          <w:sz w:val="18"/>
+          <w:szCs w:val="18"/>
+          <w:shd w:val="clear" w:color="auto" w:fill="FFFFFF"/>
+        </w:rPr>
+        <w:t>a3[0][1][3]=1</w:t>
+      </w:r>
+      <w:r>
+        <w:rPr>
+          <w:rFonts w:ascii="Helvetica" w:hAnsi="Helvetica" w:cs="Helvetica"/>
+          <w:color w:val="333333"/>
+          <w:sz w:val="20"/>
+          <w:szCs w:val="20"/>
+        </w:rPr>
+        <w:br/>
+      </w:r>
+      <w:r>
+        <w:rPr>
+          <w:rStyle w:val="stdout"/>
+          <w:rFonts w:ascii="Lucida Console" w:hAnsi="Lucida Console"/>
+          <w:color w:val="000000"/>
+          <w:sz w:val="18"/>
+          <w:szCs w:val="18"/>
+          <w:shd w:val="clear" w:color="auto" w:fill="FFFFFF"/>
+        </w:rPr>
+        <w:t>a3[0][1][2]=0</w:t>
+      </w:r>
+      <w:r>
+        <w:rPr>
+          <w:rFonts w:ascii="Helvetica" w:hAnsi="Helvetica" w:cs="Helvetica"/>
+          <w:color w:val="333333"/>
+          <w:sz w:val="20"/>
+          <w:szCs w:val="20"/>
+        </w:rPr>
+        <w:br/>
+      </w:r>
+      <w:r>
+        <w:rPr>
+          <w:rStyle w:val="stdout"/>
+          <w:rFonts w:ascii="Lucida Console" w:hAnsi="Lucida Console"/>
+          <w:color w:val="000000"/>
+          <w:sz w:val="18"/>
+          <w:szCs w:val="18"/>
+          <w:shd w:val="clear" w:color="auto" w:fill="FFFFFF"/>
+        </w:rPr>
+        <w:t>a3[0][1][1]=1</w:t>
+      </w:r>
+      <w:r>
+        <w:rPr>
+          <w:rFonts w:ascii="Helvetica" w:hAnsi="Helvetica" w:cs="Helvetica"/>
+          <w:color w:val="333333"/>
+          <w:sz w:val="20"/>
+          <w:szCs w:val="20"/>
+        </w:rPr>
+        <w:br/>
+      </w:r>
+      <w:r>
+        <w:rPr>
+          <w:rStyle w:val="stdout"/>
+          <w:rFonts w:ascii="Lucida Console" w:hAnsi="Lucida Console"/>
+          <w:color w:val="000000"/>
+          <w:sz w:val="18"/>
+          <w:szCs w:val="18"/>
+          <w:shd w:val="clear" w:color="auto" w:fill="FFFFFF"/>
+        </w:rPr>
+        <w:t>a3[0][1][0]=0</w:t>
+      </w:r>
+      <w:r>
+        <w:rPr>
+          <w:rFonts w:ascii="Helvetica" w:hAnsi="Helvetica" w:cs="Helvetica"/>
+          <w:color w:val="333333"/>
+          <w:sz w:val="20"/>
+          <w:szCs w:val="20"/>
+        </w:rPr>
+        <w:br/>
+      </w:r>
+      <w:r>
+        <w:rPr>
+          <w:rStyle w:val="stdout"/>
+          <w:rFonts w:ascii="Lucida Console" w:hAnsi="Lucida Console"/>
+          <w:color w:val="000000"/>
+          <w:sz w:val="18"/>
+          <w:szCs w:val="18"/>
+          <w:shd w:val="clear" w:color="auto" w:fill="FFFFFF"/>
+        </w:rPr>
+        <w:t>a3[0][0][7]=1</w:t>
+      </w:r>
+      <w:r>
+        <w:rPr>
+          <w:rFonts w:ascii="Helvetica" w:hAnsi="Helvetica" w:cs="Helvetica"/>
+          <w:color w:val="333333"/>
+          <w:sz w:val="20"/>
+          <w:szCs w:val="20"/>
+        </w:rPr>
+        <w:br/>
+      </w:r>
+      <w:r>
+        <w:rPr>
+          <w:rStyle w:val="stdout"/>
+          <w:rFonts w:ascii="Lucida Console" w:hAnsi="Lucida Console"/>
+          <w:color w:val="000000"/>
+          <w:sz w:val="18"/>
+          <w:szCs w:val="18"/>
+          <w:shd w:val="clear" w:color="auto" w:fill="FFFFFF"/>
+        </w:rPr>
+        <w:t>a3[0][0][6]=0</w:t>
+      </w:r>
+      <w:r>
+        <w:rPr>
+          <w:rFonts w:ascii="Helvetica" w:hAnsi="Helvetica" w:cs="Helvetica"/>
+          <w:color w:val="333333"/>
+          <w:sz w:val="20"/>
+          <w:szCs w:val="20"/>
+        </w:rPr>
+        <w:br/>
+      </w:r>
+      <w:r>
+        <w:rPr>
+          <w:rStyle w:val="stdout"/>
+          <w:rFonts w:ascii="Lucida Console" w:hAnsi="Lucida Console"/>
+          <w:color w:val="000000"/>
+          <w:sz w:val="18"/>
+          <w:szCs w:val="18"/>
+          <w:shd w:val="clear" w:color="auto" w:fill="FFFFFF"/>
+        </w:rPr>
+        <w:t>a3[0][0][5]=1</w:t>
+      </w:r>
+      <w:r>
+        <w:rPr>
+          <w:rFonts w:ascii="Helvetica" w:hAnsi="Helvetica" w:cs="Helvetica"/>
+          <w:color w:val="333333"/>
+          <w:sz w:val="20"/>
+          <w:szCs w:val="20"/>
+        </w:rPr>
+        <w:br/>
+      </w:r>
+      <w:r>
+        <w:rPr>
+          <w:rStyle w:val="stdout"/>
+          <w:rFonts w:ascii="Lucida Console" w:hAnsi="Lucida Console"/>
+          <w:color w:val="000000"/>
+          <w:sz w:val="18"/>
+          <w:szCs w:val="18"/>
+          <w:shd w:val="clear" w:color="auto" w:fill="FFFFFF"/>
+        </w:rPr>
+        <w:t>a3[0][0][4]=0</w:t>
+      </w:r>
+      <w:r>
+        <w:rPr>
+          <w:rFonts w:ascii="Helvetica" w:hAnsi="Helvetica" w:cs="Helvetica"/>
+          <w:color w:val="333333"/>
+          <w:sz w:val="20"/>
+          <w:szCs w:val="20"/>
+        </w:rPr>
+        <w:br/>
+      </w:r>
+      <w:r>
+        <w:rPr>
+          <w:rStyle w:val="stdout"/>
+          <w:rFonts w:ascii="Lucida Console" w:hAnsi="Lucida Console"/>
+          <w:color w:val="000000"/>
+          <w:sz w:val="18"/>
+          <w:szCs w:val="18"/>
+          <w:shd w:val="clear" w:color="auto" w:fill="FFFFFF"/>
+        </w:rPr>
+        <w:t>a3[0][0][3]=1</w:t>
+      </w:r>
+      <w:r>
+        <w:rPr>
+          <w:rFonts w:ascii="Helvetica" w:hAnsi="Helvetica" w:cs="Helvetica"/>
+          <w:color w:val="333333"/>
+          <w:sz w:val="20"/>
+          <w:szCs w:val="20"/>
+        </w:rPr>
+        <w:br/>
+      </w:r>
+      <w:r>
+        <w:rPr>
+          <w:rStyle w:val="stdout"/>
+          <w:rFonts w:ascii="Lucida Console" w:hAnsi="Lucida Console"/>
+          <w:color w:val="000000"/>
+          <w:sz w:val="18"/>
+          <w:szCs w:val="18"/>
+          <w:shd w:val="clear" w:color="auto" w:fill="FFFFFF"/>
+        </w:rPr>
+        <w:t>a3[0][0][2]=0</w:t>
+      </w:r>
+      <w:r>
+        <w:rPr>
+          <w:rFonts w:ascii="Helvetica" w:hAnsi="Helvetica" w:cs="Helvetica"/>
+          <w:color w:val="333333"/>
+          <w:sz w:val="20"/>
+          <w:szCs w:val="20"/>
+        </w:rPr>
+        <w:br/>
+      </w:r>
+      <w:r>
+        <w:rPr>
+          <w:rStyle w:val="stdout"/>
+          <w:rFonts w:ascii="Lucida Console" w:hAnsi="Lucida Console"/>
+          <w:color w:val="000000"/>
+          <w:sz w:val="18"/>
+          <w:szCs w:val="18"/>
+          <w:shd w:val="clear" w:color="auto" w:fill="FFFFFF"/>
+        </w:rPr>
+        <w:t>a3[0][0][1]=1</w:t>
+      </w:r>
+      <w:r>
+        <w:rPr>
+          <w:rFonts w:ascii="Helvetica" w:hAnsi="Helvetica" w:cs="Helvetica"/>
+          <w:color w:val="333333"/>
+          <w:sz w:val="20"/>
+          <w:szCs w:val="20"/>
+        </w:rPr>
+        <w:br/>
+      </w:r>
+      <w:r>
+        <w:rPr>
+          <w:rStyle w:val="stdout"/>
+          <w:rFonts w:ascii="Lucida Console" w:hAnsi="Lucida Console"/>
+          <w:color w:val="000000"/>
+          <w:sz w:val="18"/>
+          <w:szCs w:val="18"/>
+          <w:shd w:val="clear" w:color="auto" w:fill="FFFFFF"/>
+        </w:rPr>
+        <w:t>a3[0][0][0]=0</w:t>
+      </w:r>
+    </w:p>
+    <w:p>
+      <w:pPr>
+        <w:ind w:left="1800"/>
+        <w:sectPr>
+          <w:type w:val="continuous"/>
+          <w:pgSz w:w="12240" w:h="15840"/>
+          <w:pgMar w:top="720" w:right="720" w:bottom="720" w:left="720" w:header="720" w:footer="720" w:gutter="0"/>
+          <w:cols w:num="2" w:space="720"/>
+          <w:docGrid w:linePitch="360"/>
+        </w:sectPr>
+      </w:pPr>
+    </w:p>
+    <w:p>
+      <w:pPr>
+        <w:ind w:left="1800"/>
+      </w:pPr>
+    </w:p>
+    <w:p>
+      <w:pPr>
+        <w:pStyle w:val="Heading3"/>
+        <w:numPr>
+          <w:ilvl w:val="0"/>
+          <w:numId w:val="27"/>
+        </w:numPr>
+      </w:pPr>
+      <w:r>
+        <w:lastRenderedPageBreak/>
+        <w:t>Unpacked Arrays:</w:t>
+      </w:r>
+    </w:p>
+    <w:p>
+      <w:pPr>
+        <w:ind w:left="1800"/>
+      </w:pPr>
+      <w:r>
+        <w:t xml:space="preserve">Bit [7:0] </w:t>
+      </w:r>
+      <w:proofErr w:type="spellStart"/>
+      <w:r>
+        <w:t>unpacked_array</w:t>
+      </w:r>
+      <w:proofErr w:type="spellEnd"/>
+      <w:r>
+        <w:t xml:space="preserve"> [2:0];</w:t>
+      </w:r>
+    </w:p>
+    <w:p>
+      <w:pPr>
+        <w:ind w:left="1800"/>
+      </w:pPr>
+      <w:r>
+        <w:rPr>
+          <w:noProof/>
+        </w:rPr>
+        <w:drawing>
+          <wp:inline distT="0" distB="0" distL="0" distR="0" wp14:anchorId="224D3DF4" wp14:editId="084E706B">
+            <wp:extent cx="3648075" cy="1271751"/>
+            <wp:effectExtent l="0" t="0" r="0" b="5080"/>
+            <wp:docPr id="8" name="Picture 8"/>
+            <wp:cNvGraphicFramePr>
+              <a:graphicFrameLocks xmlns:a="http://schemas.openxmlformats.org/drawingml/2006/main" noChangeAspect="1"/>
+            </wp:cNvGraphicFramePr>
+            <a:graphic xmlns:a="http://schemas.openxmlformats.org/drawingml/2006/main">
+              <a:graphicData uri="http://schemas.openxmlformats.org/drawingml/2006/picture">
+                <pic:pic xmlns:pic="http://schemas.openxmlformats.org/drawingml/2006/picture">
+                  <pic:nvPicPr>
+                    <pic:cNvPr id="1" name=""/>
+                    <pic:cNvPicPr/>
+                  </pic:nvPicPr>
+                  <pic:blipFill>
+                    <a:blip r:embed="rId18">
+                      <a:extLst>
+                        <a:ext uri="{28A0092B-C50C-407E-A947-70E740481C1C}">
+                          <a14:useLocalDpi xmlns:a14="http://schemas.microsoft.com/office/drawing/2010/main" val="0"/>
+                        </a:ext>
+                      </a:extLst>
+                    </a:blip>
+                    <a:stretch>
+                      <a:fillRect/>
+                    </a:stretch>
+                  </pic:blipFill>
+                  <pic:spPr>
+                    <a:xfrm>
+                      <a:off x="0" y="0"/>
+                      <a:ext cx="3648075" cy="1271751"/>
+                    </a:xfrm>
+                    <a:prstGeom prst="rect">
+                      <a:avLst/>
+                    </a:prstGeom>
+                  </pic:spPr>
+                </pic:pic>
+              </a:graphicData>
+            </a:graphic>
+          </wp:inline>
+        </w:drawing>
+      </w:r>
+    </w:p>
+    <w:p>
+      <w:pPr>
+        <w:pStyle w:val="Heading3"/>
+        <w:numPr>
+          <w:ilvl w:val="0"/>
+          <w:numId w:val="27"/>
+        </w:numPr>
+      </w:pPr>
+      <w:r>
+        <w:t>Static Arrays:</w:t>
+      </w:r>
+      <w:r>
+        <w:tab/>
+      </w:r>
+    </w:p>
+    <w:p>
+      <w:pPr>
+        <w:spacing w:after="0"/>
+        <w:ind w:left="1080" w:firstLine="720"/>
+      </w:pPr>
+      <w:r>
+        <w:t xml:space="preserve">Bit [7:0] </w:t>
+      </w:r>
+      <w:proofErr w:type="spellStart"/>
+      <w:r>
+        <w:t>Static_A</w:t>
+      </w:r>
+      <w:r>
+        <w:t>rray</w:t>
+      </w:r>
+      <w:proofErr w:type="spellEnd"/>
+      <w:r>
+        <w:t>;</w:t>
+      </w:r>
+    </w:p>
+    <w:p>
+      <w:pPr>
+        <w:spacing w:after="0"/>
+        <w:ind w:left="1080" w:firstLine="720"/>
+        <w:contextualSpacing/>
+      </w:pPr>
+      <w:proofErr w:type="spellStart"/>
+      <w:r>
+        <w:t>Static_Array</w:t>
+      </w:r>
+      <w:proofErr w:type="spellEnd"/>
+      <w:r>
+        <w:t xml:space="preserve"> = 8’hAE;</w:t>
+      </w:r>
+    </w:p>
+    <w:p>
+      <w:pPr>
+        <w:pStyle w:val="Heading3"/>
+        <w:numPr>
+          <w:ilvl w:val="0"/>
+          <w:numId w:val="27"/>
+        </w:numPr>
+      </w:pPr>
+      <w:r>
+        <w:t>Dynamic Arrays:</w:t>
+      </w:r>
+    </w:p>
+    <w:p>
+      <w:pPr>
+        <w:spacing w:after="0"/>
+        <w:ind w:left="1800"/>
+      </w:pPr>
+      <w:proofErr w:type="gramStart"/>
+      <w:r>
+        <w:t>new(</w:t>
+      </w:r>
+      <w:proofErr w:type="gramEnd"/>
+      <w:r>
+        <w:t>); delete() methods</w:t>
+      </w:r>
+    </w:p>
+    <w:p>
+      <w:pPr>
+        <w:spacing w:after="0"/>
+        <w:ind w:left="1800"/>
+      </w:pPr>
+      <w:r>
+        <w:t xml:space="preserve">Bit [7:0] </w:t>
+      </w:r>
+      <w:proofErr w:type="spellStart"/>
+      <w:r>
+        <w:t>Dynamic_</w:t>
+      </w:r>
+      <w:proofErr w:type="gramStart"/>
+      <w:r>
+        <w:t>array</w:t>
+      </w:r>
+      <w:proofErr w:type="spellEnd"/>
+      <w:r>
+        <w:t>[</w:t>
+      </w:r>
+      <w:proofErr w:type="gramEnd"/>
+      <w:r>
+        <w:t>];</w:t>
+      </w:r>
+    </w:p>
+    <w:p>
+      <w:pPr>
+        <w:spacing w:after="0"/>
+        <w:ind w:left="1800"/>
+      </w:pPr>
+      <w:r>
+        <w:t xml:space="preserve"> </w:t>
+      </w:r>
+      <w:proofErr w:type="spellStart"/>
+      <w:r>
+        <w:t>Dynamic_array</w:t>
+      </w:r>
+      <w:proofErr w:type="spellEnd"/>
+      <w:r>
+        <w:t xml:space="preserve"> = </w:t>
+      </w:r>
+      <w:proofErr w:type="gramStart"/>
+      <w:r>
+        <w:t>new[</w:t>
+      </w:r>
+      <w:proofErr w:type="gramEnd"/>
+      <w:r>
+        <w:t>10];</w:t>
+      </w:r>
+    </w:p>
+    <w:p>
+      <w:pPr>
+        <w:spacing w:after="0"/>
+        <w:ind w:left="1800"/>
+      </w:pPr>
+      <w:r>
+        <w:t xml:space="preserve">Growing size by 1: </w:t>
+      </w:r>
+      <w:proofErr w:type="spellStart"/>
+      <w:r>
+        <w:t>Dynamic_array</w:t>
+      </w:r>
+      <w:proofErr w:type="spellEnd"/>
+      <w:r>
+        <w:t xml:space="preserve"> = </w:t>
+      </w:r>
+      <w:proofErr w:type="gramStart"/>
+      <w:r>
+        <w:t>new[</w:t>
+      </w:r>
+      <w:proofErr w:type="spellStart"/>
+      <w:proofErr w:type="gramEnd"/>
+      <w:r>
+        <w:t>Dynamic_array.size</w:t>
+      </w:r>
+      <w:proofErr w:type="spellEnd"/>
+      <w:r>
+        <w:t>()+1](</w:t>
+      </w:r>
+      <w:proofErr w:type="spellStart"/>
+      <w:r>
+        <w:t>Dynamic_array</w:t>
+      </w:r>
+      <w:proofErr w:type="spellEnd"/>
+      <w:r>
+        <w:t>);</w:t>
+      </w:r>
+    </w:p>
+    <w:p>
+      <w:pPr>
+        <w:pStyle w:val="Heading3"/>
+        <w:numPr>
+          <w:ilvl w:val="0"/>
+          <w:numId w:val="27"/>
+        </w:numPr>
+      </w:pPr>
+      <w:r>
+        <w:t>Associative Arrays:</w:t>
+      </w:r>
+    </w:p>
+    <w:p>
+      <w:pPr>
+        <w:spacing w:after="0"/>
+        <w:ind w:left="1800"/>
+      </w:pPr>
+      <w:r>
+        <w:t>Associative Arrays implements lookup table.</w:t>
+      </w:r>
+    </w:p>
+    <w:p>
+      <w:pPr>
+        <w:spacing w:after="0"/>
+        <w:ind w:left="1800"/>
+      </w:pPr>
+      <w:r>
+        <w:t>Int ar1[int];</w:t>
+      </w:r>
+      <w:r>
+        <w:tab/>
+      </w:r>
+      <w:r>
+        <w:tab/>
+        <w:t>ar1 = {1:22, 6:34};</w:t>
+      </w:r>
+    </w:p>
+    <w:p>
+      <w:pPr>
+        <w:spacing w:after="0"/>
+        <w:ind w:left="1800"/>
+      </w:pPr>
+      <w:r>
+        <w:t>Int ar2[string];</w:t>
+      </w:r>
+      <w:r>
+        <w:tab/>
+      </w:r>
+      <w:r>
+        <w:tab/>
+        <w:t>ar2</w:t>
+      </w:r>
+      <w:proofErr w:type="gramStart"/>
+      <w:r>
+        <w:t>={</w:t>
+      </w:r>
+      <w:proofErr w:type="gramEnd"/>
+      <w:r>
+        <w:t>“Joe”:78, “Trump”:74};</w:t>
+      </w:r>
+    </w:p>
+    <w:p>
+      <w:pPr>
+        <w:spacing w:after="0"/>
+        <w:ind w:left="1800"/>
+      </w:pPr>
+      <w:r>
+        <w:t>String ar3[string];</w:t>
+      </w:r>
+      <w:r>
+        <w:tab/>
+      </w:r>
+      <w:r>
+        <w:tab/>
+        <w:t>ar3</w:t>
+      </w:r>
+      <w:proofErr w:type="gramStart"/>
+      <w:r>
+        <w:t>={</w:t>
+      </w:r>
+      <w:proofErr w:type="gramEnd"/>
+      <w:r>
+        <w:t>“Joe”:”Win2020”, “Trump”:”Lost2020”};</w:t>
+      </w:r>
+    </w:p>
+    <w:p>
+      <w:pPr>
+        <w:pStyle w:val="Heading3"/>
+        <w:numPr>
+          <w:ilvl w:val="0"/>
+          <w:numId w:val="27"/>
+        </w:numPr>
+      </w:pPr>
+      <w:r>
+        <w:t>Queues:</w:t>
+      </w:r>
+    </w:p>
+    <w:p>
+      <w:pPr>
+        <w:spacing w:after="0"/>
+        <w:ind w:left="1800"/>
+      </w:pPr>
+      <w:r>
+        <w:t>One-dimensional unpacked array that grow and shrinks automatically.</w:t>
+      </w:r>
+    </w:p>
+    <w:p>
+      <w:pPr>
+        <w:spacing w:after="0"/>
+        <w:ind w:left="1800"/>
+      </w:pPr>
+      <w:r>
+        <w:t xml:space="preserve">Int </w:t>
+      </w:r>
+      <w:proofErr w:type="gramStart"/>
+      <w:r>
+        <w:t>Queue[</w:t>
+      </w:r>
+      <w:proofErr w:type="gramEnd"/>
+      <w:r>
+        <w:t>$];</w:t>
+      </w:r>
+    </w:p>
+    <w:p>
+      <w:pPr>
+        <w:spacing w:after="0"/>
+        <w:ind w:left="1800"/>
+      </w:pPr>
+      <w:proofErr w:type="spellStart"/>
+      <w:r>
+        <w:t>Queue.push_</w:t>
+      </w:r>
+      <w:proofErr w:type="gramStart"/>
+      <w:r>
+        <w:t>back</w:t>
+      </w:r>
+      <w:proofErr w:type="spellEnd"/>
+      <w:r>
+        <w:t>(</w:t>
+      </w:r>
+      <w:proofErr w:type="gramEnd"/>
+      <w:r>
+        <w:t>10);</w:t>
+      </w:r>
+      <w:r>
+        <w:tab/>
+      </w:r>
+    </w:p>
+    <w:p>
+      <w:pPr>
+        <w:spacing w:after="0"/>
+        <w:ind w:left="1800"/>
+      </w:pPr>
+      <w:r>
+        <w:t xml:space="preserve">Int data = </w:t>
+      </w:r>
+      <w:proofErr w:type="spellStart"/>
+      <w:r>
+        <w:t>Queue.pop_</w:t>
+      </w:r>
+      <w:proofErr w:type="gramStart"/>
+      <w:r>
+        <w:t>front</w:t>
+      </w:r>
+      <w:proofErr w:type="spellEnd"/>
+      <w:r>
+        <w:t>(</w:t>
+      </w:r>
+      <w:proofErr w:type="gramEnd"/>
+      <w:r>
+        <w:t>);</w:t>
+      </w:r>
+    </w:p>
+    <w:p>
+      <w:pPr>
+        <w:ind w:left="1800"/>
+      </w:pPr>
+      <w:r>
+        <w:rPr>
+          <w:noProof/>
+        </w:rPr>
+        <w:drawing>
+          <wp:inline distT="0" distB="0" distL="0" distR="0" wp14:anchorId="2A3BB61D" wp14:editId="0173B6BB">
+            <wp:extent cx="3427012" cy="1275042"/>
+            <wp:effectExtent l="0" t="0" r="2540" b="1905"/>
+            <wp:docPr id="10" name="Picture 10"/>
+            <wp:cNvGraphicFramePr>
+              <a:graphicFrameLocks xmlns:a="http://schemas.openxmlformats.org/drawingml/2006/main" noChangeAspect="1"/>
+            </wp:cNvGraphicFramePr>
+            <a:graphic xmlns:a="http://schemas.openxmlformats.org/drawingml/2006/main">
+              <a:graphicData uri="http://schemas.openxmlformats.org/drawingml/2006/picture">
+                <pic:pic xmlns:pic="http://schemas.openxmlformats.org/drawingml/2006/picture">
+                  <pic:nvPicPr>
+                    <pic:cNvPr id="1" name=""/>
+                    <pic:cNvPicPr/>
+                  </pic:nvPicPr>
+                  <pic:blipFill>
+                    <a:blip r:embed="rId19"/>
+                    <a:stretch>
+                      <a:fillRect/>
+                    </a:stretch>
+                  </pic:blipFill>
+                  <pic:spPr>
+                    <a:xfrm>
+                      <a:off x="0" y="0"/>
+                      <a:ext cx="3476624" cy="1293501"/>
+                    </a:xfrm>
+                    <a:prstGeom prst="rect">
+                      <a:avLst/>
+                    </a:prstGeom>
+                  </pic:spPr>
+                </pic:pic>
+              </a:graphicData>
+            </a:graphic>
+          </wp:inline>
+        </w:drawing>
+      </w:r>
+    </w:p>
+    <w:p>
+      <w:pPr>
+        <w:pStyle w:val="Heading2"/>
+        <w:numPr>
+          <w:ilvl w:val="0"/>
+          <w:numId w:val="16"/>
+        </w:numPr>
+      </w:pPr>
+      <w:r>
+        <w:t>Structures, typedefs:</w:t>
+      </w:r>
+    </w:p>
+    <w:p>
+      <w:pPr>
+        <w:spacing w:after="0"/>
+        <w:ind w:left="1080"/>
+      </w:pPr>
+      <w:r>
+        <w:t>Struct {</w:t>
+      </w:r>
+    </w:p>
+    <w:p>
+      <w:pPr>
+        <w:spacing w:after="0"/>
+        <w:ind w:left="1080"/>
+      </w:pPr>
+      <w:r>
+        <w:tab/>
+        <w:t>String name,</w:t>
+      </w:r>
+    </w:p>
+    <w:p>
+      <w:pPr>
+        <w:spacing w:after="0"/>
+        <w:ind w:left="1080"/>
+      </w:pPr>
+      <w:r>
+        <w:tab/>
+        <w:t>Int id</w:t>
+      </w:r>
+    </w:p>
+    <w:p>
+      <w:pPr>
+        <w:spacing w:after="0"/>
+        <w:ind w:left="1080"/>
+      </w:pPr>
+      <w:r>
+        <w:t>} Employee;</w:t>
+      </w:r>
+    </w:p>
+    <w:p>
+      <w:pPr>
+        <w:ind w:left="1080"/>
+      </w:pPr>
+      <w:r>
+        <w:t>Typedef enum {RED, YELLOW, GREEN} Lights;</w:t>
+      </w:r>
+    </w:p>
+    <w:p/>
+    <w:p>
+      <w:pPr>
+        <w:pStyle w:val="Heading2"/>
+        <w:numPr>
+          <w:ilvl w:val="0"/>
+          <w:numId w:val="16"/>
+        </w:numPr>
+      </w:pPr>
+      <w:r>
+        <w:lastRenderedPageBreak/>
+        <w:t>Events:</w:t>
+      </w:r>
+    </w:p>
+    <w:p>
+      <w:pPr>
+        <w:spacing w:after="0"/>
+        <w:ind w:left="1080"/>
+      </w:pPr>
+      <w:r>
+        <w:t>Static object handle to synchronize between two concurrent active processes.</w:t>
+      </w:r>
+    </w:p>
+    <w:p>
+      <w:pPr>
+        <w:spacing w:after="0"/>
+        <w:ind w:left="1080"/>
+      </w:pPr>
+      <w:r>
+        <w:t>Trigger: -&gt; or -&gt;&gt;</w:t>
+      </w:r>
+    </w:p>
+    <w:p>
+      <w:pPr>
+        <w:spacing w:after="0"/>
+        <w:ind w:left="1080"/>
+      </w:pPr>
+      <w:r>
+        <w:t>Wait: @ or wait(&lt;</w:t>
+      </w:r>
+      <w:proofErr w:type="spellStart"/>
+      <w:r>
+        <w:t>even_name</w:t>
+      </w:r>
+      <w:proofErr w:type="spellEnd"/>
+      <w:proofErr w:type="gramStart"/>
+      <w:r>
+        <w:t>&gt;.triggered</w:t>
+      </w:r>
+      <w:proofErr w:type="gramEnd"/>
+      <w:r>
+        <w:t>)</w:t>
+      </w:r>
     </w:p>
     <w:p>
       <w:pPr>
@@ -9699,7 +12222,6 @@
       </w:pPr>
       <w:bookmarkStart w:id="23" w:name="_Toc55163296"/>
       <w:r>
-        <w:lastRenderedPageBreak/>
         <w:t>Math functions:</w:t>
       </w:r>
       <w:bookmarkEnd w:id="23"/>
@@ -10330,6 +12852,7 @@
         <w:ind w:left="1080"/>
       </w:pPr>
       <w:r>
+        <w:lastRenderedPageBreak/>
         <w:t xml:space="preserve">    val &lt;= 0;</w:t>
       </w:r>
       <w:r>
@@ -10554,7 +13077,6 @@
           <w:b/>
           <w:bCs/>
         </w:rPr>
-        <w:lastRenderedPageBreak/>
         <w:t>`timescale 1ns/1</w:t>
       </w:r>
       <w:r>
@@ -10701,6 +13223,7 @@
       </w:pPr>
       <w:bookmarkStart w:id="25" w:name="_Toc55163298"/>
       <w:r>
+        <w:lastRenderedPageBreak/>
         <w:t>Verilog scheduling region:</w:t>
       </w:r>
       <w:bookmarkEnd w:id="25"/>
@@ -10730,7 +13253,7 @@
                     <pic:cNvPicPr/>
                   </pic:nvPicPr>
                   <pic:blipFill>
-                    <a:blip r:embed="rId16"/>
+                    <a:blip r:embed="rId20"/>
                     <a:stretch>
                       <a:fillRect/>
                     </a:stretch>
@@ -10760,7 +13283,6 @@
         <w:rPr>
           <w:noProof/>
         </w:rPr>
-        <w:lastRenderedPageBreak/>
         <w:drawing>
           <wp:inline distT="0" distB="0" distL="0" distR="0" wp14:anchorId="7561843C" wp14:editId="740AAF96">
             <wp:extent cx="5029200" cy="4108824"/>
@@ -10777,7 +13299,7 @@
                     <pic:cNvPicPr/>
                   </pic:nvPicPr>
                   <pic:blipFill>
-                    <a:blip r:embed="rId17"/>
+                    <a:blip r:embed="rId21"/>
                     <a:stretch>
                       <a:fillRect/>
                     </a:stretch>
@@ -10808,6 +13330,7 @@
       </w:pPr>
       <w:bookmarkStart w:id="26" w:name="_Toc55163299"/>
       <w:r>
+        <w:lastRenderedPageBreak/>
         <w:t>Processes:</w:t>
       </w:r>
       <w:bookmarkEnd w:id="26"/>
@@ -10922,7 +13445,7 @@
       </w:pPr>
     </w:p>
     <w:sectPr>
-      <w:footerReference w:type="default" r:id="rId18"/>
+      <w:type w:val="continuous"/>
       <w:pgSz w:w="12240" w:h="15840"/>
       <w:pgMar w:top="720" w:right="720" w:bottom="720" w:left="720" w:header="720" w:footer="720" w:gutter="0"/>
       <w:cols w:space="720"/>
@@ -13389,7 +15912,7 @@
         <w:rFonts w:hint="default"/>
       </w:rPr>
     </w:lvl>
-    <w:lvl w:ilvl="1" w:tplc="04090019" w:tentative="1">
+    <w:lvl w:ilvl="1" w:tplc="04090019">
       <w:start w:val="1"/>
       <w:numFmt w:val="lowerLetter"/>
       <w:lvlText w:val="%2."/>
@@ -13463,6 +15986,178 @@
     </w:lvl>
   </w:abstractNum>
   <w:abstractNum w:abstractNumId="23" w15:restartNumberingAfterBreak="0">
+    <w:nsid w:val="72487D6E"/>
+    <w:multiLevelType w:val="hybridMultilevel"/>
+    <w:tmpl w:val="5ECE6378"/>
+    <w:lvl w:ilvl="0" w:tplc="04090015">
+      <w:start w:val="1"/>
+      <w:numFmt w:val="upperLetter"/>
+      <w:lvlText w:val="%1."/>
+      <w:lvlJc w:val="left"/>
+      <w:pPr>
+        <w:ind w:left="1800" w:hanging="360"/>
+      </w:pPr>
+    </w:lvl>
+    <w:lvl w:ilvl="1" w:tplc="04090019" w:tentative="1">
+      <w:start w:val="1"/>
+      <w:numFmt w:val="lowerLetter"/>
+      <w:lvlText w:val="%2."/>
+      <w:lvlJc w:val="left"/>
+      <w:pPr>
+        <w:ind w:left="2520" w:hanging="360"/>
+      </w:pPr>
+    </w:lvl>
+    <w:lvl w:ilvl="2" w:tplc="0409001B" w:tentative="1">
+      <w:start w:val="1"/>
+      <w:numFmt w:val="lowerRoman"/>
+      <w:lvlText w:val="%3."/>
+      <w:lvlJc w:val="right"/>
+      <w:pPr>
+        <w:ind w:left="3240" w:hanging="180"/>
+      </w:pPr>
+    </w:lvl>
+    <w:lvl w:ilvl="3" w:tplc="0409000F" w:tentative="1">
+      <w:start w:val="1"/>
+      <w:numFmt w:val="decimal"/>
+      <w:lvlText w:val="%4."/>
+      <w:lvlJc w:val="left"/>
+      <w:pPr>
+        <w:ind w:left="3960" w:hanging="360"/>
+      </w:pPr>
+    </w:lvl>
+    <w:lvl w:ilvl="4" w:tplc="04090019" w:tentative="1">
+      <w:start w:val="1"/>
+      <w:numFmt w:val="lowerLetter"/>
+      <w:lvlText w:val="%5."/>
+      <w:lvlJc w:val="left"/>
+      <w:pPr>
+        <w:ind w:left="4680" w:hanging="360"/>
+      </w:pPr>
+    </w:lvl>
+    <w:lvl w:ilvl="5" w:tplc="0409001B" w:tentative="1">
+      <w:start w:val="1"/>
+      <w:numFmt w:val="lowerRoman"/>
+      <w:lvlText w:val="%6."/>
+      <w:lvlJc w:val="right"/>
+      <w:pPr>
+        <w:ind w:left="5400" w:hanging="180"/>
+      </w:pPr>
+    </w:lvl>
+    <w:lvl w:ilvl="6" w:tplc="0409000F" w:tentative="1">
+      <w:start w:val="1"/>
+      <w:numFmt w:val="decimal"/>
+      <w:lvlText w:val="%7."/>
+      <w:lvlJc w:val="left"/>
+      <w:pPr>
+        <w:ind w:left="6120" w:hanging="360"/>
+      </w:pPr>
+    </w:lvl>
+    <w:lvl w:ilvl="7" w:tplc="04090019" w:tentative="1">
+      <w:start w:val="1"/>
+      <w:numFmt w:val="lowerLetter"/>
+      <w:lvlText w:val="%8."/>
+      <w:lvlJc w:val="left"/>
+      <w:pPr>
+        <w:ind w:left="6840" w:hanging="360"/>
+      </w:pPr>
+    </w:lvl>
+    <w:lvl w:ilvl="8" w:tplc="0409001B" w:tentative="1">
+      <w:start w:val="1"/>
+      <w:numFmt w:val="lowerRoman"/>
+      <w:lvlText w:val="%9."/>
+      <w:lvlJc w:val="right"/>
+      <w:pPr>
+        <w:ind w:left="7560" w:hanging="180"/>
+      </w:pPr>
+    </w:lvl>
+  </w:abstractNum>
+  <w:abstractNum w:abstractNumId="24" w15:restartNumberingAfterBreak="0">
+    <w:nsid w:val="73C50C67"/>
+    <w:multiLevelType w:val="hybridMultilevel"/>
+    <w:tmpl w:val="B868FA14"/>
+    <w:lvl w:ilvl="0" w:tplc="04090013">
+      <w:start w:val="1"/>
+      <w:numFmt w:val="upperRoman"/>
+      <w:lvlText w:val="%1."/>
+      <w:lvlJc w:val="right"/>
+      <w:pPr>
+        <w:ind w:left="1800" w:hanging="360"/>
+      </w:pPr>
+    </w:lvl>
+    <w:lvl w:ilvl="1" w:tplc="04090019" w:tentative="1">
+      <w:start w:val="1"/>
+      <w:numFmt w:val="lowerLetter"/>
+      <w:lvlText w:val="%2."/>
+      <w:lvlJc w:val="left"/>
+      <w:pPr>
+        <w:ind w:left="2520" w:hanging="360"/>
+      </w:pPr>
+    </w:lvl>
+    <w:lvl w:ilvl="2" w:tplc="0409001B" w:tentative="1">
+      <w:start w:val="1"/>
+      <w:numFmt w:val="lowerRoman"/>
+      <w:lvlText w:val="%3."/>
+      <w:lvlJc w:val="right"/>
+      <w:pPr>
+        <w:ind w:left="3240" w:hanging="180"/>
+      </w:pPr>
+    </w:lvl>
+    <w:lvl w:ilvl="3" w:tplc="0409000F" w:tentative="1">
+      <w:start w:val="1"/>
+      <w:numFmt w:val="decimal"/>
+      <w:lvlText w:val="%4."/>
+      <w:lvlJc w:val="left"/>
+      <w:pPr>
+        <w:ind w:left="3960" w:hanging="360"/>
+      </w:pPr>
+    </w:lvl>
+    <w:lvl w:ilvl="4" w:tplc="04090019" w:tentative="1">
+      <w:start w:val="1"/>
+      <w:numFmt w:val="lowerLetter"/>
+      <w:lvlText w:val="%5."/>
+      <w:lvlJc w:val="left"/>
+      <w:pPr>
+        <w:ind w:left="4680" w:hanging="360"/>
+      </w:pPr>
+    </w:lvl>
+    <w:lvl w:ilvl="5" w:tplc="0409001B" w:tentative="1">
+      <w:start w:val="1"/>
+      <w:numFmt w:val="lowerRoman"/>
+      <w:lvlText w:val="%6."/>
+      <w:lvlJc w:val="right"/>
+      <w:pPr>
+        <w:ind w:left="5400" w:hanging="180"/>
+      </w:pPr>
+    </w:lvl>
+    <w:lvl w:ilvl="6" w:tplc="0409000F" w:tentative="1">
+      <w:start w:val="1"/>
+      <w:numFmt w:val="decimal"/>
+      <w:lvlText w:val="%7."/>
+      <w:lvlJc w:val="left"/>
+      <w:pPr>
+        <w:ind w:left="6120" w:hanging="360"/>
+      </w:pPr>
+    </w:lvl>
+    <w:lvl w:ilvl="7" w:tplc="04090019" w:tentative="1">
+      <w:start w:val="1"/>
+      <w:numFmt w:val="lowerLetter"/>
+      <w:lvlText w:val="%8."/>
+      <w:lvlJc w:val="left"/>
+      <w:pPr>
+        <w:ind w:left="6840" w:hanging="360"/>
+      </w:pPr>
+    </w:lvl>
+    <w:lvl w:ilvl="8" w:tplc="0409001B" w:tentative="1">
+      <w:start w:val="1"/>
+      <w:numFmt w:val="lowerRoman"/>
+      <w:lvlText w:val="%9."/>
+      <w:lvlJc w:val="right"/>
+      <w:pPr>
+        <w:ind w:left="7560" w:hanging="180"/>
+      </w:pPr>
+    </w:lvl>
+  </w:abstractNum>
+  <w:abstractNum w:abstractNumId="25" w15:restartNumberingAfterBreak="0">
     <w:nsid w:val="78DE392D"/>
     <w:multiLevelType w:val="hybridMultilevel"/>
     <w:tmpl w:val="8B16740E"/>
@@ -13575,7 +16270,7 @@
       </w:rPr>
     </w:lvl>
   </w:abstractNum>
-  <w:abstractNum w:abstractNumId="24" w15:restartNumberingAfterBreak="0">
+  <w:abstractNum w:abstractNumId="26" w15:restartNumberingAfterBreak="0">
     <w:nsid w:val="7BD85092"/>
     <w:multiLevelType w:val="hybridMultilevel"/>
     <w:tmpl w:val="7BDE6290"/>
@@ -13688,7 +16383,7 @@
       </w:rPr>
     </w:lvl>
   </w:abstractNum>
-  <w:abstractNum w:abstractNumId="25" w15:restartNumberingAfterBreak="0">
+  <w:abstractNum w:abstractNumId="27" w15:restartNumberingAfterBreak="0">
     <w:nsid w:val="7CD96A54"/>
     <w:multiLevelType w:val="hybridMultilevel"/>
     <w:tmpl w:val="05C6E862"/>
@@ -13805,10 +16500,10 @@
     <w:abstractNumId w:val="20"/>
   </w:num>
   <w:num w:numId="10">
-    <w:abstractNumId w:val="24"/>
+    <w:abstractNumId w:val="26"/>
   </w:num>
   <w:num w:numId="11">
-    <w:abstractNumId w:val="23"/>
+    <w:abstractNumId w:val="25"/>
   </w:num>
   <w:num w:numId="12">
     <w:abstractNumId w:val="15"/>
@@ -13817,7 +16512,7 @@
     <w:abstractNumId w:val="1"/>
   </w:num>
   <w:num w:numId="14">
-    <w:abstractNumId w:val="25"/>
+    <w:abstractNumId w:val="27"/>
   </w:num>
   <w:num w:numId="15">
     <w:abstractNumId w:val="4"/>
@@ -13854,6 +16549,12 @@
   </w:num>
   <w:num w:numId="26">
     <w:abstractNumId w:val="16"/>
+  </w:num>
+  <w:num w:numId="27">
+    <w:abstractNumId w:val="24"/>
+  </w:num>
+  <w:num w:numId="28">
+    <w:abstractNumId w:val="23"/>
   </w:num>
 </w:numbering>
 </file>
@@ -14813,6 +17514,23 @@
       <w:sz w:val="24"/>
     </w:rPr>
   </w:style>
+  <w:style w:type="character" w:styleId="UnresolvedMention">
+    <w:name w:val="Unresolved Mention"/>
+    <w:basedOn w:val="DefaultParagraphFont"/>
+    <w:uiPriority w:val="99"/>
+    <w:semiHidden/>
+    <w:unhideWhenUsed/>
+    <w:rsid w:val="00140BA9"/>
+    <w:rPr>
+      <w:color w:val="605E5C"/>
+      <w:shd w:val="clear" w:color="auto" w:fill="E1DFDD"/>
+    </w:rPr>
+  </w:style>
+  <w:style w:type="character" w:customStyle="1" w:styleId="stdout">
+    <w:name w:val="stdout"/>
+    <w:basedOn w:val="DefaultParagraphFont"/>
+    <w:rsid w:val="00640427"/>
+  </w:style>
 </w:styles>
 </file>
 

</xml_diff>

<commit_message>
Added system verilog classes
</commit_message>
<xml_diff>
--- a/learn verilog-sv.docx
+++ b/learn verilog-sv.docx
@@ -3871,11 +3871,9 @@
             <w:pPr>
               <w:jc w:val="center"/>
             </w:pPr>
-            <w:proofErr w:type="spellStart"/>
             <w:r>
               <w:t>Shortint</w:t>
             </w:r>
-            <w:proofErr w:type="spellEnd"/>
           </w:p>
         </w:tc>
         <w:tc>
@@ -4033,11 +4031,9 @@
             <w:pPr>
               <w:jc w:val="center"/>
             </w:pPr>
-            <w:proofErr w:type="spellStart"/>
             <w:r>
               <w:t>Longint</w:t>
             </w:r>
-            <w:proofErr w:type="spellEnd"/>
           </w:p>
         </w:tc>
         <w:tc>
@@ -4115,11 +4111,9 @@
             <w:pPr>
               <w:jc w:val="center"/>
             </w:pPr>
-            <w:proofErr w:type="spellStart"/>
             <w:r>
               <w:t>Shortreal</w:t>
             </w:r>
-            <w:proofErr w:type="spellEnd"/>
           </w:p>
         </w:tc>
         <w:tc>
@@ -4222,14 +4216,9 @@
       <w:r>
         <w:t>AND(</w:t>
       </w:r>
-      <w:proofErr w:type="spellStart"/>
       <w:proofErr w:type="gramEnd"/>
       <w:r>
-        <w:t>out,a,b</w:t>
-      </w:r>
-      <w:proofErr w:type="spellEnd"/>
-      <w:r>
-        <w:t>);</w:t>
+        <w:t>out,a,b);</w:t>
       </w:r>
     </w:p>
     <w:p>
@@ -4272,27 +4261,15 @@
       </w:r>
       <w:r>
         <w:tab/>
-      </w:r>
-      <w:proofErr w:type="spellStart"/>
-      <w:r>
-        <w:t>nmos</w:t>
-      </w:r>
-      <w:proofErr w:type="spellEnd"/>
-      <w:r>
-        <w:t>(</w:t>
-      </w:r>
-      <w:proofErr w:type="spellStart"/>
+        <w:t>nmos(</w:t>
+      </w:r>
       <w:proofErr w:type="gramStart"/>
       <w:r>
         <w:t>out,d</w:t>
       </w:r>
       <w:proofErr w:type="gramEnd"/>
       <w:r>
-        <w:t>,cntrl</w:t>
-      </w:r>
-      <w:proofErr w:type="spellEnd"/>
-      <w:r>
-        <w:t>);</w:t>
+        <w:t>,cntrl);</w:t>
       </w:r>
     </w:p>
     <w:p>
@@ -5888,15 +5865,7 @@
       </w:r>
       <w:proofErr w:type="gramEnd"/>
       <w:r>
-        <w:t xml:space="preserve">, </w:t>
-      </w:r>
-      <w:proofErr w:type="spellStart"/>
-      <w:r>
-        <w:t>cout</w:t>
-      </w:r>
-      <w:proofErr w:type="spellEnd"/>
-      <w:r>
-        <w:t>);</w:t>
+        <w:t>, cout);</w:t>
       </w:r>
     </w:p>
     <w:p>
@@ -5931,15 +5900,7 @@
         <w:ind w:left="1080"/>
       </w:pPr>
       <w:r>
-        <w:t xml:space="preserve">  assign </w:t>
-      </w:r>
-      <w:proofErr w:type="spellStart"/>
-      <w:r>
-        <w:t>cout</w:t>
-      </w:r>
-      <w:proofErr w:type="spellEnd"/>
-      <w:r>
-        <w:t xml:space="preserve"> = a &amp; b;</w:t>
+        <w:t xml:space="preserve">  assign cout = a &amp; b;</w:t>
       </w:r>
     </w:p>
     <w:p>
@@ -5972,386 +5933,256 @@
         <w:ind w:left="1080"/>
       </w:pPr>
       <w:r>
-        <w:t xml:space="preserve">module </w:t>
-      </w:r>
-      <w:proofErr w:type="spellStart"/>
-      <w:r>
-        <w:t>my_design</w:t>
-      </w:r>
-      <w:proofErr w:type="spellEnd"/>
+        <w:t xml:space="preserve">module my_design </w:t>
+      </w:r>
+    </w:p>
+    <w:p>
+      <w:pPr>
+        <w:spacing w:after="0"/>
+        <w:ind w:left="1080"/>
+      </w:pPr>
+      <w:r>
+        <w:tab/>
+      </w:r>
+      <w:proofErr w:type="gramStart"/>
+      <w:r>
+        <w:t>#(</w:t>
+      </w:r>
+      <w:proofErr w:type="gramEnd"/>
+      <w:r>
+        <w:t xml:space="preserve">parameter N=4) </w:t>
+      </w:r>
+    </w:p>
+    <w:p>
+      <w:pPr>
+        <w:spacing w:after="0"/>
+        <w:ind w:left="1080"/>
+      </w:pPr>
+      <w:r>
+        <w:tab/>
+      </w:r>
+      <w:r>
+        <w:tab/>
+        <w:t>(</w:t>
+      </w:r>
+      <w:r>
+        <w:tab/>
+        <w:t>input [N-1:0] a, b,</w:t>
+      </w:r>
+    </w:p>
+    <w:p>
+      <w:pPr>
+        <w:spacing w:after="0"/>
+        <w:ind w:left="1080"/>
+      </w:pPr>
+      <w:r>
+        <w:tab/>
+      </w:r>
+      <w:r>
+        <w:tab/>
+      </w:r>
+      <w:r>
+        <w:tab/>
+        <w:t>output [N-1:0] sum, cout);</w:t>
+      </w:r>
+    </w:p>
+    <w:p>
+      <w:pPr>
+        <w:spacing w:after="0"/>
+        <w:ind w:left="1080"/>
+      </w:pPr>
+      <w:r>
+        <w:tab/>
+      </w:r>
+      <w:r>
+        <w:tab/>
+      </w:r>
+      <w:r>
+        <w:tab/>
+      </w:r>
+    </w:p>
+    <w:p>
+      <w:pPr>
+        <w:spacing w:after="0"/>
+        <w:ind w:left="1080"/>
+      </w:pPr>
+      <w:r>
+        <w:tab/>
+        <w:t>// Declare a temporary loop variable to be used during</w:t>
+      </w:r>
+    </w:p>
+    <w:p>
+      <w:pPr>
+        <w:spacing w:after="0"/>
+        <w:ind w:left="1080"/>
+      </w:pPr>
+      <w:r>
+        <w:tab/>
+        <w:t>// generation and won't be available during simulation</w:t>
+      </w:r>
+    </w:p>
+    <w:p>
+      <w:pPr>
+        <w:spacing w:after="0"/>
+        <w:ind w:left="1080"/>
+      </w:pPr>
+      <w:r>
+        <w:tab/>
+        <w:t>genvar i;</w:t>
+      </w:r>
+    </w:p>
+    <w:p>
+      <w:pPr>
+        <w:spacing w:after="0"/>
+        <w:ind w:left="1080"/>
+      </w:pPr>
+      <w:r>
+        <w:tab/>
+      </w:r>
+    </w:p>
+    <w:p>
+      <w:pPr>
+        <w:spacing w:after="0"/>
+        <w:ind w:left="1080"/>
+      </w:pPr>
+      <w:r>
+        <w:tab/>
+        <w:t>// Generate for loop to instantiate N times</w:t>
+      </w:r>
+    </w:p>
+    <w:p>
+      <w:pPr>
+        <w:spacing w:after="0"/>
+        <w:ind w:left="1080"/>
+      </w:pPr>
+      <w:r>
+        <w:tab/>
+        <w:t xml:space="preserve">generate </w:t>
+      </w:r>
+    </w:p>
+    <w:p>
+      <w:pPr>
+        <w:spacing w:after="0"/>
+        <w:ind w:left="1080"/>
+      </w:pPr>
+      <w:r>
+        <w:tab/>
+      </w:r>
+      <w:r>
+        <w:tab/>
+        <w:t>for (i = 0; i &lt; N; i = i + 1) begin</w:t>
+      </w:r>
+    </w:p>
+    <w:p>
+      <w:pPr>
+        <w:spacing w:after="0"/>
+        <w:ind w:left="1080"/>
+      </w:pPr>
+      <w:r>
+        <w:t xml:space="preserve">          ha u0 (a[i], b[i], sum[i], cout[i]);</w:t>
+      </w:r>
+    </w:p>
+    <w:p>
+      <w:pPr>
+        <w:spacing w:after="0"/>
+        <w:ind w:left="1080"/>
+      </w:pPr>
+      <w:r>
+        <w:tab/>
+      </w:r>
+      <w:r>
+        <w:tab/>
+        <w:t>end</w:t>
+      </w:r>
+    </w:p>
+    <w:p>
+      <w:pPr>
+        <w:spacing w:after="0"/>
+        <w:ind w:left="1080"/>
+      </w:pPr>
+      <w:r>
+        <w:tab/>
+        <w:t>endgenerate</w:t>
+      </w:r>
+    </w:p>
+    <w:p>
+      <w:pPr>
+        <w:spacing w:after="0"/>
+        <w:ind w:left="1080"/>
+      </w:pPr>
+      <w:r>
+        <w:t>endmodule</w:t>
+      </w:r>
+    </w:p>
+    <w:p>
+      <w:pPr>
+        <w:spacing w:after="0"/>
+        <w:ind w:left="1080"/>
+      </w:pPr>
+    </w:p>
+    <w:p>
+      <w:pPr>
+        <w:spacing w:after="0"/>
+        <w:ind w:left="1080"/>
+      </w:pPr>
+      <w:r>
+        <w:t>module tb;</w:t>
+      </w:r>
+    </w:p>
+    <w:p>
+      <w:pPr>
+        <w:spacing w:after="0"/>
+        <w:ind w:left="1080"/>
+      </w:pPr>
+      <w:r>
+        <w:tab/>
+      </w:r>
+      <w:r>
+        <w:t>parameter N = 2;</w:t>
+      </w:r>
+    </w:p>
+    <w:p>
+      <w:pPr>
+        <w:spacing w:after="0"/>
+        <w:ind w:left="1080"/>
+      </w:pPr>
+      <w:r>
+        <w:tab/>
+        <w:t>// Instantiate top level design with N=2 so that it will have 2</w:t>
+      </w:r>
+    </w:p>
+    <w:p>
+      <w:pPr>
+        <w:spacing w:after="0"/>
+        <w:ind w:left="1080"/>
+      </w:pPr>
       <w:r>
         <w:t xml:space="preserve"> </w:t>
       </w:r>
-    </w:p>
-    <w:p>
-      <w:pPr>
-        <w:spacing w:after="0"/>
-        <w:ind w:left="1080"/>
-      </w:pPr>
-      <w:r>
-        <w:tab/>
+      <w:r>
+        <w:tab/>
+        <w:t>// separate instances of half adders and both are given two separate inputs</w:t>
+      </w:r>
+    </w:p>
+    <w:p>
+      <w:pPr>
+        <w:spacing w:after="0"/>
+        <w:ind w:left="1080"/>
+      </w:pPr>
+      <w:r>
+        <w:t xml:space="preserve">  </w:t>
+      </w:r>
+      <w:r>
+        <w:tab/>
+        <w:t>my_design #</w:t>
       </w:r>
       <w:proofErr w:type="gramStart"/>
       <w:r>
-        <w:t>#(</w:t>
+        <w:t>(.N</w:t>
       </w:r>
       <w:proofErr w:type="gramEnd"/>
       <w:r>
-        <w:t xml:space="preserve">parameter N=4) </w:t>
-      </w:r>
-    </w:p>
-    <w:p>
-      <w:pPr>
-        <w:spacing w:after="0"/>
-        <w:ind w:left="1080"/>
-      </w:pPr>
-      <w:r>
-        <w:tab/>
-      </w:r>
-      <w:r>
-        <w:tab/>
-        <w:t>(</w:t>
-      </w:r>
-      <w:r>
-        <w:tab/>
-        <w:t>input [N-1:0] a, b,</w:t>
-      </w:r>
-    </w:p>
-    <w:p>
-      <w:pPr>
-        <w:spacing w:after="0"/>
-        <w:ind w:left="1080"/>
-      </w:pPr>
-      <w:r>
-        <w:tab/>
-      </w:r>
-      <w:r>
-        <w:tab/>
-      </w:r>
-      <w:r>
-        <w:tab/>
-        <w:t xml:space="preserve">output [N-1:0] sum, </w:t>
-      </w:r>
-      <w:proofErr w:type="spellStart"/>
-      <w:r>
-        <w:t>cout</w:t>
-      </w:r>
-      <w:proofErr w:type="spellEnd"/>
-      <w:r>
-        <w:t>);</w:t>
-      </w:r>
-    </w:p>
-    <w:p>
-      <w:pPr>
-        <w:spacing w:after="0"/>
-        <w:ind w:left="1080"/>
-      </w:pPr>
-      <w:r>
-        <w:tab/>
-      </w:r>
-      <w:r>
-        <w:tab/>
-      </w:r>
-      <w:r>
-        <w:tab/>
-      </w:r>
-    </w:p>
-    <w:p>
-      <w:pPr>
-        <w:spacing w:after="0"/>
-        <w:ind w:left="1080"/>
-      </w:pPr>
-      <w:r>
-        <w:tab/>
-        <w:t>// Declare a temporary loop variable to be used during</w:t>
-      </w:r>
-    </w:p>
-    <w:p>
-      <w:pPr>
-        <w:spacing w:after="0"/>
-        <w:ind w:left="1080"/>
-      </w:pPr>
-      <w:r>
-        <w:tab/>
-        <w:t>// generation and won't be available during simulation</w:t>
-      </w:r>
-    </w:p>
-    <w:p>
-      <w:pPr>
-        <w:spacing w:after="0"/>
-        <w:ind w:left="1080"/>
-      </w:pPr>
-      <w:r>
-        <w:tab/>
-      </w:r>
-      <w:proofErr w:type="spellStart"/>
-      <w:r>
-        <w:t>genvar</w:t>
-      </w:r>
-      <w:proofErr w:type="spellEnd"/>
-      <w:r>
-        <w:t xml:space="preserve"> </w:t>
-      </w:r>
-      <w:proofErr w:type="spellStart"/>
-      <w:r>
-        <w:t>i</w:t>
-      </w:r>
-      <w:proofErr w:type="spellEnd"/>
-      <w:r>
-        <w:t>;</w:t>
-      </w:r>
-    </w:p>
-    <w:p>
-      <w:pPr>
-        <w:spacing w:after="0"/>
-        <w:ind w:left="1080"/>
-      </w:pPr>
-      <w:r>
-        <w:tab/>
-      </w:r>
-    </w:p>
-    <w:p>
-      <w:pPr>
-        <w:spacing w:after="0"/>
-        <w:ind w:left="1080"/>
-      </w:pPr>
-      <w:r>
-        <w:tab/>
-        <w:t>// Generate for loop to instantiate N times</w:t>
-      </w:r>
-    </w:p>
-    <w:p>
-      <w:pPr>
-        <w:spacing w:after="0"/>
-        <w:ind w:left="1080"/>
-      </w:pPr>
-      <w:r>
-        <w:tab/>
-        <w:t xml:space="preserve">generate </w:t>
-      </w:r>
-    </w:p>
-    <w:p>
-      <w:pPr>
-        <w:spacing w:after="0"/>
-        <w:ind w:left="1080"/>
-      </w:pPr>
-      <w:r>
-        <w:tab/>
-      </w:r>
-      <w:r>
-        <w:tab/>
-        <w:t>for (</w:t>
-      </w:r>
-      <w:proofErr w:type="spellStart"/>
-      <w:r>
-        <w:t>i</w:t>
-      </w:r>
-      <w:proofErr w:type="spellEnd"/>
-      <w:r>
-        <w:t xml:space="preserve"> = 0; </w:t>
-      </w:r>
-      <w:proofErr w:type="spellStart"/>
-      <w:r>
-        <w:t>i</w:t>
-      </w:r>
-      <w:proofErr w:type="spellEnd"/>
-      <w:r>
-        <w:t xml:space="preserve"> &lt; N; </w:t>
-      </w:r>
-      <w:proofErr w:type="spellStart"/>
-      <w:r>
-        <w:t>i</w:t>
-      </w:r>
-      <w:proofErr w:type="spellEnd"/>
-      <w:r>
-        <w:t xml:space="preserve"> = </w:t>
-      </w:r>
-      <w:proofErr w:type="spellStart"/>
-      <w:r>
-        <w:t>i</w:t>
-      </w:r>
-      <w:proofErr w:type="spellEnd"/>
-      <w:r>
-        <w:t xml:space="preserve"> + 1) begin</w:t>
-      </w:r>
-    </w:p>
-    <w:p>
-      <w:pPr>
-        <w:spacing w:after="0"/>
-        <w:ind w:left="1080"/>
-      </w:pPr>
-      <w:r>
-        <w:t xml:space="preserve">          ha u0 (a[</w:t>
-      </w:r>
-      <w:proofErr w:type="spellStart"/>
-      <w:r>
-        <w:t>i</w:t>
-      </w:r>
-      <w:proofErr w:type="spellEnd"/>
-      <w:r>
-        <w:t>], b[</w:t>
-      </w:r>
-      <w:proofErr w:type="spellStart"/>
-      <w:r>
-        <w:t>i</w:t>
-      </w:r>
-      <w:proofErr w:type="spellEnd"/>
-      <w:r>
-        <w:t>], sum[</w:t>
-      </w:r>
-      <w:proofErr w:type="spellStart"/>
-      <w:r>
-        <w:t>i</w:t>
-      </w:r>
-      <w:proofErr w:type="spellEnd"/>
-      <w:r>
-        <w:t xml:space="preserve">], </w:t>
-      </w:r>
-      <w:proofErr w:type="spellStart"/>
-      <w:r>
-        <w:t>cout</w:t>
-      </w:r>
-      <w:proofErr w:type="spellEnd"/>
-      <w:r>
-        <w:t>[</w:t>
-      </w:r>
-      <w:proofErr w:type="spellStart"/>
-      <w:r>
-        <w:t>i</w:t>
-      </w:r>
-      <w:proofErr w:type="spellEnd"/>
-      <w:r>
-        <w:t>]);</w:t>
-      </w:r>
-    </w:p>
-    <w:p>
-      <w:pPr>
-        <w:spacing w:after="0"/>
-        <w:ind w:left="1080"/>
-      </w:pPr>
-      <w:r>
-        <w:tab/>
-      </w:r>
-      <w:r>
-        <w:tab/>
-        <w:t>end</w:t>
-      </w:r>
-    </w:p>
-    <w:p>
-      <w:pPr>
-        <w:spacing w:after="0"/>
-        <w:ind w:left="1080"/>
-      </w:pPr>
-      <w:r>
-        <w:tab/>
-      </w:r>
-      <w:proofErr w:type="spellStart"/>
-      <w:r>
-        <w:t>endgenerate</w:t>
-      </w:r>
-      <w:proofErr w:type="spellEnd"/>
-    </w:p>
-    <w:p>
-      <w:pPr>
-        <w:spacing w:after="0"/>
-        <w:ind w:left="1080"/>
-      </w:pPr>
-      <w:r>
-        <w:t>endmodule</w:t>
-      </w:r>
-    </w:p>
-    <w:p>
-      <w:pPr>
-        <w:spacing w:after="0"/>
-        <w:ind w:left="1080"/>
-      </w:pPr>
-    </w:p>
-    <w:p>
-      <w:pPr>
-        <w:spacing w:after="0"/>
-        <w:ind w:left="1080"/>
-      </w:pPr>
-      <w:r>
-        <w:t>module tb;</w:t>
-      </w:r>
-    </w:p>
-    <w:p>
-      <w:pPr>
-        <w:spacing w:after="0"/>
-        <w:ind w:left="1080"/>
-      </w:pPr>
-      <w:r>
-        <w:tab/>
-      </w:r>
-      <w:r>
-        <w:t>parameter N = 2;</w:t>
-      </w:r>
-    </w:p>
-    <w:p>
-      <w:pPr>
-        <w:spacing w:after="0"/>
-        <w:ind w:left="1080"/>
-      </w:pPr>
-      <w:r>
-        <w:tab/>
-        <w:t>// Instantiate top level design with N=2 so that it will have 2</w:t>
-      </w:r>
-    </w:p>
-    <w:p>
-      <w:pPr>
-        <w:spacing w:after="0"/>
-        <w:ind w:left="1080"/>
-      </w:pPr>
-      <w:r>
-        <w:t xml:space="preserve"> </w:t>
-      </w:r>
-      <w:r>
-        <w:tab/>
-        <w:t>// separate instances of half adders and both are given two separate inputs</w:t>
-      </w:r>
-    </w:p>
-    <w:p>
-      <w:pPr>
-        <w:spacing w:after="0"/>
-        <w:ind w:left="1080"/>
-      </w:pPr>
-      <w:r>
-        <w:t xml:space="preserve">  </w:t>
-      </w:r>
-      <w:r>
-        <w:tab/>
-      </w:r>
-      <w:proofErr w:type="spellStart"/>
-      <w:r>
-        <w:t>my_design</w:t>
-      </w:r>
-      <w:proofErr w:type="spellEnd"/>
-      <w:r>
-        <w:t xml:space="preserve"> #</w:t>
-      </w:r>
-      <w:proofErr w:type="gramStart"/>
-      <w:r>
-        <w:t>(.N</w:t>
-      </w:r>
-      <w:proofErr w:type="gramEnd"/>
-      <w:r>
-        <w:t>(N)) md( .a(a), .b(b), .sum(sum), .</w:t>
-      </w:r>
-      <w:proofErr w:type="spellStart"/>
-      <w:r>
-        <w:t>cout</w:t>
-      </w:r>
-      <w:proofErr w:type="spellEnd"/>
-      <w:r>
-        <w:t>(</w:t>
-      </w:r>
-      <w:proofErr w:type="spellStart"/>
-      <w:r>
-        <w:t>cout</w:t>
-      </w:r>
-      <w:proofErr w:type="spellEnd"/>
-      <w:r>
-        <w:t>));</w:t>
+        <w:t>(N)) md( .a(a), .b(b), .sum(sum), .cout(cout));</w:t>
       </w:r>
     </w:p>
     <w:p>
@@ -9353,15 +9184,7 @@
         <w:ind w:left="1080"/>
       </w:pPr>
       <w:r>
-        <w:t xml:space="preserve">String </w:t>
-      </w:r>
-      <w:proofErr w:type="spellStart"/>
-      <w:r>
-        <w:t>variable_name</w:t>
-      </w:r>
-      <w:proofErr w:type="spellEnd"/>
-      <w:r>
-        <w:t xml:space="preserve"> = “Hello World”;</w:t>
+        <w:t>String variable_name = “Hello World”;</w:t>
       </w:r>
     </w:p>
     <w:p>
@@ -9378,29 +9201,16 @@
       </w:r>
       <w:proofErr w:type="gramEnd"/>
       <w:r>
-        <w:t xml:space="preserve">,GREEN} </w:t>
-      </w:r>
-      <w:proofErr w:type="spellStart"/>
-      <w:r>
-        <w:t>Traffic_light</w:t>
-      </w:r>
-      <w:proofErr w:type="spellEnd"/>
-      <w:r>
-        <w:t>;</w:t>
-      </w:r>
-    </w:p>
-    <w:p>
-      <w:pPr>
-        <w:spacing w:after="0"/>
-        <w:ind w:left="1080"/>
-      </w:pPr>
-      <w:proofErr w:type="spellStart"/>
-      <w:r>
-        <w:t>Traffic_light</w:t>
-      </w:r>
-      <w:proofErr w:type="spellEnd"/>
-      <w:r>
-        <w:t xml:space="preserve"> t1;</w:t>
+        <w:t>,GREEN} Traffic_light;</w:t>
+      </w:r>
+    </w:p>
+    <w:p>
+      <w:pPr>
+        <w:spacing w:after="0"/>
+        <w:ind w:left="1080"/>
+      </w:pPr>
+      <w:r>
+        <w:t>Traffic_light t1;</w:t>
       </w:r>
       <w:r>
         <w:tab/>
@@ -9429,29 +9239,16 @@
       </w:r>
       <w:proofErr w:type="gramEnd"/>
       <w:r>
-        <w:t xml:space="preserve">=9,GREEN} </w:t>
-      </w:r>
-      <w:proofErr w:type="spellStart"/>
-      <w:r>
-        <w:t>Traffic_light</w:t>
-      </w:r>
-      <w:proofErr w:type="spellEnd"/>
-      <w:r>
-        <w:t>;</w:t>
-      </w:r>
-    </w:p>
-    <w:p>
-      <w:pPr>
-        <w:spacing w:after="0"/>
-        <w:ind w:left="1080"/>
-      </w:pPr>
-      <w:proofErr w:type="spellStart"/>
-      <w:r>
-        <w:t>Traffic_light</w:t>
-      </w:r>
-      <w:proofErr w:type="spellEnd"/>
-      <w:r>
-        <w:t xml:space="preserve"> t1;</w:t>
+        <w:t>=9,GREEN} Traffic_light;</w:t>
+      </w:r>
+    </w:p>
+    <w:p>
+      <w:pPr>
+        <w:spacing w:after="0"/>
+        <w:ind w:left="1080"/>
+      </w:pPr>
+      <w:r>
+        <w:t>Traffic_light t1;</w:t>
       </w:r>
       <w:r>
         <w:tab/>
@@ -9528,15 +9325,7 @@
       </w:r>
       <w:r>
         <w:tab/>
-        <w:t>//a1[</w:t>
-      </w:r>
-      <w:proofErr w:type="spellStart"/>
-      <w:r>
-        <w:t>i</w:t>
-      </w:r>
-      <w:proofErr w:type="spellEnd"/>
-      <w:r>
-        <w:t>] = 1’b</w:t>
+        <w:t>//a1[i] = 1’b</w:t>
       </w:r>
     </w:p>
     <w:p>
@@ -9557,23 +9346,7 @@
       </w:r>
       <w:r>
         <w:tab/>
-        <w:t>//a2[</w:t>
-      </w:r>
-      <w:proofErr w:type="spellStart"/>
-      <w:r>
-        <w:t>i</w:t>
-      </w:r>
-      <w:proofErr w:type="spellEnd"/>
-      <w:r>
-        <w:t>] = 8’b; a2[</w:t>
-      </w:r>
-      <w:proofErr w:type="spellStart"/>
-      <w:r>
-        <w:t>i</w:t>
-      </w:r>
-      <w:proofErr w:type="spellEnd"/>
-      <w:r>
-        <w:t>][j] = 1’b</w:t>
+        <w:t>//a2[i] = 8’b; a2[i][j] = 1’b</w:t>
       </w:r>
     </w:p>
     <w:p>
@@ -9594,31 +9367,7 @@
       </w:r>
       <w:r>
         <w:tab/>
-        <w:t>//a3[</w:t>
-      </w:r>
-      <w:proofErr w:type="spellStart"/>
-      <w:r>
-        <w:t>i</w:t>
-      </w:r>
-      <w:proofErr w:type="spellEnd"/>
-      <w:r>
-        <w:t>] = 24’b; a3[</w:t>
-      </w:r>
-      <w:proofErr w:type="spellStart"/>
-      <w:r>
-        <w:t>i</w:t>
-      </w:r>
-      <w:proofErr w:type="spellEnd"/>
-      <w:r>
-        <w:t>][j] = 8’b; a3[</w:t>
-      </w:r>
-      <w:proofErr w:type="spellStart"/>
-      <w:r>
-        <w:t>i</w:t>
-      </w:r>
-      <w:proofErr w:type="spellEnd"/>
-      <w:r>
-        <w:t>][j][k] = 1’b1</w:t>
+        <w:t>//a3[i] = 24’b; a3[i][j] = 8’b; a3[i][j][k] = 1’b1</w:t>
       </w:r>
     </w:p>
     <w:p>
@@ -9660,15 +9409,7 @@
       </w:r>
       <w:proofErr w:type="gramEnd"/>
       <w:r>
-        <w:t xml:space="preserve">7:0] </w:t>
-      </w:r>
-      <w:proofErr w:type="spellStart"/>
-      <w:r>
-        <w:t>packed_array</w:t>
-      </w:r>
-      <w:proofErr w:type="spellEnd"/>
-      <w:r>
-        <w:t>;</w:t>
+        <w:t>7:0] packed_array;</w:t>
       </w:r>
     </w:p>
     <w:p>
@@ -9764,12 +9505,10 @@
       <w:r>
         <w:t>foreach(a3[</w:t>
       </w:r>
-      <w:proofErr w:type="spellStart"/>
       <w:proofErr w:type="gramStart"/>
       <w:r>
         <w:t>i,j</w:t>
       </w:r>
-      <w:proofErr w:type="spellEnd"/>
       <w:proofErr w:type="gramEnd"/>
       <w:r>
         <w:t>]) begin</w:t>
@@ -9781,23 +9520,7 @@
         <w:ind w:left="1800"/>
       </w:pPr>
       <w:r>
-        <w:t xml:space="preserve">    a3[</w:t>
-      </w:r>
-      <w:proofErr w:type="spellStart"/>
-      <w:r>
-        <w:t>i</w:t>
-      </w:r>
-      <w:proofErr w:type="spellEnd"/>
-      <w:r>
-        <w:t>][j] = '</w:t>
-      </w:r>
-      <w:proofErr w:type="spellStart"/>
-      <w:r>
-        <w:t>haa</w:t>
-      </w:r>
-      <w:proofErr w:type="spellEnd"/>
-      <w:r>
-        <w:t>;</w:t>
+        <w:t xml:space="preserve">    a3[i][j] = 'haa;</w:t>
       </w:r>
     </w:p>
     <w:p>
@@ -9815,13 +9538,65 @@
         <w:ind w:left="1800"/>
       </w:pPr>
       <w:r>
+        <w:t xml:space="preserve">  foreach(a3[i]) begin</w:t>
+      </w:r>
+    </w:p>
+    <w:p>
+      <w:pPr>
+        <w:spacing w:after="0"/>
+        <w:ind w:left="1800"/>
+      </w:pPr>
+      <w:r>
+        <w:t xml:space="preserve">    $display("a3[%0</w:t>
+      </w:r>
+      <w:proofErr w:type="gramStart"/>
+      <w:r>
+        <w:t>d]=</w:t>
+      </w:r>
+      <w:proofErr w:type="gramEnd"/>
+      <w:r>
+        <w:t>%b", i, a3[i]);</w:t>
+      </w:r>
+    </w:p>
+    <w:p>
+      <w:pPr>
+        <w:spacing w:after="0"/>
+        <w:ind w:left="1800"/>
+      </w:pPr>
+      <w:r>
+        <w:t xml:space="preserve">  end</w:t>
+      </w:r>
+    </w:p>
+    <w:p>
+      <w:pPr>
+        <w:spacing w:after="0"/>
+        <w:ind w:left="1800"/>
+      </w:pPr>
+      <w:r>
+        <w:t xml:space="preserve">   $</w:t>
+      </w:r>
+      <w:proofErr w:type="gramStart"/>
+      <w:r>
+        <w:t>display(</w:t>
+      </w:r>
+      <w:proofErr w:type="gramEnd"/>
+      <w:r>
+        <w:t>"-----------------------");</w:t>
+      </w:r>
+    </w:p>
+    <w:p>
+      <w:pPr>
+        <w:spacing w:after="0"/>
+        <w:ind w:left="1800"/>
+      </w:pPr>
+      <w:r>
         <w:t xml:space="preserve">  foreach(a3[</w:t>
       </w:r>
-      <w:proofErr w:type="spellStart"/>
-      <w:r>
-        <w:t>i</w:t>
-      </w:r>
-      <w:proofErr w:type="spellEnd"/>
+      <w:proofErr w:type="gramStart"/>
+      <w:r>
+        <w:t>i,j</w:t>
+      </w:r>
+      <w:proofErr w:type="gramEnd"/>
       <w:r>
         <w:t>]) begin</w:t>
       </w:r>
@@ -9836,27 +9611,11 @@
       </w:r>
       <w:proofErr w:type="gramStart"/>
       <w:r>
-        <w:t>d]=</w:t>
+        <w:t>d][</w:t>
       </w:r>
       <w:proofErr w:type="gramEnd"/>
       <w:r>
-        <w:t xml:space="preserve">%b", </w:t>
-      </w:r>
-      <w:proofErr w:type="spellStart"/>
-      <w:r>
-        <w:t>i</w:t>
-      </w:r>
-      <w:proofErr w:type="spellEnd"/>
-      <w:r>
-        <w:t>, a3[</w:t>
-      </w:r>
-      <w:proofErr w:type="spellStart"/>
-      <w:r>
-        <w:t>i</w:t>
-      </w:r>
-      <w:proofErr w:type="spellEnd"/>
-      <w:r>
-        <w:t>]);</w:t>
+        <w:t>%0d]=%b", i, j, a3[i][j]);</w:t>
       </w:r>
     </w:p>
     <w:p>
@@ -9893,15 +9652,13 @@
       <w:r>
         <w:t xml:space="preserve">  foreach(a3[</w:t>
       </w:r>
-      <w:proofErr w:type="spellStart"/>
       <w:proofErr w:type="gramStart"/>
       <w:r>
         <w:t>i,j</w:t>
       </w:r>
-      <w:proofErr w:type="spellEnd"/>
       <w:proofErr w:type="gramEnd"/>
       <w:r>
-        <w:t>]) begin</w:t>
+        <w:t>,k]) begin</w:t>
       </w:r>
     </w:p>
     <w:p>
@@ -9918,104 +9675,7 @@
       </w:r>
       <w:proofErr w:type="gramEnd"/>
       <w:r>
-        <w:t xml:space="preserve">%0d]=%b", </w:t>
-      </w:r>
-      <w:proofErr w:type="spellStart"/>
-      <w:r>
-        <w:t>i</w:t>
-      </w:r>
-      <w:proofErr w:type="spellEnd"/>
-      <w:r>
-        <w:t>, j, a3[</w:t>
-      </w:r>
-      <w:proofErr w:type="spellStart"/>
-      <w:r>
-        <w:t>i</w:t>
-      </w:r>
-      <w:proofErr w:type="spellEnd"/>
-      <w:r>
-        <w:t>][j]);</w:t>
-      </w:r>
-    </w:p>
-    <w:p>
-      <w:pPr>
-        <w:spacing w:after="0"/>
-        <w:ind w:left="1800"/>
-      </w:pPr>
-      <w:r>
-        <w:t xml:space="preserve">  end</w:t>
-      </w:r>
-    </w:p>
-    <w:p>
-      <w:pPr>
-        <w:spacing w:after="0"/>
-        <w:ind w:left="1800"/>
-      </w:pPr>
-      <w:r>
-        <w:t xml:space="preserve">   $</w:t>
-      </w:r>
-      <w:proofErr w:type="gramStart"/>
-      <w:r>
-        <w:t>display(</w:t>
-      </w:r>
-      <w:proofErr w:type="gramEnd"/>
-      <w:r>
-        <w:t>"-----------------------");</w:t>
-      </w:r>
-    </w:p>
-    <w:p>
-      <w:pPr>
-        <w:spacing w:after="0"/>
-        <w:ind w:left="1800"/>
-      </w:pPr>
-      <w:r>
-        <w:t xml:space="preserve">  foreach(a3[</w:t>
-      </w:r>
-      <w:proofErr w:type="spellStart"/>
-      <w:proofErr w:type="gramStart"/>
-      <w:r>
-        <w:t>i,j</w:t>
-      </w:r>
-      <w:proofErr w:type="gramEnd"/>
-      <w:r>
-        <w:t>,k</w:t>
-      </w:r>
-      <w:proofErr w:type="spellEnd"/>
-      <w:r>
-        <w:t>]) begin</w:t>
-      </w:r>
-    </w:p>
-    <w:p>
-      <w:pPr>
-        <w:spacing w:after="0"/>
-        <w:ind w:left="1800"/>
-      </w:pPr>
-      <w:r>
-        <w:t xml:space="preserve">    $display("a3[%0</w:t>
-      </w:r>
-      <w:proofErr w:type="gramStart"/>
-      <w:r>
-        <w:t>d][</w:t>
-      </w:r>
-      <w:proofErr w:type="gramEnd"/>
-      <w:r>
-        <w:t xml:space="preserve">%0d][%0d]=%b", </w:t>
-      </w:r>
-      <w:proofErr w:type="spellStart"/>
-      <w:r>
-        <w:t>i,j,k</w:t>
-      </w:r>
-      <w:proofErr w:type="spellEnd"/>
-      <w:r>
-        <w:t>, a3[</w:t>
-      </w:r>
-      <w:proofErr w:type="spellStart"/>
-      <w:r>
-        <w:t>i</w:t>
-      </w:r>
-      <w:proofErr w:type="spellEnd"/>
-      <w:r>
-        <w:t>][j][k]);</w:t>
+        <w:t>%0d][%0d]=%b", i,j,k, a3[i][j][k]);</w:t>
       </w:r>
     </w:p>
     <w:p>
@@ -11308,15 +10968,7 @@
         <w:ind w:left="1800"/>
       </w:pPr>
       <w:r>
-        <w:t xml:space="preserve">Bit [7:0] </w:t>
-      </w:r>
-      <w:proofErr w:type="spellStart"/>
-      <w:r>
-        <w:t>unpacked_array</w:t>
-      </w:r>
-      <w:proofErr w:type="spellEnd"/>
-      <w:r>
-        <w:t xml:space="preserve"> [2:0];</w:t>
+        <w:t>Bit [7:0] unpacked_array [2:0];</w:t>
       </w:r>
     </w:p>
     <w:p>
@@ -11393,16 +11045,11 @@
       <w:r>
         <w:t xml:space="preserve">Bit [7:0] </w:t>
       </w:r>
-      <w:proofErr w:type="spellStart"/>
       <w:r>
         <w:t>Static_A</w:t>
       </w:r>
       <w:r>
-        <w:t>rray</w:t>
-      </w:r>
-      <w:proofErr w:type="spellEnd"/>
-      <w:r>
-        <w:t>;</w:t>
+        <w:t>rray;</w:t>
       </w:r>
     </w:p>
     <w:p>
@@ -11411,13 +11058,8 @@
         <w:ind w:left="1080" w:firstLine="720"/>
         <w:contextualSpacing/>
       </w:pPr>
-      <w:proofErr w:type="spellStart"/>
-      <w:r>
-        <w:t>Static_Array</w:t>
-      </w:r>
-      <w:proofErr w:type="spellEnd"/>
-      <w:r>
-        <w:t xml:space="preserve"> = 8’hAE;</w:t>
+      <w:r>
+        <w:t>Static_Array = 8’hAE;</w:t>
       </w:r>
     </w:p>
     <w:p>
@@ -11452,19 +11094,11 @@
         <w:ind w:left="1800"/>
       </w:pPr>
       <w:r>
-        <w:t xml:space="preserve">Bit [7:0] </w:t>
-      </w:r>
-      <w:proofErr w:type="spellStart"/>
-      <w:r>
-        <w:t>Dynamic_</w:t>
+        <w:t>Bit [7:0] Dynamic_</w:t>
       </w:r>
       <w:proofErr w:type="gramStart"/>
       <w:r>
-        <w:t>array</w:t>
-      </w:r>
-      <w:proofErr w:type="spellEnd"/>
-      <w:r>
-        <w:t>[</w:t>
+        <w:t>array[</w:t>
       </w:r>
       <w:proofErr w:type="gramEnd"/>
       <w:r>
@@ -11477,15 +11111,7 @@
         <w:ind w:left="1800"/>
       </w:pPr>
       <w:r>
-        <w:t xml:space="preserve"> </w:t>
-      </w:r>
-      <w:proofErr w:type="spellStart"/>
-      <w:r>
-        <w:t>Dynamic_array</w:t>
-      </w:r>
-      <w:proofErr w:type="spellEnd"/>
-      <w:r>
-        <w:t xml:space="preserve"> = </w:t>
+        <w:t xml:space="preserve"> Dynamic_array = </w:t>
       </w:r>
       <w:proofErr w:type="gramStart"/>
       <w:r>
@@ -11502,36 +11128,15 @@
         <w:ind w:left="1800"/>
       </w:pPr>
       <w:r>
-        <w:t xml:space="preserve">Growing size by 1: </w:t>
-      </w:r>
-      <w:proofErr w:type="spellStart"/>
-      <w:r>
-        <w:t>Dynamic_array</w:t>
-      </w:r>
-      <w:proofErr w:type="spellEnd"/>
-      <w:r>
-        <w:t xml:space="preserve"> = </w:t>
+        <w:t xml:space="preserve">Growing size by 1: Dynamic_array = </w:t>
       </w:r>
       <w:proofErr w:type="gramStart"/>
       <w:r>
         <w:t>new[</w:t>
       </w:r>
-      <w:proofErr w:type="spellStart"/>
       <w:proofErr w:type="gramEnd"/>
       <w:r>
-        <w:t>Dynamic_array.size</w:t>
-      </w:r>
-      <w:proofErr w:type="spellEnd"/>
-      <w:r>
-        <w:t>()+1](</w:t>
-      </w:r>
-      <w:proofErr w:type="spellStart"/>
-      <w:r>
-        <w:t>Dynamic_array</w:t>
-      </w:r>
-      <w:proofErr w:type="spellEnd"/>
-      <w:r>
-        <w:t>);</w:t>
+        <w:t>Dynamic_array.size()+1](Dynamic_array);</w:t>
       </w:r>
     </w:p>
     <w:p>
@@ -11662,17 +11267,12 @@
         <w:spacing w:after="0"/>
         <w:ind w:left="1800"/>
       </w:pPr>
-      <w:proofErr w:type="spellStart"/>
       <w:r>
         <w:t>Queue.push_</w:t>
       </w:r>
       <w:proofErr w:type="gramStart"/>
       <w:r>
-        <w:t>back</w:t>
-      </w:r>
-      <w:proofErr w:type="spellEnd"/>
-      <w:r>
-        <w:t>(</w:t>
+        <w:t>back(</w:t>
       </w:r>
       <w:proofErr w:type="gramEnd"/>
       <w:r>
@@ -11688,19 +11288,11 @@
         <w:ind w:left="1800"/>
       </w:pPr>
       <w:r>
-        <w:t xml:space="preserve">Int data = </w:t>
-      </w:r>
-      <w:proofErr w:type="spellStart"/>
-      <w:r>
-        <w:t>Queue.pop_</w:t>
+        <w:t>Int data = Queue.pop_</w:t>
       </w:r>
       <w:proofErr w:type="gramStart"/>
       <w:r>
-        <w:t>front</w:t>
-      </w:r>
-      <w:proofErr w:type="spellEnd"/>
-      <w:r>
-        <w:t>(</w:t>
+        <w:t>front(</w:t>
       </w:r>
       <w:proofErr w:type="gramEnd"/>
       <w:r>
@@ -11848,13 +11440,8 @@
         <w:ind w:left="1080"/>
       </w:pPr>
       <w:r>
-        <w:t>Wait: @ or wait(&lt;</w:t>
-      </w:r>
-      <w:proofErr w:type="spellStart"/>
-      <w:r>
-        <w:t>even_name</w:t>
-      </w:r>
-      <w:proofErr w:type="spellEnd"/>
+        <w:t>Wait: @ or wait(&lt;even_name</w:t>
+      </w:r>
       <w:proofErr w:type="gramStart"/>
       <w:r>
         <w:t>&gt;.triggered</w:t>
@@ -12349,11 +11936,9 @@
             <w:tcW w:w="4860" w:type="dxa"/>
           </w:tcPr>
           <w:p>
-            <w:proofErr w:type="spellStart"/>
             <w:r>
               <w:t>xy</w:t>
             </w:r>
-            <w:proofErr w:type="spellEnd"/>
           </w:p>
         </w:tc>
       </w:tr>
@@ -12474,15 +12059,7 @@
           </w:tcPr>
           <w:p>
             <w:r>
-              <w:t>$</w:t>
-            </w:r>
-            <w:proofErr w:type="spellStart"/>
-            <w:r>
-              <w:t>asin</w:t>
-            </w:r>
-            <w:proofErr w:type="spellEnd"/>
-            <w:r>
-              <w:t>(x)</w:t>
+              <w:t>$asin(x)</w:t>
             </w:r>
           </w:p>
         </w:tc>
@@ -12504,15 +12081,7 @@
           </w:tcPr>
           <w:p>
             <w:r>
-              <w:t>$</w:t>
-            </w:r>
-            <w:proofErr w:type="spellStart"/>
-            <w:r>
-              <w:t>acos</w:t>
-            </w:r>
-            <w:proofErr w:type="spellEnd"/>
-            <w:r>
-              <w:t>(x)</w:t>
+              <w:t>$acos(x)</w:t>
             </w:r>
           </w:p>
         </w:tc>
@@ -12534,15 +12103,7 @@
           </w:tcPr>
           <w:p>
             <w:r>
-              <w:t>$</w:t>
-            </w:r>
-            <w:proofErr w:type="spellStart"/>
-            <w:r>
-              <w:t>atan</w:t>
-            </w:r>
-            <w:proofErr w:type="spellEnd"/>
-            <w:r>
-              <w:t>(x)</w:t>
+              <w:t>$atan(x)</w:t>
             </w:r>
           </w:p>
         </w:tc>
@@ -12588,14 +12149,9 @@
             <w:r>
               <w:t>$</w:t>
             </w:r>
-            <w:proofErr w:type="spellStart"/>
             <w:proofErr w:type="gramStart"/>
             <w:r>
-              <w:t>hypot</w:t>
-            </w:r>
-            <w:proofErr w:type="spellEnd"/>
-            <w:r>
-              <w:t>(</w:t>
+              <w:t>hypot(</w:t>
             </w:r>
             <w:proofErr w:type="gramEnd"/>
             <w:r>
@@ -12617,15 +12173,7 @@
             </w:r>
             <w:proofErr w:type="gramEnd"/>
             <w:r>
-              <w:t xml:space="preserve"> sqrt(xx + </w:t>
-            </w:r>
-            <w:proofErr w:type="spellStart"/>
-            <w:r>
-              <w:t>yy</w:t>
-            </w:r>
-            <w:proofErr w:type="spellEnd"/>
-            <w:r>
-              <w:t>)</w:t>
+              <w:t xml:space="preserve"> sqrt(xx + yy)</w:t>
             </w:r>
           </w:p>
         </w:tc>
@@ -12637,15 +12185,7 @@
           </w:tcPr>
           <w:p>
             <w:r>
-              <w:t>$</w:t>
-            </w:r>
-            <w:proofErr w:type="spellStart"/>
-            <w:r>
-              <w:t>sinh</w:t>
-            </w:r>
-            <w:proofErr w:type="spellEnd"/>
-            <w:r>
-              <w:t>(x)</w:t>
+              <w:t>$sinh(x)</w:t>
             </w:r>
           </w:p>
         </w:tc>
@@ -12667,15 +12207,7 @@
           </w:tcPr>
           <w:p>
             <w:r>
-              <w:t>$</w:t>
-            </w:r>
-            <w:proofErr w:type="spellStart"/>
-            <w:r>
-              <w:t>cosh</w:t>
-            </w:r>
-            <w:proofErr w:type="spellEnd"/>
-            <w:r>
-              <w:t>(x)</w:t>
+              <w:t>$cosh(x)</w:t>
             </w:r>
           </w:p>
         </w:tc>
@@ -12719,15 +12251,7 @@
           </w:tcPr>
           <w:p>
             <w:r>
-              <w:t>$</w:t>
-            </w:r>
-            <w:proofErr w:type="spellStart"/>
-            <w:r>
-              <w:t>asinh</w:t>
-            </w:r>
-            <w:proofErr w:type="spellEnd"/>
-            <w:r>
-              <w:t>(x)</w:t>
+              <w:t>$asinh(x)</w:t>
             </w:r>
           </w:p>
         </w:tc>
@@ -12749,15 +12273,7 @@
           </w:tcPr>
           <w:p>
             <w:r>
-              <w:t>$</w:t>
-            </w:r>
-            <w:proofErr w:type="spellStart"/>
-            <w:r>
-              <w:t>acosh</w:t>
-            </w:r>
-            <w:proofErr w:type="spellEnd"/>
-            <w:r>
-              <w:t>(x)</w:t>
+              <w:t>$acosh(x)</w:t>
             </w:r>
           </w:p>
         </w:tc>
@@ -12779,15 +12295,7 @@
           </w:tcPr>
           <w:p>
             <w:r>
-              <w:t>$</w:t>
-            </w:r>
-            <w:proofErr w:type="spellStart"/>
-            <w:r>
-              <w:t>atanh</w:t>
-            </w:r>
-            <w:proofErr w:type="spellEnd"/>
-            <w:r>
-              <w:t>(x)</w:t>
+              <w:t>$atanh(x)</w:t>
             </w:r>
           </w:p>
         </w:tc>
@@ -12840,6 +12348,7 @@
         <w:ind w:left="1080"/>
       </w:pPr>
       <w:r>
+        <w:lastRenderedPageBreak/>
         <w:t xml:space="preserve">initial begin </w:t>
       </w:r>
       <w:r>
@@ -12852,7 +12361,6 @@
         <w:ind w:left="1080"/>
       </w:pPr>
       <w:r>
-        <w:lastRenderedPageBreak/>
         <w:t xml:space="preserve">    val &lt;= 0;</w:t>
       </w:r>
       <w:r>
@@ -13337,6 +12845,179 @@
     </w:p>
     <w:p>
       <w:pPr>
+        <w:spacing w:after="0"/>
+        <w:ind w:left="720"/>
+      </w:pPr>
+      <w:r>
+        <w:t>System Verilog can have 3 types of threads. Threads are spawned using fork block.</w:t>
+      </w:r>
+    </w:p>
+    <w:p>
+      <w:pPr>
+        <w:spacing w:after="0"/>
+        <w:ind w:left="720"/>
+      </w:pPr>
+      <w:r>
+        <w:t>Join</w:t>
+      </w:r>
+      <w:r>
+        <w:tab/>
+        <w:t>Join_any</w:t>
+      </w:r>
+      <w:r>
+        <w:tab/>
+        <w:t>join_none</w:t>
+      </w:r>
+    </w:p>
+    <w:p>
+      <w:pPr>
+        <w:spacing w:after="0"/>
+        <w:ind w:left="720"/>
+      </w:pPr>
+      <w:r>
+        <w:t>Fork</w:t>
+      </w:r>
+    </w:p>
+    <w:p>
+      <w:pPr>
+        <w:spacing w:after="0"/>
+        <w:ind w:left="720"/>
+      </w:pPr>
+      <w:r>
+        <w:tab/>
+        <w:t>Initial begin</w:t>
+      </w:r>
+    </w:p>
+    <w:p>
+      <w:pPr>
+        <w:spacing w:after="0"/>
+        <w:ind w:left="720"/>
+      </w:pPr>
+      <w:r>
+        <w:tab/>
+      </w:r>
+      <w:r>
+        <w:tab/>
+        <w:t>Thread1…………</w:t>
+      </w:r>
+      <w:proofErr w:type="gramStart"/>
+      <w:r>
+        <w:t>…..</w:t>
+      </w:r>
+      <w:proofErr w:type="gramEnd"/>
+    </w:p>
+    <w:p>
+      <w:pPr>
+        <w:spacing w:after="0"/>
+        <w:ind w:left="720"/>
+      </w:pPr>
+      <w:r>
+        <w:tab/>
+        <w:t>End</w:t>
+      </w:r>
+    </w:p>
+    <w:p>
+      <w:pPr>
+        <w:spacing w:after="0"/>
+        <w:ind w:left="720"/>
+      </w:pPr>
+      <w:r>
+        <w:tab/>
+        <w:t>Initial begin</w:t>
+      </w:r>
+    </w:p>
+    <w:p>
+      <w:pPr>
+        <w:spacing w:after="0"/>
+        <w:ind w:left="720"/>
+      </w:pPr>
+      <w:r>
+        <w:tab/>
+      </w:r>
+      <w:r>
+        <w:tab/>
+        <w:t>Thread2…………</w:t>
+      </w:r>
+      <w:proofErr w:type="gramStart"/>
+      <w:r>
+        <w:t>…..</w:t>
+      </w:r>
+      <w:proofErr w:type="gramEnd"/>
+    </w:p>
+    <w:p>
+      <w:pPr>
+        <w:spacing w:after="0"/>
+        <w:ind w:left="720"/>
+      </w:pPr>
+      <w:r>
+        <w:tab/>
+        <w:t>end</w:t>
+      </w:r>
+    </w:p>
+    <w:p>
+      <w:pPr>
+        <w:spacing w:after="0"/>
+        <w:ind w:left="720"/>
+      </w:pPr>
+      <w:r>
+        <w:t>Join_any</w:t>
+      </w:r>
+    </w:p>
+    <w:p>
+      <w:pPr>
+        <w:ind w:left="720"/>
+      </w:pPr>
+      <w:r>
+        <w:rPr>
+          <w:noProof/>
+        </w:rPr>
+        <w:drawing>
+          <wp:inline distT="0" distB="0" distL="0" distR="0" wp14:anchorId="0CB4A283" wp14:editId="7C97AE85">
+            <wp:extent cx="3816626" cy="1645920"/>
+            <wp:effectExtent l="0" t="0" r="0" b="0"/>
+            <wp:docPr id="11" name="Picture 11"/>
+            <wp:cNvGraphicFramePr>
+              <a:graphicFrameLocks xmlns:a="http://schemas.openxmlformats.org/drawingml/2006/main" noChangeAspect="1"/>
+            </wp:cNvGraphicFramePr>
+            <a:graphic xmlns:a="http://schemas.openxmlformats.org/drawingml/2006/main">
+              <a:graphicData uri="http://schemas.openxmlformats.org/drawingml/2006/picture">
+                <pic:pic xmlns:pic="http://schemas.openxmlformats.org/drawingml/2006/picture">
+                  <pic:nvPicPr>
+                    <pic:cNvPr id="1" name=""/>
+                    <pic:cNvPicPr/>
+                  </pic:nvPicPr>
+                  <pic:blipFill>
+                    <a:blip r:embed="rId22"/>
+                    <a:stretch>
+                      <a:fillRect/>
+                    </a:stretch>
+                  </pic:blipFill>
+                  <pic:spPr>
+                    <a:xfrm>
+                      <a:off x="0" y="0"/>
+                      <a:ext cx="3867451" cy="1667838"/>
+                    </a:xfrm>
+                    <a:prstGeom prst="rect">
+                      <a:avLst/>
+                    </a:prstGeom>
+                  </pic:spPr>
+                </pic:pic>
+              </a:graphicData>
+            </a:graphic>
+          </wp:inline>
+        </w:drawing>
+      </w:r>
+    </w:p>
+    <w:p>
+      <w:pPr>
+        <w:ind w:left="720"/>
+      </w:pPr>
+      <w:r>
+        <w:t>Fork can be disabled by ‘disable fork’.</w:t>
+      </w:r>
+    </w:p>
+    <w:p>
+      <w:pPr>
         <w:pStyle w:val="Heading1"/>
         <w:numPr>
           <w:ilvl w:val="0"/>
@@ -13351,6 +13032,35 @@
     </w:p>
     <w:p>
       <w:pPr>
+        <w:ind w:left="720"/>
+      </w:pPr>
+    </w:p>
+    <w:p>
+      <w:pPr>
+        <w:pStyle w:val="Heading2"/>
+        <w:numPr>
+          <w:ilvl w:val="0"/>
+          <w:numId w:val="31"/>
+        </w:numPr>
+      </w:pPr>
+      <w:r>
+        <w:t>Modports:</w:t>
+      </w:r>
+    </w:p>
+    <w:p>
+      <w:pPr>
+        <w:pStyle w:val="Heading2"/>
+        <w:numPr>
+          <w:ilvl w:val="0"/>
+          <w:numId w:val="31"/>
+        </w:numPr>
+      </w:pPr>
+      <w:r>
+        <w:t>Clocking Blocks:</w:t>
+      </w:r>
+    </w:p>
+    <w:p>
+      <w:pPr>
         <w:pStyle w:val="Heading1"/>
         <w:numPr>
           <w:ilvl w:val="0"/>
@@ -13365,11 +13075,763 @@
     </w:p>
     <w:p>
       <w:pPr>
+        <w:spacing w:after="0"/>
+        <w:ind w:left="720"/>
+      </w:pPr>
+      <w:r>
+        <w:t>Most of the concepts are similar to C++.</w:t>
+      </w:r>
+    </w:p>
+    <w:p>
+      <w:pPr>
+        <w:spacing w:after="0"/>
+        <w:ind w:left="720"/>
+      </w:pPr>
+      <w:r>
+        <w:t>Create a new instance using new keyword. Access parent method using super keyword.</w:t>
+      </w:r>
+    </w:p>
+    <w:p>
+      <w:pPr>
+        <w:pStyle w:val="Heading2"/>
+        <w:numPr>
+          <w:ilvl w:val="0"/>
+          <w:numId w:val="33"/>
+        </w:numPr>
+      </w:pPr>
+      <w:r>
+        <w:t>Inheritance:</w:t>
+      </w:r>
+    </w:p>
+    <w:p>
+      <w:pPr>
+        <w:spacing w:after="0"/>
+        <w:ind w:left="1080"/>
+      </w:pPr>
+      <w:r>
+        <w:t>Class Base;</w:t>
+      </w:r>
+    </w:p>
+    <w:p>
+      <w:pPr>
+        <w:spacing w:after="0"/>
+        <w:ind w:left="1080" w:firstLine="360"/>
+      </w:pPr>
+      <w:r>
+        <w:t>Bit [3:0] a;</w:t>
+      </w:r>
+    </w:p>
+    <w:p>
+      <w:pPr>
+        <w:spacing w:after="0"/>
+        <w:ind w:left="1080" w:firstLine="360"/>
+      </w:pPr>
+      <w:r>
+        <w:t>Bit sel;</w:t>
+      </w:r>
+    </w:p>
+    <w:p>
+      <w:pPr>
+        <w:spacing w:after="0"/>
+        <w:ind w:left="1080"/>
+      </w:pPr>
+      <w:r>
+        <w:t>Endclass</w:t>
+      </w:r>
+    </w:p>
+    <w:p>
+      <w:pPr>
+        <w:spacing w:after="0"/>
+        <w:ind w:left="1080"/>
+      </w:pPr>
+      <w:r>
+        <w:t>Class Derived extends base;</w:t>
+      </w:r>
+    </w:p>
+    <w:p>
+      <w:pPr>
+        <w:spacing w:after="0"/>
+        <w:ind w:left="1080"/>
+      </w:pPr>
+      <w:r>
+        <w:tab/>
+        <w:t xml:space="preserve">function </w:t>
+      </w:r>
+      <w:proofErr w:type="gramStart"/>
+      <w:r>
+        <w:t>display(</w:t>
+      </w:r>
+      <w:proofErr w:type="gramEnd"/>
+      <w:r>
+        <w:t>);</w:t>
+      </w:r>
+    </w:p>
+    <w:p>
+      <w:pPr>
+        <w:spacing w:after="0"/>
+        <w:ind w:left="1080"/>
+      </w:pPr>
+      <w:r>
+        <w:tab/>
+      </w:r>
+      <w:r>
+        <w:tab/>
+        <w:t>$</w:t>
+      </w:r>
+      <w:proofErr w:type="gramStart"/>
+      <w:r>
+        <w:t>display(</w:t>
+      </w:r>
+      <w:proofErr w:type="gramEnd"/>
+      <w:r>
+        <w:t>“a:%b, sel:%b”,a,sel);</w:t>
+      </w:r>
+    </w:p>
+    <w:p>
+      <w:pPr>
+        <w:spacing w:after="0"/>
+        <w:ind w:left="1080"/>
+      </w:pPr>
+      <w:r>
+        <w:tab/>
+        <w:t>endunction</w:t>
+      </w:r>
+    </w:p>
+    <w:p>
+      <w:pPr>
+        <w:spacing w:after="0"/>
+        <w:ind w:left="1080"/>
+      </w:pPr>
+      <w:r>
+        <w:t>endclass</w:t>
+      </w:r>
+    </w:p>
+    <w:p>
+      <w:pPr>
+        <w:spacing w:after="0"/>
+        <w:ind w:left="1080"/>
+      </w:pPr>
+    </w:p>
+    <w:p>
+      <w:pPr>
+        <w:spacing w:after="0"/>
+        <w:ind w:left="1080"/>
+      </w:pPr>
+    </w:p>
+    <w:p>
+      <w:pPr>
+        <w:spacing w:after="0"/>
+        <w:ind w:left="1080"/>
+      </w:pPr>
+      <w:r>
+        <w:lastRenderedPageBreak/>
+        <w:t>module tb;</w:t>
+      </w:r>
+    </w:p>
+    <w:p>
+      <w:pPr>
+        <w:spacing w:after="0"/>
+        <w:ind w:left="1080"/>
+      </w:pPr>
+      <w:r>
+        <w:tab/>
+        <w:t>Derived d1;</w:t>
+      </w:r>
+    </w:p>
+    <w:p>
+      <w:pPr>
+        <w:spacing w:after="0"/>
+        <w:ind w:left="1080"/>
+      </w:pPr>
+      <w:r>
+        <w:tab/>
+        <w:t>Initial begin</w:t>
+      </w:r>
+    </w:p>
+    <w:p>
+      <w:pPr>
+        <w:spacing w:after="0"/>
+        <w:ind w:left="1080"/>
+      </w:pPr>
+      <w:r>
+        <w:tab/>
+      </w:r>
+      <w:r>
+        <w:tab/>
+        <w:t>d1.a = 7;</w:t>
+      </w:r>
+    </w:p>
+    <w:p>
+      <w:pPr>
+        <w:spacing w:after="0"/>
+        <w:ind w:left="1080"/>
+      </w:pPr>
+      <w:r>
+        <w:tab/>
+      </w:r>
+      <w:r>
+        <w:tab/>
+        <w:t>d1.sel = 1;</w:t>
+      </w:r>
+    </w:p>
+    <w:p>
+      <w:pPr>
+        <w:spacing w:after="0"/>
+        <w:ind w:left="1080"/>
+      </w:pPr>
+      <w:r>
+        <w:tab/>
+      </w:r>
+      <w:r>
+        <w:tab/>
+        <w:t>d</w:t>
+      </w:r>
+      <w:proofErr w:type="gramStart"/>
+      <w:r>
+        <w:t>1.display</w:t>
+      </w:r>
+      <w:proofErr w:type="gramEnd"/>
+      <w:r>
+        <w:t>();</w:t>
+      </w:r>
+    </w:p>
+    <w:p>
+      <w:pPr>
+        <w:spacing w:after="0"/>
+        <w:ind w:left="1080"/>
+      </w:pPr>
+      <w:r>
+        <w:tab/>
+        <w:t>end</w:t>
+      </w:r>
+    </w:p>
+    <w:p>
+      <w:pPr>
+        <w:spacing w:after="0"/>
+        <w:ind w:left="1080"/>
+      </w:pPr>
+      <w:r>
+        <w:t>endmodule</w:t>
+      </w:r>
+    </w:p>
+    <w:p>
+      <w:pPr>
+        <w:pStyle w:val="Heading2"/>
+        <w:numPr>
+          <w:ilvl w:val="0"/>
+          <w:numId w:val="33"/>
+        </w:numPr>
+      </w:pPr>
+      <w:r>
+        <w:t>Polymorphism:</w:t>
+      </w:r>
+    </w:p>
+    <w:p>
+      <w:pPr>
+        <w:spacing w:after="0"/>
+        <w:ind w:left="1080"/>
+      </w:pPr>
+      <w:r>
+        <w:t>Class p</w:t>
+      </w:r>
+      <w:r>
+        <w:t>acket</w:t>
+      </w:r>
+      <w:r>
+        <w:t>;</w:t>
+      </w:r>
+    </w:p>
+    <w:p>
+      <w:pPr>
+        <w:spacing w:after="0"/>
+        <w:ind w:left="1080"/>
+      </w:pPr>
+      <w:r>
+        <w:tab/>
+        <w:t>Bit [2:0] type;</w:t>
+      </w:r>
+    </w:p>
+    <w:p>
+      <w:pPr>
+        <w:spacing w:after="0"/>
+        <w:ind w:left="1080"/>
+      </w:pPr>
+      <w:r>
+        <w:tab/>
+        <w:t>Byte data;</w:t>
+      </w:r>
+    </w:p>
+    <w:p>
+      <w:pPr>
+        <w:spacing w:after="0"/>
+        <w:ind w:left="1080"/>
+      </w:pPr>
+      <w:r>
+        <w:tab/>
+        <w:t>Function new(</w:t>
+      </w:r>
+      <w:proofErr w:type="gramStart"/>
+      <w:r>
+        <w:t>bit[</w:t>
+      </w:r>
+      <w:proofErr w:type="gramEnd"/>
+      <w:r>
+        <w:t>2:0]type=0, byte data=0);</w:t>
+      </w:r>
+    </w:p>
+    <w:p>
+      <w:pPr>
+        <w:spacing w:after="0"/>
+        <w:ind w:left="1080"/>
+      </w:pPr>
+      <w:r>
+        <w:tab/>
+      </w:r>
+      <w:r>
+        <w:tab/>
+      </w:r>
+      <w:proofErr w:type="gramStart"/>
+      <w:r>
+        <w:t>this.type</w:t>
+      </w:r>
+      <w:proofErr w:type="gramEnd"/>
+      <w:r>
+        <w:t xml:space="preserve"> = type;</w:t>
+      </w:r>
+    </w:p>
+    <w:p>
+      <w:pPr>
+        <w:spacing w:after="0"/>
+        <w:ind w:left="1080"/>
+      </w:pPr>
+      <w:r>
+        <w:tab/>
+      </w:r>
+      <w:r>
+        <w:tab/>
+      </w:r>
+      <w:proofErr w:type="gramStart"/>
+      <w:r>
+        <w:t>this.Data</w:t>
+      </w:r>
+      <w:proofErr w:type="gramEnd"/>
+      <w:r>
+        <w:t xml:space="preserve"> = data;</w:t>
+      </w:r>
+    </w:p>
+    <w:p>
+      <w:pPr>
+        <w:spacing w:after="0"/>
+        <w:ind w:left="1080"/>
+      </w:pPr>
+      <w:r>
+        <w:tab/>
+        <w:t>endfunction</w:t>
+      </w:r>
+    </w:p>
+    <w:p>
+      <w:pPr>
+        <w:spacing w:after="0"/>
+        <w:ind w:left="1080"/>
+      </w:pPr>
+      <w:r>
+        <w:tab/>
+        <w:t xml:space="preserve">virtual </w:t>
+      </w:r>
+      <w:r>
+        <w:t xml:space="preserve">Function </w:t>
+      </w:r>
+      <w:proofErr w:type="gramStart"/>
+      <w:r>
+        <w:t>display(</w:t>
+      </w:r>
+      <w:proofErr w:type="gramEnd"/>
+      <w:r>
+        <w:t>);</w:t>
+      </w:r>
+    </w:p>
+    <w:p>
+      <w:pPr>
+        <w:spacing w:after="0"/>
+        <w:ind w:left="1080"/>
+      </w:pPr>
+      <w:r>
+        <w:tab/>
+      </w:r>
+      <w:r>
+        <w:tab/>
+        <w:t>$</w:t>
+      </w:r>
+      <w:proofErr w:type="gramStart"/>
+      <w:r>
+        <w:t>display(</w:t>
+      </w:r>
+      <w:proofErr w:type="gramEnd"/>
+      <w:r>
+        <w:t xml:space="preserve">“Print packet type:%d, data=%b”, </w:t>
+      </w:r>
+      <w:r>
+        <w:t>this.type, this.data</w:t>
+      </w:r>
+      <w:r>
+        <w:t>);</w:t>
+      </w:r>
+    </w:p>
+    <w:p>
+      <w:pPr>
+        <w:spacing w:after="0"/>
+        <w:ind w:left="1080"/>
+      </w:pPr>
+      <w:r>
+        <w:tab/>
+        <w:t>endfunction</w:t>
+      </w:r>
+    </w:p>
+    <w:p>
+      <w:pPr>
+        <w:spacing w:after="0"/>
+        <w:ind w:left="1080"/>
+      </w:pPr>
+      <w:r>
+        <w:t>Endlclass</w:t>
+      </w:r>
+    </w:p>
+    <w:p>
+      <w:pPr>
+        <w:spacing w:after="0"/>
+        <w:ind w:left="1080"/>
+      </w:pPr>
+      <w:r>
+        <w:t>Class header extends p</w:t>
+      </w:r>
+      <w:r>
+        <w:t>ac</w:t>
+      </w:r>
+      <w:r>
+        <w:t>k</w:t>
+      </w:r>
+      <w:r>
+        <w:t>e</w:t>
+      </w:r>
+      <w:r>
+        <w:t>t;</w:t>
+      </w:r>
+    </w:p>
+    <w:p>
+      <w:pPr>
+        <w:spacing w:after="0"/>
+        <w:ind w:left="1080"/>
+      </w:pPr>
+      <w:r>
+        <w:tab/>
+        <w:t>Function new(</w:t>
+      </w:r>
+      <w:proofErr w:type="gramStart"/>
+      <w:r>
+        <w:t>bit[</w:t>
+      </w:r>
+      <w:proofErr w:type="gramEnd"/>
+      <w:r>
+        <w:t>2:0]type=3, byte data);</w:t>
+      </w:r>
+    </w:p>
+    <w:p>
+      <w:pPr>
+        <w:spacing w:after="0"/>
+        <w:ind w:left="1080"/>
+      </w:pPr>
+      <w:r>
+        <w:tab/>
+      </w:r>
+      <w:r>
+        <w:tab/>
+        <w:t>This.type=type;</w:t>
+      </w:r>
+    </w:p>
+    <w:p>
+      <w:pPr>
+        <w:spacing w:after="0"/>
+        <w:ind w:left="1080"/>
+      </w:pPr>
+      <w:r>
+        <w:tab/>
+      </w:r>
+      <w:r>
+        <w:tab/>
+        <w:t>This.data=data;</w:t>
+      </w:r>
+    </w:p>
+    <w:p>
+      <w:pPr>
+        <w:spacing w:after="0"/>
+        <w:ind w:left="1080"/>
+      </w:pPr>
+      <w:r>
+        <w:tab/>
+        <w:t>Endfunction</w:t>
+      </w:r>
+    </w:p>
+    <w:p>
+      <w:pPr>
+        <w:spacing w:after="0"/>
+        <w:ind w:left="1080"/>
+      </w:pPr>
+      <w:r>
+        <w:tab/>
+      </w:r>
+      <w:r>
+        <w:t xml:space="preserve">Function </w:t>
+      </w:r>
+      <w:proofErr w:type="gramStart"/>
+      <w:r>
+        <w:t>display(</w:t>
+      </w:r>
+      <w:proofErr w:type="gramEnd"/>
+      <w:r>
+        <w:t>);</w:t>
+      </w:r>
+    </w:p>
+    <w:p>
+      <w:pPr>
+        <w:spacing w:after="0"/>
+        <w:ind w:left="1080"/>
+      </w:pPr>
+      <w:r>
+        <w:tab/>
+      </w:r>
+      <w:r>
+        <w:tab/>
+        <w:t>$</w:t>
+      </w:r>
+      <w:proofErr w:type="gramStart"/>
+      <w:r>
+        <w:t>display(</w:t>
+      </w:r>
+      <w:proofErr w:type="gramEnd"/>
+      <w:r>
+        <w:t xml:space="preserve">“Print </w:t>
+      </w:r>
+      <w:r>
+        <w:t>header</w:t>
+      </w:r>
+      <w:r>
+        <w:t xml:space="preserve"> type:%d, data=%b”, this.type, this.data);</w:t>
+      </w:r>
+    </w:p>
+    <w:p>
+      <w:pPr>
+        <w:spacing w:after="0"/>
+        <w:ind w:left="1080"/>
+      </w:pPr>
+      <w:r>
+        <w:tab/>
+        <w:t>endfunction</w:t>
+      </w:r>
+    </w:p>
+    <w:p>
+      <w:pPr>
+        <w:spacing w:after="0"/>
+        <w:ind w:left="1080"/>
+      </w:pPr>
+      <w:r>
+        <w:t>Endclass</w:t>
+      </w:r>
+    </w:p>
+    <w:p>
+      <w:pPr>
+        <w:spacing w:after="0"/>
+        <w:ind w:left="1080"/>
+      </w:pPr>
+    </w:p>
+    <w:p>
+      <w:pPr>
+        <w:spacing w:after="0"/>
+        <w:ind w:left="1080"/>
+      </w:pPr>
+      <w:r>
+        <w:t>Module tb;</w:t>
+      </w:r>
+    </w:p>
+    <w:p>
+      <w:pPr>
+        <w:spacing w:after="0"/>
+        <w:ind w:left="1080"/>
+      </w:pPr>
+      <w:r>
+        <w:tab/>
+        <w:t>Packet pkt;</w:t>
+      </w:r>
+    </w:p>
+    <w:p>
+      <w:pPr>
+        <w:spacing w:after="0"/>
+        <w:ind w:left="1080"/>
+      </w:pPr>
+      <w:r>
+        <w:tab/>
+        <w:t>Header hd;</w:t>
+      </w:r>
+    </w:p>
+    <w:p>
+      <w:pPr>
+        <w:spacing w:after="0"/>
+        <w:ind w:left="1080"/>
+      </w:pPr>
+      <w:r>
+        <w:tab/>
+        <w:t>Initial begin</w:t>
+      </w:r>
+    </w:p>
+    <w:p>
+      <w:pPr>
+        <w:spacing w:after="0"/>
+        <w:ind w:left="1080"/>
+      </w:pPr>
+      <w:r>
+        <w:tab/>
+      </w:r>
+      <w:r>
+        <w:tab/>
+        <w:t>hd = new(3,8’hAB);</w:t>
+      </w:r>
+    </w:p>
+    <w:p>
+      <w:pPr>
+        <w:spacing w:after="0"/>
+        <w:ind w:left="1080"/>
+      </w:pPr>
+      <w:r>
+        <w:tab/>
+      </w:r>
+      <w:r>
+        <w:tab/>
+      </w:r>
+      <w:proofErr w:type="gramStart"/>
+      <w:r>
+        <w:t>hd.display</w:t>
+      </w:r>
+      <w:proofErr w:type="gramEnd"/>
+      <w:r>
+        <w:t>();</w:t>
+      </w:r>
+      <w:r>
+        <w:tab/>
+      </w:r>
+      <w:r>
+        <w:tab/>
+        <w:t>// header display executes</w:t>
+      </w:r>
+    </w:p>
+    <w:p>
+      <w:pPr>
+        <w:spacing w:after="0"/>
+        <w:ind w:left="1080"/>
+      </w:pPr>
+      <w:r>
+        <w:tab/>
+      </w:r>
+      <w:r>
+        <w:tab/>
+        <w:t>pkt = hd;</w:t>
+      </w:r>
+    </w:p>
+    <w:p>
+      <w:pPr>
+        <w:spacing w:after="0"/>
+        <w:ind w:left="1080"/>
+      </w:pPr>
+      <w:r>
+        <w:tab/>
+      </w:r>
+      <w:r>
+        <w:tab/>
+      </w:r>
+      <w:proofErr w:type="gramStart"/>
+      <w:r>
+        <w:t>pkt.display</w:t>
+      </w:r>
+      <w:proofErr w:type="gramEnd"/>
+      <w:r>
+        <w:t>();</w:t>
+      </w:r>
+      <w:r>
+        <w:tab/>
+      </w:r>
+      <w:r>
+        <w:tab/>
+        <w:t>//As display func is virtual, header display executes</w:t>
+      </w:r>
+    </w:p>
+    <w:p>
+      <w:pPr>
+        <w:spacing w:after="0"/>
+        <w:ind w:left="1080"/>
+      </w:pPr>
+      <w:r>
+        <w:tab/>
+        <w:t>end</w:t>
+      </w:r>
+    </w:p>
+    <w:p>
+      <w:pPr>
+        <w:spacing w:after="0"/>
+        <w:ind w:left="1080"/>
+      </w:pPr>
+      <w:r>
+        <w:t>endmodule</w:t>
+      </w:r>
+    </w:p>
+    <w:p>
+      <w:pPr>
+        <w:pStyle w:val="Heading2"/>
+        <w:numPr>
+          <w:ilvl w:val="0"/>
+          <w:numId w:val="33"/>
+        </w:numPr>
+      </w:pPr>
+      <w:r>
+        <w:lastRenderedPageBreak/>
+        <w:t>Abstract/Pure Virtual class:</w:t>
+      </w:r>
+    </w:p>
+    <w:p>
+      <w:pPr>
+        <w:pStyle w:val="Heading2"/>
+        <w:numPr>
+          <w:ilvl w:val="0"/>
+          <w:numId w:val="33"/>
+        </w:numPr>
+      </w:pPr>
+      <w:r>
+        <w:t>Shallow &amp; Deep Copy:</w:t>
+      </w:r>
+    </w:p>
+    <w:p>
+      <w:pPr>
+        <w:pStyle w:val="Heading2"/>
+        <w:numPr>
+          <w:ilvl w:val="0"/>
+          <w:numId w:val="33"/>
+        </w:numPr>
+      </w:pPr>
+      <w:r>
+        <w:t>Parameterized class:</w:t>
+      </w:r>
+    </w:p>
+    <w:p>
+      <w:pPr>
+        <w:spacing w:after="0"/>
+        <w:ind w:left="720"/>
+      </w:pPr>
+    </w:p>
+    <w:p>
+      <w:pPr>
         <w:pStyle w:val="Heading1"/>
         <w:numPr>
           <w:ilvl w:val="0"/>
           <w:numId w:val="5"/>
         </w:numPr>
+        <w:ind w:left="540"/>
       </w:pPr>
       <w:bookmarkStart w:id="29" w:name="_Toc55163302"/>
       <w:r>
@@ -13384,6 +13846,7 @@
           <w:ilvl w:val="0"/>
           <w:numId w:val="5"/>
         </w:numPr>
+        <w:ind w:left="540"/>
       </w:pPr>
       <w:bookmarkStart w:id="30" w:name="_Toc55163303"/>
       <w:r>
@@ -13398,6 +13861,7 @@
           <w:ilvl w:val="0"/>
           <w:numId w:val="5"/>
         </w:numPr>
+        <w:ind w:left="540"/>
       </w:pPr>
       <w:bookmarkStart w:id="31" w:name="_Toc55163304"/>
       <w:r>
@@ -13412,6 +13876,7 @@
           <w:ilvl w:val="0"/>
           <w:numId w:val="5"/>
         </w:numPr>
+        <w:ind w:left="540"/>
       </w:pPr>
       <w:bookmarkStart w:id="32" w:name="_Toc55163305"/>
       <w:r>
@@ -14037,6 +14502,178 @@
     </w:lvl>
   </w:abstractNum>
   <w:abstractNum w:abstractNumId="4" w15:restartNumberingAfterBreak="0">
+    <w:nsid w:val="15FA46E1"/>
+    <w:multiLevelType w:val="hybridMultilevel"/>
+    <w:tmpl w:val="D0F27CA6"/>
+    <w:lvl w:ilvl="0" w:tplc="04090015">
+      <w:start w:val="1"/>
+      <w:numFmt w:val="upperLetter"/>
+      <w:lvlText w:val="%1."/>
+      <w:lvlJc w:val="left"/>
+      <w:pPr>
+        <w:ind w:left="720" w:hanging="360"/>
+      </w:pPr>
+    </w:lvl>
+    <w:lvl w:ilvl="1" w:tplc="04090019" w:tentative="1">
+      <w:start w:val="1"/>
+      <w:numFmt w:val="lowerLetter"/>
+      <w:lvlText w:val="%2."/>
+      <w:lvlJc w:val="left"/>
+      <w:pPr>
+        <w:ind w:left="1440" w:hanging="360"/>
+      </w:pPr>
+    </w:lvl>
+    <w:lvl w:ilvl="2" w:tplc="0409001B" w:tentative="1">
+      <w:start w:val="1"/>
+      <w:numFmt w:val="lowerRoman"/>
+      <w:lvlText w:val="%3."/>
+      <w:lvlJc w:val="right"/>
+      <w:pPr>
+        <w:ind w:left="2160" w:hanging="180"/>
+      </w:pPr>
+    </w:lvl>
+    <w:lvl w:ilvl="3" w:tplc="0409000F" w:tentative="1">
+      <w:start w:val="1"/>
+      <w:numFmt w:val="decimal"/>
+      <w:lvlText w:val="%4."/>
+      <w:lvlJc w:val="left"/>
+      <w:pPr>
+        <w:ind w:left="2880" w:hanging="360"/>
+      </w:pPr>
+    </w:lvl>
+    <w:lvl w:ilvl="4" w:tplc="04090019" w:tentative="1">
+      <w:start w:val="1"/>
+      <w:numFmt w:val="lowerLetter"/>
+      <w:lvlText w:val="%5."/>
+      <w:lvlJc w:val="left"/>
+      <w:pPr>
+        <w:ind w:left="3600" w:hanging="360"/>
+      </w:pPr>
+    </w:lvl>
+    <w:lvl w:ilvl="5" w:tplc="0409001B" w:tentative="1">
+      <w:start w:val="1"/>
+      <w:numFmt w:val="lowerRoman"/>
+      <w:lvlText w:val="%6."/>
+      <w:lvlJc w:val="right"/>
+      <w:pPr>
+        <w:ind w:left="4320" w:hanging="180"/>
+      </w:pPr>
+    </w:lvl>
+    <w:lvl w:ilvl="6" w:tplc="0409000F" w:tentative="1">
+      <w:start w:val="1"/>
+      <w:numFmt w:val="decimal"/>
+      <w:lvlText w:val="%7."/>
+      <w:lvlJc w:val="left"/>
+      <w:pPr>
+        <w:ind w:left="5040" w:hanging="360"/>
+      </w:pPr>
+    </w:lvl>
+    <w:lvl w:ilvl="7" w:tplc="04090019" w:tentative="1">
+      <w:start w:val="1"/>
+      <w:numFmt w:val="lowerLetter"/>
+      <w:lvlText w:val="%8."/>
+      <w:lvlJc w:val="left"/>
+      <w:pPr>
+        <w:ind w:left="5760" w:hanging="360"/>
+      </w:pPr>
+    </w:lvl>
+    <w:lvl w:ilvl="8" w:tplc="0409001B" w:tentative="1">
+      <w:start w:val="1"/>
+      <w:numFmt w:val="lowerRoman"/>
+      <w:lvlText w:val="%9."/>
+      <w:lvlJc w:val="right"/>
+      <w:pPr>
+        <w:ind w:left="6480" w:hanging="180"/>
+      </w:pPr>
+    </w:lvl>
+  </w:abstractNum>
+  <w:abstractNum w:abstractNumId="5" w15:restartNumberingAfterBreak="0">
+    <w:nsid w:val="26303C89"/>
+    <w:multiLevelType w:val="hybridMultilevel"/>
+    <w:tmpl w:val="384635A2"/>
+    <w:lvl w:ilvl="0" w:tplc="04090019">
+      <w:start w:val="1"/>
+      <w:numFmt w:val="lowerLetter"/>
+      <w:lvlText w:val="%1."/>
+      <w:lvlJc w:val="left"/>
+      <w:pPr>
+        <w:ind w:left="1440" w:hanging="360"/>
+      </w:pPr>
+    </w:lvl>
+    <w:lvl w:ilvl="1" w:tplc="04090019" w:tentative="1">
+      <w:start w:val="1"/>
+      <w:numFmt w:val="lowerLetter"/>
+      <w:lvlText w:val="%2."/>
+      <w:lvlJc w:val="left"/>
+      <w:pPr>
+        <w:ind w:left="2160" w:hanging="360"/>
+      </w:pPr>
+    </w:lvl>
+    <w:lvl w:ilvl="2" w:tplc="0409001B" w:tentative="1">
+      <w:start w:val="1"/>
+      <w:numFmt w:val="lowerRoman"/>
+      <w:lvlText w:val="%3."/>
+      <w:lvlJc w:val="right"/>
+      <w:pPr>
+        <w:ind w:left="2880" w:hanging="180"/>
+      </w:pPr>
+    </w:lvl>
+    <w:lvl w:ilvl="3" w:tplc="0409000F" w:tentative="1">
+      <w:start w:val="1"/>
+      <w:numFmt w:val="decimal"/>
+      <w:lvlText w:val="%4."/>
+      <w:lvlJc w:val="left"/>
+      <w:pPr>
+        <w:ind w:left="3600" w:hanging="360"/>
+      </w:pPr>
+    </w:lvl>
+    <w:lvl w:ilvl="4" w:tplc="04090019" w:tentative="1">
+      <w:start w:val="1"/>
+      <w:numFmt w:val="lowerLetter"/>
+      <w:lvlText w:val="%5."/>
+      <w:lvlJc w:val="left"/>
+      <w:pPr>
+        <w:ind w:left="4320" w:hanging="360"/>
+      </w:pPr>
+    </w:lvl>
+    <w:lvl w:ilvl="5" w:tplc="0409001B" w:tentative="1">
+      <w:start w:val="1"/>
+      <w:numFmt w:val="lowerRoman"/>
+      <w:lvlText w:val="%6."/>
+      <w:lvlJc w:val="right"/>
+      <w:pPr>
+        <w:ind w:left="5040" w:hanging="180"/>
+      </w:pPr>
+    </w:lvl>
+    <w:lvl w:ilvl="6" w:tplc="0409000F" w:tentative="1">
+      <w:start w:val="1"/>
+      <w:numFmt w:val="decimal"/>
+      <w:lvlText w:val="%7."/>
+      <w:lvlJc w:val="left"/>
+      <w:pPr>
+        <w:ind w:left="5760" w:hanging="360"/>
+      </w:pPr>
+    </w:lvl>
+    <w:lvl w:ilvl="7" w:tplc="04090019" w:tentative="1">
+      <w:start w:val="1"/>
+      <w:numFmt w:val="lowerLetter"/>
+      <w:lvlText w:val="%8."/>
+      <w:lvlJc w:val="left"/>
+      <w:pPr>
+        <w:ind w:left="6480" w:hanging="360"/>
+      </w:pPr>
+    </w:lvl>
+    <w:lvl w:ilvl="8" w:tplc="0409001B" w:tentative="1">
+      <w:start w:val="1"/>
+      <w:numFmt w:val="lowerRoman"/>
+      <w:lvlText w:val="%9."/>
+      <w:lvlJc w:val="right"/>
+      <w:pPr>
+        <w:ind w:left="7200" w:hanging="180"/>
+      </w:pPr>
+    </w:lvl>
+  </w:abstractNum>
+  <w:abstractNum w:abstractNumId="6" w15:restartNumberingAfterBreak="0">
     <w:nsid w:val="2D0729C9"/>
     <w:multiLevelType w:val="hybridMultilevel"/>
     <w:tmpl w:val="2C646DF2"/>
@@ -14125,7 +14762,7 @@
       </w:pPr>
     </w:lvl>
   </w:abstractNum>
-  <w:abstractNum w:abstractNumId="5" w15:restartNumberingAfterBreak="0">
+  <w:abstractNum w:abstractNumId="7" w15:restartNumberingAfterBreak="0">
     <w:nsid w:val="34DB7030"/>
     <w:multiLevelType w:val="hybridMultilevel"/>
     <w:tmpl w:val="6B10B28C"/>
@@ -14211,7 +14848,93 @@
       </w:pPr>
     </w:lvl>
   </w:abstractNum>
-  <w:abstractNum w:abstractNumId="6" w15:restartNumberingAfterBreak="0">
+  <w:abstractNum w:abstractNumId="8" w15:restartNumberingAfterBreak="0">
+    <w:nsid w:val="361F0215"/>
+    <w:multiLevelType w:val="hybridMultilevel"/>
+    <w:tmpl w:val="36DE4E74"/>
+    <w:lvl w:ilvl="0" w:tplc="04090015">
+      <w:start w:val="1"/>
+      <w:numFmt w:val="upperLetter"/>
+      <w:lvlText w:val="%1."/>
+      <w:lvlJc w:val="left"/>
+      <w:pPr>
+        <w:ind w:left="1440" w:hanging="360"/>
+      </w:pPr>
+    </w:lvl>
+    <w:lvl w:ilvl="1" w:tplc="04090019" w:tentative="1">
+      <w:start w:val="1"/>
+      <w:numFmt w:val="lowerLetter"/>
+      <w:lvlText w:val="%2."/>
+      <w:lvlJc w:val="left"/>
+      <w:pPr>
+        <w:ind w:left="2160" w:hanging="360"/>
+      </w:pPr>
+    </w:lvl>
+    <w:lvl w:ilvl="2" w:tplc="0409001B" w:tentative="1">
+      <w:start w:val="1"/>
+      <w:numFmt w:val="lowerRoman"/>
+      <w:lvlText w:val="%3."/>
+      <w:lvlJc w:val="right"/>
+      <w:pPr>
+        <w:ind w:left="2880" w:hanging="180"/>
+      </w:pPr>
+    </w:lvl>
+    <w:lvl w:ilvl="3" w:tplc="0409000F" w:tentative="1">
+      <w:start w:val="1"/>
+      <w:numFmt w:val="decimal"/>
+      <w:lvlText w:val="%4."/>
+      <w:lvlJc w:val="left"/>
+      <w:pPr>
+        <w:ind w:left="3600" w:hanging="360"/>
+      </w:pPr>
+    </w:lvl>
+    <w:lvl w:ilvl="4" w:tplc="04090019" w:tentative="1">
+      <w:start w:val="1"/>
+      <w:numFmt w:val="lowerLetter"/>
+      <w:lvlText w:val="%5."/>
+      <w:lvlJc w:val="left"/>
+      <w:pPr>
+        <w:ind w:left="4320" w:hanging="360"/>
+      </w:pPr>
+    </w:lvl>
+    <w:lvl w:ilvl="5" w:tplc="0409001B" w:tentative="1">
+      <w:start w:val="1"/>
+      <w:numFmt w:val="lowerRoman"/>
+      <w:lvlText w:val="%6."/>
+      <w:lvlJc w:val="right"/>
+      <w:pPr>
+        <w:ind w:left="5040" w:hanging="180"/>
+      </w:pPr>
+    </w:lvl>
+    <w:lvl w:ilvl="6" w:tplc="0409000F" w:tentative="1">
+      <w:start w:val="1"/>
+      <w:numFmt w:val="decimal"/>
+      <w:lvlText w:val="%7."/>
+      <w:lvlJc w:val="left"/>
+      <w:pPr>
+        <w:ind w:left="5760" w:hanging="360"/>
+      </w:pPr>
+    </w:lvl>
+    <w:lvl w:ilvl="7" w:tplc="04090019" w:tentative="1">
+      <w:start w:val="1"/>
+      <w:numFmt w:val="lowerLetter"/>
+      <w:lvlText w:val="%8."/>
+      <w:lvlJc w:val="left"/>
+      <w:pPr>
+        <w:ind w:left="6480" w:hanging="360"/>
+      </w:pPr>
+    </w:lvl>
+    <w:lvl w:ilvl="8" w:tplc="0409001B" w:tentative="1">
+      <w:start w:val="1"/>
+      <w:numFmt w:val="lowerRoman"/>
+      <w:lvlText w:val="%9."/>
+      <w:lvlJc w:val="right"/>
+      <w:pPr>
+        <w:ind w:left="7200" w:hanging="180"/>
+      </w:pPr>
+    </w:lvl>
+  </w:abstractNum>
+  <w:abstractNum w:abstractNumId="9" w15:restartNumberingAfterBreak="0">
     <w:nsid w:val="3AA75767"/>
     <w:multiLevelType w:val="hybridMultilevel"/>
     <w:tmpl w:val="A5E4A648"/>
@@ -14297,7 +15020,7 @@
       </w:pPr>
     </w:lvl>
   </w:abstractNum>
-  <w:abstractNum w:abstractNumId="7" w15:restartNumberingAfterBreak="0">
+  <w:abstractNum w:abstractNumId="10" w15:restartNumberingAfterBreak="0">
     <w:nsid w:val="3BED3133"/>
     <w:multiLevelType w:val="hybridMultilevel"/>
     <w:tmpl w:val="3B4E7156"/>
@@ -14410,7 +15133,96 @@
       </w:rPr>
     </w:lvl>
   </w:abstractNum>
-  <w:abstractNum w:abstractNumId="8" w15:restartNumberingAfterBreak="0">
+  <w:abstractNum w:abstractNumId="11" w15:restartNumberingAfterBreak="0">
+    <w:nsid w:val="3D1B0804"/>
+    <w:multiLevelType w:val="hybridMultilevel"/>
+    <w:tmpl w:val="5ED0DA10"/>
+    <w:lvl w:ilvl="0" w:tplc="04090019">
+      <w:start w:val="1"/>
+      <w:numFmt w:val="lowerLetter"/>
+      <w:lvlText w:val="%1."/>
+      <w:lvlJc w:val="left"/>
+      <w:pPr>
+        <w:ind w:left="1080" w:hanging="360"/>
+      </w:pPr>
+      <w:rPr>
+        <w:rFonts w:hint="default"/>
+      </w:rPr>
+    </w:lvl>
+    <w:lvl w:ilvl="1" w:tplc="04090019">
+      <w:start w:val="1"/>
+      <w:numFmt w:val="lowerLetter"/>
+      <w:lvlText w:val="%2."/>
+      <w:lvlJc w:val="left"/>
+      <w:pPr>
+        <w:ind w:left="1800" w:hanging="360"/>
+      </w:pPr>
+    </w:lvl>
+    <w:lvl w:ilvl="2" w:tplc="0409001B" w:tentative="1">
+      <w:start w:val="1"/>
+      <w:numFmt w:val="lowerRoman"/>
+      <w:lvlText w:val="%3."/>
+      <w:lvlJc w:val="right"/>
+      <w:pPr>
+        <w:ind w:left="2520" w:hanging="180"/>
+      </w:pPr>
+    </w:lvl>
+    <w:lvl w:ilvl="3" w:tplc="0409000F" w:tentative="1">
+      <w:start w:val="1"/>
+      <w:numFmt w:val="decimal"/>
+      <w:lvlText w:val="%4."/>
+      <w:lvlJc w:val="left"/>
+      <w:pPr>
+        <w:ind w:left="3240" w:hanging="360"/>
+      </w:pPr>
+    </w:lvl>
+    <w:lvl w:ilvl="4" w:tplc="04090019" w:tentative="1">
+      <w:start w:val="1"/>
+      <w:numFmt w:val="lowerLetter"/>
+      <w:lvlText w:val="%5."/>
+      <w:lvlJc w:val="left"/>
+      <w:pPr>
+        <w:ind w:left="3960" w:hanging="360"/>
+      </w:pPr>
+    </w:lvl>
+    <w:lvl w:ilvl="5" w:tplc="0409001B" w:tentative="1">
+      <w:start w:val="1"/>
+      <w:numFmt w:val="lowerRoman"/>
+      <w:lvlText w:val="%6."/>
+      <w:lvlJc w:val="right"/>
+      <w:pPr>
+        <w:ind w:left="4680" w:hanging="180"/>
+      </w:pPr>
+    </w:lvl>
+    <w:lvl w:ilvl="6" w:tplc="0409000F" w:tentative="1">
+      <w:start w:val="1"/>
+      <w:numFmt w:val="decimal"/>
+      <w:lvlText w:val="%7."/>
+      <w:lvlJc w:val="left"/>
+      <w:pPr>
+        <w:ind w:left="5400" w:hanging="360"/>
+      </w:pPr>
+    </w:lvl>
+    <w:lvl w:ilvl="7" w:tplc="04090019" w:tentative="1">
+      <w:start w:val="1"/>
+      <w:numFmt w:val="lowerLetter"/>
+      <w:lvlText w:val="%8."/>
+      <w:lvlJc w:val="left"/>
+      <w:pPr>
+        <w:ind w:left="6120" w:hanging="360"/>
+      </w:pPr>
+    </w:lvl>
+    <w:lvl w:ilvl="8" w:tplc="0409001B" w:tentative="1">
+      <w:start w:val="1"/>
+      <w:numFmt w:val="lowerRoman"/>
+      <w:lvlText w:val="%9."/>
+      <w:lvlJc w:val="right"/>
+      <w:pPr>
+        <w:ind w:left="6840" w:hanging="180"/>
+      </w:pPr>
+    </w:lvl>
+  </w:abstractNum>
+  <w:abstractNum w:abstractNumId="12" w15:restartNumberingAfterBreak="0">
     <w:nsid w:val="3F5A0F1B"/>
     <w:multiLevelType w:val="hybridMultilevel"/>
     <w:tmpl w:val="707849EC"/>
@@ -14523,7 +15335,7 @@
       </w:rPr>
     </w:lvl>
   </w:abstractNum>
-  <w:abstractNum w:abstractNumId="9" w15:restartNumberingAfterBreak="0">
+  <w:abstractNum w:abstractNumId="13" w15:restartNumberingAfterBreak="0">
     <w:nsid w:val="41E77671"/>
     <w:multiLevelType w:val="hybridMultilevel"/>
     <w:tmpl w:val="3022F86C"/>
@@ -14636,7 +15448,7 @@
       </w:rPr>
     </w:lvl>
   </w:abstractNum>
-  <w:abstractNum w:abstractNumId="10" w15:restartNumberingAfterBreak="0">
+  <w:abstractNum w:abstractNumId="14" w15:restartNumberingAfterBreak="0">
     <w:nsid w:val="42044B57"/>
     <w:multiLevelType w:val="hybridMultilevel"/>
     <w:tmpl w:val="2550BD28"/>
@@ -14749,7 +15561,7 @@
       </w:rPr>
     </w:lvl>
   </w:abstractNum>
-  <w:abstractNum w:abstractNumId="11" w15:restartNumberingAfterBreak="0">
+  <w:abstractNum w:abstractNumId="15" w15:restartNumberingAfterBreak="0">
     <w:nsid w:val="44D27CC8"/>
     <w:multiLevelType w:val="hybridMultilevel"/>
     <w:tmpl w:val="643A8272"/>
@@ -14838,7 +15650,7 @@
       </w:pPr>
     </w:lvl>
   </w:abstractNum>
-  <w:abstractNum w:abstractNumId="12" w15:restartNumberingAfterBreak="0">
+  <w:abstractNum w:abstractNumId="16" w15:restartNumberingAfterBreak="0">
     <w:nsid w:val="45E06FDD"/>
     <w:multiLevelType w:val="hybridMultilevel"/>
     <w:tmpl w:val="72905DC6"/>
@@ -14951,7 +15763,96 @@
       </w:rPr>
     </w:lvl>
   </w:abstractNum>
-  <w:abstractNum w:abstractNumId="13" w15:restartNumberingAfterBreak="0">
+  <w:abstractNum w:abstractNumId="17" w15:restartNumberingAfterBreak="0">
+    <w:nsid w:val="47D31FDF"/>
+    <w:multiLevelType w:val="hybridMultilevel"/>
+    <w:tmpl w:val="246ED132"/>
+    <w:lvl w:ilvl="0" w:tplc="197AC29E">
+      <w:start w:val="1"/>
+      <w:numFmt w:val="lowerLetter"/>
+      <w:lvlText w:val="%1."/>
+      <w:lvlJc w:val="left"/>
+      <w:pPr>
+        <w:ind w:left="1080" w:hanging="360"/>
+      </w:pPr>
+      <w:rPr>
+        <w:rFonts w:asciiTheme="majorHAnsi" w:eastAsiaTheme="majorEastAsia" w:hAnsiTheme="majorHAnsi" w:cstheme="majorBidi"/>
+      </w:rPr>
+    </w:lvl>
+    <w:lvl w:ilvl="1" w:tplc="04090019" w:tentative="1">
+      <w:start w:val="1"/>
+      <w:numFmt w:val="lowerLetter"/>
+      <w:lvlText w:val="%2."/>
+      <w:lvlJc w:val="left"/>
+      <w:pPr>
+        <w:ind w:left="1800" w:hanging="360"/>
+      </w:pPr>
+    </w:lvl>
+    <w:lvl w:ilvl="2" w:tplc="0409001B" w:tentative="1">
+      <w:start w:val="1"/>
+      <w:numFmt w:val="lowerRoman"/>
+      <w:lvlText w:val="%3."/>
+      <w:lvlJc w:val="right"/>
+      <w:pPr>
+        <w:ind w:left="2520" w:hanging="180"/>
+      </w:pPr>
+    </w:lvl>
+    <w:lvl w:ilvl="3" w:tplc="0409000F" w:tentative="1">
+      <w:start w:val="1"/>
+      <w:numFmt w:val="decimal"/>
+      <w:lvlText w:val="%4."/>
+      <w:lvlJc w:val="left"/>
+      <w:pPr>
+        <w:ind w:left="3240" w:hanging="360"/>
+      </w:pPr>
+    </w:lvl>
+    <w:lvl w:ilvl="4" w:tplc="04090019" w:tentative="1">
+      <w:start w:val="1"/>
+      <w:numFmt w:val="lowerLetter"/>
+      <w:lvlText w:val="%5."/>
+      <w:lvlJc w:val="left"/>
+      <w:pPr>
+        <w:ind w:left="3960" w:hanging="360"/>
+      </w:pPr>
+    </w:lvl>
+    <w:lvl w:ilvl="5" w:tplc="0409001B" w:tentative="1">
+      <w:start w:val="1"/>
+      <w:numFmt w:val="lowerRoman"/>
+      <w:lvlText w:val="%6."/>
+      <w:lvlJc w:val="right"/>
+      <w:pPr>
+        <w:ind w:left="4680" w:hanging="180"/>
+      </w:pPr>
+    </w:lvl>
+    <w:lvl w:ilvl="6" w:tplc="0409000F" w:tentative="1">
+      <w:start w:val="1"/>
+      <w:numFmt w:val="decimal"/>
+      <w:lvlText w:val="%7."/>
+      <w:lvlJc w:val="left"/>
+      <w:pPr>
+        <w:ind w:left="5400" w:hanging="360"/>
+      </w:pPr>
+    </w:lvl>
+    <w:lvl w:ilvl="7" w:tplc="04090019" w:tentative="1">
+      <w:start w:val="1"/>
+      <w:numFmt w:val="lowerLetter"/>
+      <w:lvlText w:val="%8."/>
+      <w:lvlJc w:val="left"/>
+      <w:pPr>
+        <w:ind w:left="6120" w:hanging="360"/>
+      </w:pPr>
+    </w:lvl>
+    <w:lvl w:ilvl="8" w:tplc="0409001B" w:tentative="1">
+      <w:start w:val="1"/>
+      <w:numFmt w:val="lowerRoman"/>
+      <w:lvlText w:val="%9."/>
+      <w:lvlJc w:val="right"/>
+      <w:pPr>
+        <w:ind w:left="6840" w:hanging="180"/>
+      </w:pPr>
+    </w:lvl>
+  </w:abstractNum>
+  <w:abstractNum w:abstractNumId="18" w15:restartNumberingAfterBreak="0">
     <w:nsid w:val="4B606E58"/>
     <w:multiLevelType w:val="hybridMultilevel"/>
     <w:tmpl w:val="B6D228AE"/>
@@ -15040,7 +15941,7 @@
       </w:pPr>
     </w:lvl>
   </w:abstractNum>
-  <w:abstractNum w:abstractNumId="14" w15:restartNumberingAfterBreak="0">
+  <w:abstractNum w:abstractNumId="19" w15:restartNumberingAfterBreak="0">
     <w:nsid w:val="4E2A561D"/>
     <w:multiLevelType w:val="hybridMultilevel"/>
     <w:tmpl w:val="A18CE08E"/>
@@ -15153,7 +16054,7 @@
       </w:rPr>
     </w:lvl>
   </w:abstractNum>
-  <w:abstractNum w:abstractNumId="15" w15:restartNumberingAfterBreak="0">
+  <w:abstractNum w:abstractNumId="20" w15:restartNumberingAfterBreak="0">
     <w:nsid w:val="4E4313AC"/>
     <w:multiLevelType w:val="hybridMultilevel"/>
     <w:tmpl w:val="C734A100"/>
@@ -15266,7 +16167,7 @@
       </w:rPr>
     </w:lvl>
   </w:abstractNum>
-  <w:abstractNum w:abstractNumId="16" w15:restartNumberingAfterBreak="0">
+  <w:abstractNum w:abstractNumId="21" w15:restartNumberingAfterBreak="0">
     <w:nsid w:val="4FC8644F"/>
     <w:multiLevelType w:val="hybridMultilevel"/>
     <w:tmpl w:val="E3E8E6DE"/>
@@ -15379,7 +16280,7 @@
       </w:rPr>
     </w:lvl>
   </w:abstractNum>
-  <w:abstractNum w:abstractNumId="17" w15:restartNumberingAfterBreak="0">
+  <w:abstractNum w:abstractNumId="22" w15:restartNumberingAfterBreak="0">
     <w:nsid w:val="58462C79"/>
     <w:multiLevelType w:val="hybridMultilevel"/>
     <w:tmpl w:val="96D4C040"/>
@@ -15492,7 +16393,7 @@
       </w:rPr>
     </w:lvl>
   </w:abstractNum>
-  <w:abstractNum w:abstractNumId="18" w15:restartNumberingAfterBreak="0">
+  <w:abstractNum w:abstractNumId="23" w15:restartNumberingAfterBreak="0">
     <w:nsid w:val="5B3B1CF2"/>
     <w:multiLevelType w:val="hybridMultilevel"/>
     <w:tmpl w:val="43125A82"/>
@@ -15605,7 +16506,7 @@
       </w:rPr>
     </w:lvl>
   </w:abstractNum>
-  <w:abstractNum w:abstractNumId="19" w15:restartNumberingAfterBreak="0">
+  <w:abstractNum w:abstractNumId="24" w15:restartNumberingAfterBreak="0">
     <w:nsid w:val="5C6E34A5"/>
     <w:multiLevelType w:val="hybridMultilevel"/>
     <w:tmpl w:val="1EC8632E"/>
@@ -15694,7 +16595,7 @@
       </w:pPr>
     </w:lvl>
   </w:abstractNum>
-  <w:abstractNum w:abstractNumId="20" w15:restartNumberingAfterBreak="0">
+  <w:abstractNum w:abstractNumId="25" w15:restartNumberingAfterBreak="0">
     <w:nsid w:val="65BD5931"/>
     <w:multiLevelType w:val="hybridMultilevel"/>
     <w:tmpl w:val="0B9EE834"/>
@@ -15807,7 +16708,7 @@
       </w:rPr>
     </w:lvl>
   </w:abstractNum>
-  <w:abstractNum w:abstractNumId="21" w15:restartNumberingAfterBreak="0">
+  <w:abstractNum w:abstractNumId="26" w15:restartNumberingAfterBreak="0">
     <w:nsid w:val="691225AA"/>
     <w:multiLevelType w:val="hybridMultilevel"/>
     <w:tmpl w:val="7E2AA8A4"/>
@@ -15896,10 +16797,10 @@
       </w:pPr>
     </w:lvl>
   </w:abstractNum>
-  <w:abstractNum w:abstractNumId="22" w15:restartNumberingAfterBreak="0">
+  <w:abstractNum w:abstractNumId="27" w15:restartNumberingAfterBreak="0">
     <w:nsid w:val="6E155AE8"/>
     <w:multiLevelType w:val="hybridMultilevel"/>
-    <w:tmpl w:val="39ACE81E"/>
+    <w:tmpl w:val="5ED0DA10"/>
     <w:lvl w:ilvl="0" w:tplc="04090019">
       <w:start w:val="1"/>
       <w:numFmt w:val="lowerLetter"/>
@@ -15985,7 +16886,7 @@
       </w:pPr>
     </w:lvl>
   </w:abstractNum>
-  <w:abstractNum w:abstractNumId="23" w15:restartNumberingAfterBreak="0">
+  <w:abstractNum w:abstractNumId="28" w15:restartNumberingAfterBreak="0">
     <w:nsid w:val="72487D6E"/>
     <w:multiLevelType w:val="hybridMultilevel"/>
     <w:tmpl w:val="5ECE6378"/>
@@ -16071,7 +16972,7 @@
       </w:pPr>
     </w:lvl>
   </w:abstractNum>
-  <w:abstractNum w:abstractNumId="24" w15:restartNumberingAfterBreak="0">
+  <w:abstractNum w:abstractNumId="29" w15:restartNumberingAfterBreak="0">
     <w:nsid w:val="73C50C67"/>
     <w:multiLevelType w:val="hybridMultilevel"/>
     <w:tmpl w:val="B868FA14"/>
@@ -16157,7 +17058,7 @@
       </w:pPr>
     </w:lvl>
   </w:abstractNum>
-  <w:abstractNum w:abstractNumId="25" w15:restartNumberingAfterBreak="0">
+  <w:abstractNum w:abstractNumId="30" w15:restartNumberingAfterBreak="0">
     <w:nsid w:val="78DE392D"/>
     <w:multiLevelType w:val="hybridMultilevel"/>
     <w:tmpl w:val="8B16740E"/>
@@ -16270,7 +17171,7 @@
       </w:rPr>
     </w:lvl>
   </w:abstractNum>
-  <w:abstractNum w:abstractNumId="26" w15:restartNumberingAfterBreak="0">
+  <w:abstractNum w:abstractNumId="31" w15:restartNumberingAfterBreak="0">
     <w:nsid w:val="7BD85092"/>
     <w:multiLevelType w:val="hybridMultilevel"/>
     <w:tmpl w:val="7BDE6290"/>
@@ -16383,7 +17284,7 @@
       </w:rPr>
     </w:lvl>
   </w:abstractNum>
-  <w:abstractNum w:abstractNumId="27" w15:restartNumberingAfterBreak="0">
+  <w:abstractNum w:abstractNumId="32" w15:restartNumberingAfterBreak="0">
     <w:nsid w:val="7CD96A54"/>
     <w:multiLevelType w:val="hybridMultilevel"/>
     <w:tmpl w:val="05C6E862"/>
@@ -16473,88 +17374,103 @@
     </w:lvl>
   </w:abstractNum>
   <w:num w:numId="1">
-    <w:abstractNumId w:val="10"/>
+    <w:abstractNumId w:val="14"/>
   </w:num>
   <w:num w:numId="2">
-    <w:abstractNumId w:val="18"/>
+    <w:abstractNumId w:val="23"/>
   </w:num>
   <w:num w:numId="3">
-    <w:abstractNumId w:val="11"/>
+    <w:abstractNumId w:val="15"/>
   </w:num>
   <w:num w:numId="4">
     <w:abstractNumId w:val="3"/>
   </w:num>
   <w:num w:numId="5">
-    <w:abstractNumId w:val="13"/>
+    <w:abstractNumId w:val="18"/>
   </w:num>
   <w:num w:numId="6">
+    <w:abstractNumId w:val="24"/>
+  </w:num>
+  <w:num w:numId="7">
+    <w:abstractNumId w:val="7"/>
+  </w:num>
+  <w:num w:numId="8">
     <w:abstractNumId w:val="19"/>
   </w:num>
-  <w:num w:numId="7">
-    <w:abstractNumId w:val="5"/>
-  </w:num>
-  <w:num w:numId="8">
-    <w:abstractNumId w:val="14"/>
-  </w:num>
   <w:num w:numId="9">
-    <w:abstractNumId w:val="20"/>
+    <w:abstractNumId w:val="25"/>
   </w:num>
   <w:num w:numId="10">
-    <w:abstractNumId w:val="26"/>
+    <w:abstractNumId w:val="31"/>
   </w:num>
   <w:num w:numId="11">
-    <w:abstractNumId w:val="25"/>
+    <w:abstractNumId w:val="30"/>
   </w:num>
   <w:num w:numId="12">
-    <w:abstractNumId w:val="15"/>
+    <w:abstractNumId w:val="20"/>
   </w:num>
   <w:num w:numId="13">
     <w:abstractNumId w:val="1"/>
   </w:num>
   <w:num w:numId="14">
+    <w:abstractNumId w:val="32"/>
+  </w:num>
+  <w:num w:numId="15">
+    <w:abstractNumId w:val="6"/>
+  </w:num>
+  <w:num w:numId="16">
     <w:abstractNumId w:val="27"/>
   </w:num>
-  <w:num w:numId="15">
-    <w:abstractNumId w:val="4"/>
-  </w:num>
-  <w:num w:numId="16">
-    <w:abstractNumId w:val="22"/>
-  </w:num>
   <w:num w:numId="17">
-    <w:abstractNumId w:val="6"/>
+    <w:abstractNumId w:val="9"/>
   </w:num>
   <w:num w:numId="18">
-    <w:abstractNumId w:val="12"/>
+    <w:abstractNumId w:val="16"/>
   </w:num>
   <w:num w:numId="19">
-    <w:abstractNumId w:val="17"/>
+    <w:abstractNumId w:val="22"/>
   </w:num>
   <w:num w:numId="20">
     <w:abstractNumId w:val="2"/>
   </w:num>
   <w:num w:numId="21">
-    <w:abstractNumId w:val="9"/>
+    <w:abstractNumId w:val="13"/>
   </w:num>
   <w:num w:numId="22">
-    <w:abstractNumId w:val="7"/>
+    <w:abstractNumId w:val="10"/>
   </w:num>
   <w:num w:numId="23">
-    <w:abstractNumId w:val="8"/>
+    <w:abstractNumId w:val="12"/>
   </w:num>
   <w:num w:numId="24">
     <w:abstractNumId w:val="0"/>
   </w:num>
   <w:num w:numId="25">
+    <w:abstractNumId w:val="26"/>
+  </w:num>
+  <w:num w:numId="26">
     <w:abstractNumId w:val="21"/>
   </w:num>
-  <w:num w:numId="26">
-    <w:abstractNumId w:val="16"/>
-  </w:num>
   <w:num w:numId="27">
-    <w:abstractNumId w:val="24"/>
+    <w:abstractNumId w:val="29"/>
   </w:num>
   <w:num w:numId="28">
-    <w:abstractNumId w:val="23"/>
+    <w:abstractNumId w:val="28"/>
+  </w:num>
+  <w:num w:numId="29">
+    <w:abstractNumId w:val="8"/>
+  </w:num>
+  <w:num w:numId="30">
+    <w:abstractNumId w:val="4"/>
+  </w:num>
+  <w:num w:numId="31">
+    <w:abstractNumId w:val="11"/>
+  </w:num>
+  <w:num w:numId="32">
+    <w:abstractNumId w:val="5"/>
+  </w:num>
+  <w:num w:numId="33">
+    <w:abstractNumId w:val="17"/>
   </w:num>
 </w:numbering>
 </file>
@@ -16965,7 +17881,7 @@
   <w:style w:type="paragraph" w:default="1" w:styleId="Normal">
     <w:name w:val="Normal"/>
     <w:qFormat/>
-    <w:rsid w:val="000576A3"/>
+    <w:rsid w:val="00FB1F11"/>
     <w:rPr>
       <w:sz w:val="24"/>
     </w:rPr>

</xml_diff>

<commit_message>
Added sv class features
</commit_message>
<xml_diff>
--- a/learn verilog-sv.docx
+++ b/learn verilog-sv.docx
@@ -1,6 +1,6 @@
 
 <file path=word/document.xml><?xml version="1.0" encoding="utf-8"?>
-<w:document xmlns:wpc="http://schemas.microsoft.com/office/word/2010/wordprocessingCanvas" xmlns:cx="http://schemas.microsoft.com/office/drawing/2014/chartex" xmlns:cx1="http://schemas.microsoft.com/office/drawing/2015/9/8/chartex" xmlns:cx2="http://schemas.microsoft.com/office/drawing/2015/10/21/chartex" xmlns:cx3="http://schemas.microsoft.com/office/drawing/2016/5/9/chartex" xmlns:cx4="http://schemas.microsoft.com/office/drawing/2016/5/10/chartex" xmlns:cx5="http://schemas.microsoft.com/office/drawing/2016/5/11/chartex" xmlns:cx6="http://schemas.microsoft.com/office/drawing/2016/5/12/chartex" xmlns:cx7="http://schemas.microsoft.com/office/drawing/2016/5/13/chartex" xmlns:cx8="http://schemas.microsoft.com/office/drawing/2016/5/14/chartex" xmlns:mc="http://schemas.openxmlformats.org/markup-compatibility/2006" xmlns:aink="http://schemas.microsoft.com/office/drawing/2016/ink" xmlns:am3d="http://schemas.microsoft.com/office/drawing/2017/model3d" xmlns:o="urn:schemas-microsoft-com:office:office" xmlns:r="http://schemas.openxmlformats.org/officeDocument/2006/relationships" xmlns:m="http://schemas.openxmlformats.org/officeDocument/2006/math" xmlns:v="urn:schemas-microsoft-com:vml" xmlns:wp14="http://schemas.microsoft.com/office/word/2010/wordprocessingDrawing" xmlns:wp="http://schemas.openxmlformats.org/drawingml/2006/wordprocessingDrawing" xmlns:w10="urn:schemas-microsoft-com:office:word" xmlns:w="http://schemas.openxmlformats.org/wordprocessingml/2006/main" xmlns:w14="http://schemas.microsoft.com/office/word/2010/wordml" xmlns:w15="http://schemas.microsoft.com/office/word/2012/wordml" xmlns:w16cex="http://schemas.microsoft.com/office/word/2018/wordml/cex" xmlns:w16cid="http://schemas.microsoft.com/office/word/2016/wordml/cid" xmlns:w16="http://schemas.microsoft.com/office/word/2018/wordml" xmlns:w16se="http://schemas.microsoft.com/office/word/2015/wordml/symex" xmlns:wpg="http://schemas.microsoft.com/office/word/2010/wordprocessingGroup" xmlns:wpi="http://schemas.microsoft.com/office/word/2010/wordprocessingInk" xmlns:wne="http://schemas.microsoft.com/office/word/2006/wordml" xmlns:wps="http://schemas.microsoft.com/office/word/2010/wordprocessingShape" mc:Ignorable="w14 w15 w16se w16cid w16 w16cex wp14">
+<w:document xmlns:wpc="http://schemas.microsoft.com/office/word/2010/wordprocessingCanvas" xmlns:cx="http://schemas.microsoft.com/office/drawing/2014/chartex" xmlns:cx1="http://schemas.microsoft.com/office/drawing/2015/9/8/chartex" xmlns:cx2="http://schemas.microsoft.com/office/drawing/2015/10/21/chartex" xmlns:cx3="http://schemas.microsoft.com/office/drawing/2016/5/9/chartex" xmlns:cx4="http://schemas.microsoft.com/office/drawing/2016/5/10/chartex" xmlns:cx5="http://schemas.microsoft.com/office/drawing/2016/5/11/chartex" xmlns:cx6="http://schemas.microsoft.com/office/drawing/2016/5/12/chartex" xmlns:cx7="http://schemas.microsoft.com/office/drawing/2016/5/13/chartex" xmlns:cx8="http://schemas.microsoft.com/office/drawing/2016/5/14/chartex" xmlns:mc="http://schemas.openxmlformats.org/markup-compatibility/2006" xmlns:aink="http://schemas.microsoft.com/office/drawing/2016/ink" xmlns:am3d="http://schemas.microsoft.com/office/drawing/2017/model3d" xmlns:o="urn:schemas-microsoft-com:office:office" xmlns:r="http://schemas.openxmlformats.org/officeDocument/2006/relationships" xmlns:m="http://schemas.openxmlformats.org/officeDocument/2006/math" xmlns:v="urn:schemas-microsoft-com:vml" xmlns:wp14="http://schemas.microsoft.com/office/word/2010/wordprocessingDrawing" xmlns:wp="http://schemas.openxmlformats.org/drawingml/2006/wordprocessingDrawing" xmlns:w10="urn:schemas-microsoft-com:office:word" xmlns:w="http://schemas.openxmlformats.org/wordprocessingml/2006/main" xmlns:w14="http://schemas.microsoft.com/office/word/2010/wordml" xmlns:w15="http://schemas.microsoft.com/office/word/2012/wordml" xmlns:w16cid="http://schemas.microsoft.com/office/word/2016/wordml/cid" xmlns:w16se="http://schemas.microsoft.com/office/word/2015/wordml/symex" xmlns:wpg="http://schemas.microsoft.com/office/word/2010/wordprocessingGroup" xmlns:wpi="http://schemas.microsoft.com/office/word/2010/wordprocessingInk" xmlns:wne="http://schemas.microsoft.com/office/word/2006/wordml" xmlns:wps="http://schemas.microsoft.com/office/word/2010/wordprocessingShape" mc:Ignorable="w14 w15 w16se w16cid wp14">
   <w:body>
     <w:p>
       <w:pPr>
@@ -4211,14 +4211,7 @@
       </w:r>
       <w:r>
         <w:tab/>
-      </w:r>
-      <w:proofErr w:type="gramStart"/>
-      <w:r>
-        <w:t>AND(</w:t>
-      </w:r>
-      <w:proofErr w:type="gramEnd"/>
-      <w:r>
-        <w:t>out,a,b);</w:t>
+        <w:t>AND(out,a,b);</w:t>
       </w:r>
     </w:p>
     <w:p>
@@ -4261,15 +4254,7 @@
       </w:r>
       <w:r>
         <w:tab/>
-        <w:t>nmos(</w:t>
-      </w:r>
-      <w:proofErr w:type="gramStart"/>
-      <w:r>
-        <w:t>out,d</w:t>
-      </w:r>
-      <w:proofErr w:type="gramEnd"/>
-      <w:r>
-        <w:t>,cntrl);</w:t>
+        <w:t>nmos(out,d,cntrl);</w:t>
       </w:r>
     </w:p>
     <w:p>
@@ -4306,15 +4291,7 @@
         <w:ind w:left="720" w:firstLine="720"/>
       </w:pPr>
       <w:r>
-        <w:t xml:space="preserve">module </w:t>
-      </w:r>
-      <w:proofErr w:type="gramStart"/>
-      <w:r>
-        <w:t>Adder(</w:t>
-      </w:r>
-      <w:proofErr w:type="gramEnd"/>
-      <w:r>
-        <w:t>);</w:t>
+        <w:t>module Adder();</w:t>
       </w:r>
     </w:p>
     <w:p>
@@ -4388,13 +4365,8 @@
         <w:ind w:left="720" w:firstLine="720"/>
       </w:pPr>
       <w:r>
-        <w:t xml:space="preserve">Module </w:t>
-      </w:r>
-      <w:proofErr w:type="gramStart"/>
-      <w:r>
-        <w:t>Adder(</w:t>
-      </w:r>
-      <w:proofErr w:type="gramEnd"/>
+        <w:t>Module Adder(</w:t>
+      </w:r>
     </w:p>
     <w:p>
       <w:pPr>
@@ -4456,15 +4428,7 @@
         <w:ind w:left="720" w:firstLine="720"/>
       </w:pPr>
       <w:r>
-        <w:t>Adder A0</w:t>
-      </w:r>
-      <w:proofErr w:type="gramStart"/>
-      <w:r>
-        <w:t>(.a</w:t>
-      </w:r>
-      <w:proofErr w:type="gramEnd"/>
-      <w:r>
-        <w:t>(a0), .b(b0), .out(out0));</w:t>
+        <w:t>Adder A0(.a(a0), .b(b0), .out(out0));</w:t>
       </w:r>
     </w:p>
     <w:p>
@@ -5840,32 +5804,16 @@
         <w:ind w:left="1080"/>
       </w:pPr>
       <w:r>
-        <w:t xml:space="preserve">module ha </w:t>
-      </w:r>
-      <w:proofErr w:type="gramStart"/>
-      <w:r>
-        <w:t>( input</w:t>
-      </w:r>
-      <w:proofErr w:type="gramEnd"/>
-      <w:r>
-        <w:t xml:space="preserve">   a, b,</w:t>
-      </w:r>
-    </w:p>
-    <w:p>
-      <w:pPr>
-        <w:spacing w:after="0"/>
-        <w:ind w:left="1080"/>
-      </w:pPr>
-      <w:r>
-        <w:t xml:space="preserve">            </w:t>
-      </w:r>
-      <w:proofErr w:type="gramStart"/>
-      <w:r>
-        <w:t>output  sum</w:t>
-      </w:r>
-      <w:proofErr w:type="gramEnd"/>
-      <w:r>
-        <w:t>, cout);</w:t>
+        <w:t>module ha ( input   a, b,</w:t>
+      </w:r>
+    </w:p>
+    <w:p>
+      <w:pPr>
+        <w:spacing w:after="0"/>
+        <w:ind w:left="1080"/>
+      </w:pPr>
+      <w:r>
+        <w:t xml:space="preserve">            output  sum, cout);</w:t>
       </w:r>
     </w:p>
     <w:p>
@@ -5883,15 +5831,7 @@
         <w:ind w:left="1080"/>
       </w:pPr>
       <w:r>
-        <w:t xml:space="preserve">  assign </w:t>
-      </w:r>
-      <w:proofErr w:type="gramStart"/>
-      <w:r>
-        <w:t>sum  =</w:t>
-      </w:r>
-      <w:proofErr w:type="gramEnd"/>
-      <w:r>
-        <w:t xml:space="preserve"> a ^ b;</w:t>
+        <w:t xml:space="preserve">  assign sum  = a ^ b;</w:t>
       </w:r>
     </w:p>
     <w:p>
@@ -5943,14 +5883,7 @@
       </w:pPr>
       <w:r>
         <w:tab/>
-      </w:r>
-      <w:proofErr w:type="gramStart"/>
-      <w:r>
-        <w:t>#(</w:t>
-      </w:r>
-      <w:proofErr w:type="gramEnd"/>
-      <w:r>
-        <w:t xml:space="preserve">parameter N=4) </w:t>
+        <w:t xml:space="preserve">#(parameter N=4) </w:t>
       </w:r>
     </w:p>
     <w:p>
@@ -6174,15 +6107,7 @@
       </w:r>
       <w:r>
         <w:tab/>
-        <w:t>my_design #</w:t>
-      </w:r>
-      <w:proofErr w:type="gramStart"/>
-      <w:r>
-        <w:t>(.N</w:t>
-      </w:r>
-      <w:proofErr w:type="gramEnd"/>
-      <w:r>
-        <w:t>(N)) md( .a(a), .b(b), .sum(sum), .cout(cout));</w:t>
+        <w:t>my_design #(.N(N)) md( .a(a), .b(b), .sum(sum), .cout(cout));</w:t>
       </w:r>
     </w:p>
     <w:p>
@@ -7002,27 +6927,7 @@
           <w:sz w:val="20"/>
           <w:szCs w:val="20"/>
         </w:rPr>
-        <w:t xml:space="preserve">  1'b</w:t>
-      </w:r>
-      <w:proofErr w:type="gramStart"/>
-      <w:r>
-        <w:rPr>
-          <w:rFonts w:ascii="Courier New" w:eastAsia="Times New Roman" w:hAnsi="Courier New" w:cs="Courier New"/>
-          <w:color w:val="000000"/>
-          <w:sz w:val="20"/>
-          <w:szCs w:val="20"/>
-        </w:rPr>
-        <w:t>0 :</w:t>
-      </w:r>
-      <w:proofErr w:type="gramEnd"/>
-      <w:r>
-        <w:rPr>
-          <w:rFonts w:ascii="Courier New" w:eastAsia="Times New Roman" w:hAnsi="Courier New" w:cs="Courier New"/>
-          <w:color w:val="000000"/>
-          <w:sz w:val="20"/>
-          <w:szCs w:val="20"/>
-        </w:rPr>
-        <w:t xml:space="preserve"> $display("Normal : Logic 0 on sel");</w:t>
+        <w:t xml:space="preserve">  1'b0 : $display("Normal : Logic 0 on sel");</w:t>
       </w:r>
     </w:p>
     <w:p>
@@ -7061,27 +6966,7 @@
           <w:sz w:val="20"/>
           <w:szCs w:val="20"/>
         </w:rPr>
-        <w:t xml:space="preserve">  1'b</w:t>
-      </w:r>
-      <w:proofErr w:type="gramStart"/>
-      <w:r>
-        <w:rPr>
-          <w:rFonts w:ascii="Courier New" w:eastAsia="Times New Roman" w:hAnsi="Courier New" w:cs="Courier New"/>
-          <w:color w:val="000000"/>
-          <w:sz w:val="20"/>
-          <w:szCs w:val="20"/>
-        </w:rPr>
-        <w:t>1 :</w:t>
-      </w:r>
-      <w:proofErr w:type="gramEnd"/>
-      <w:r>
-        <w:rPr>
-          <w:rFonts w:ascii="Courier New" w:eastAsia="Times New Roman" w:hAnsi="Courier New" w:cs="Courier New"/>
-          <w:color w:val="000000"/>
-          <w:sz w:val="20"/>
-          <w:szCs w:val="20"/>
-        </w:rPr>
-        <w:t xml:space="preserve"> $display("Normal : Logic 1 on sel");</w:t>
+        <w:t xml:space="preserve">  1'b1 : $display("Normal : Logic 1 on sel");</w:t>
       </w:r>
     </w:p>
     <w:p>
@@ -7120,27 +7005,7 @@
           <w:sz w:val="20"/>
           <w:szCs w:val="20"/>
         </w:rPr>
-        <w:t xml:space="preserve">  1'</w:t>
-      </w:r>
-      <w:proofErr w:type="gramStart"/>
-      <w:r>
-        <w:rPr>
-          <w:rFonts w:ascii="Courier New" w:eastAsia="Times New Roman" w:hAnsi="Courier New" w:cs="Courier New"/>
-          <w:color w:val="000000"/>
-          <w:sz w:val="20"/>
-          <w:szCs w:val="20"/>
-        </w:rPr>
-        <w:t>bx :</w:t>
-      </w:r>
-      <w:proofErr w:type="gramEnd"/>
-      <w:r>
-        <w:rPr>
-          <w:rFonts w:ascii="Courier New" w:eastAsia="Times New Roman" w:hAnsi="Courier New" w:cs="Courier New"/>
-          <w:color w:val="000000"/>
-          <w:sz w:val="20"/>
-          <w:szCs w:val="20"/>
-        </w:rPr>
-        <w:t xml:space="preserve"> $display("Normal : Logic x on sel");</w:t>
+        <w:t xml:space="preserve">  1'bx : $display("Normal : Logic x on sel");</w:t>
       </w:r>
     </w:p>
     <w:p>
@@ -7179,27 +7044,7 @@
           <w:sz w:val="20"/>
           <w:szCs w:val="20"/>
         </w:rPr>
-        <w:t xml:space="preserve">  1'</w:t>
-      </w:r>
-      <w:proofErr w:type="gramStart"/>
-      <w:r>
-        <w:rPr>
-          <w:rFonts w:ascii="Courier New" w:eastAsia="Times New Roman" w:hAnsi="Courier New" w:cs="Courier New"/>
-          <w:color w:val="000000"/>
-          <w:sz w:val="20"/>
-          <w:szCs w:val="20"/>
-        </w:rPr>
-        <w:t>bz :</w:t>
-      </w:r>
-      <w:proofErr w:type="gramEnd"/>
-      <w:r>
-        <w:rPr>
-          <w:rFonts w:ascii="Courier New" w:eastAsia="Times New Roman" w:hAnsi="Courier New" w:cs="Courier New"/>
-          <w:color w:val="000000"/>
-          <w:sz w:val="20"/>
-          <w:szCs w:val="20"/>
-        </w:rPr>
-        <w:t xml:space="preserve"> $display("Normal : Logic z on sel");</w:t>
+        <w:t xml:space="preserve">  1'bz : $display("Normal : Logic z on sel");</w:t>
       </w:r>
     </w:p>
     <w:p>
@@ -7385,27 +7230,7 @@
           <w:sz w:val="20"/>
           <w:szCs w:val="20"/>
         </w:rPr>
-        <w:t xml:space="preserve">  1'b</w:t>
-      </w:r>
-      <w:proofErr w:type="gramStart"/>
-      <w:r>
-        <w:rPr>
-          <w:rFonts w:ascii="Courier New" w:eastAsia="Times New Roman" w:hAnsi="Courier New" w:cs="Courier New"/>
-          <w:color w:val="000000"/>
-          <w:sz w:val="20"/>
-          <w:szCs w:val="20"/>
-        </w:rPr>
-        <w:t>0 :</w:t>
-      </w:r>
-      <w:proofErr w:type="gramEnd"/>
-      <w:r>
-        <w:rPr>
-          <w:rFonts w:ascii="Courier New" w:eastAsia="Times New Roman" w:hAnsi="Courier New" w:cs="Courier New"/>
-          <w:color w:val="000000"/>
-          <w:sz w:val="20"/>
-          <w:szCs w:val="20"/>
-        </w:rPr>
-        <w:t xml:space="preserve"> $display("CASEX  : Logic 0 on sel");</w:t>
+        <w:t xml:space="preserve">  1'b0 : $display("CASEX  : Logic 0 on sel");</w:t>
       </w:r>
     </w:p>
     <w:p>
@@ -7444,27 +7269,7 @@
           <w:sz w:val="20"/>
           <w:szCs w:val="20"/>
         </w:rPr>
-        <w:t xml:space="preserve">  1'b</w:t>
-      </w:r>
-      <w:proofErr w:type="gramStart"/>
-      <w:r>
-        <w:rPr>
-          <w:rFonts w:ascii="Courier New" w:eastAsia="Times New Roman" w:hAnsi="Courier New" w:cs="Courier New"/>
-          <w:color w:val="000000"/>
-          <w:sz w:val="20"/>
-          <w:szCs w:val="20"/>
-        </w:rPr>
-        <w:t>1 :</w:t>
-      </w:r>
-      <w:proofErr w:type="gramEnd"/>
-      <w:r>
-        <w:rPr>
-          <w:rFonts w:ascii="Courier New" w:eastAsia="Times New Roman" w:hAnsi="Courier New" w:cs="Courier New"/>
-          <w:color w:val="000000"/>
-          <w:sz w:val="20"/>
-          <w:szCs w:val="20"/>
-        </w:rPr>
-        <w:t xml:space="preserve"> $display("CASEX  : Logic 1 on sel");</w:t>
+        <w:t xml:space="preserve">  1'b1 : $display("CASEX  : Logic 1 on sel");</w:t>
       </w:r>
     </w:p>
     <w:p>
@@ -7503,27 +7308,7 @@
           <w:sz w:val="20"/>
           <w:szCs w:val="20"/>
         </w:rPr>
-        <w:t xml:space="preserve">  1'</w:t>
-      </w:r>
-      <w:proofErr w:type="gramStart"/>
-      <w:r>
-        <w:rPr>
-          <w:rFonts w:ascii="Courier New" w:eastAsia="Times New Roman" w:hAnsi="Courier New" w:cs="Courier New"/>
-          <w:color w:val="000000"/>
-          <w:sz w:val="20"/>
-          <w:szCs w:val="20"/>
-        </w:rPr>
-        <w:t>bx :</w:t>
-      </w:r>
-      <w:proofErr w:type="gramEnd"/>
-      <w:r>
-        <w:rPr>
-          <w:rFonts w:ascii="Courier New" w:eastAsia="Times New Roman" w:hAnsi="Courier New" w:cs="Courier New"/>
-          <w:color w:val="000000"/>
-          <w:sz w:val="20"/>
-          <w:szCs w:val="20"/>
-        </w:rPr>
-        <w:t xml:space="preserve"> $display("CASEX  : Logic x on sel");</w:t>
+        <w:t xml:space="preserve">  1'bx : $display("CASEX  : Logic x on sel");</w:t>
       </w:r>
     </w:p>
     <w:p>
@@ -7562,27 +7347,7 @@
           <w:sz w:val="20"/>
           <w:szCs w:val="20"/>
         </w:rPr>
-        <w:t xml:space="preserve">  1'</w:t>
-      </w:r>
-      <w:proofErr w:type="gramStart"/>
-      <w:r>
-        <w:rPr>
-          <w:rFonts w:ascii="Courier New" w:eastAsia="Times New Roman" w:hAnsi="Courier New" w:cs="Courier New"/>
-          <w:color w:val="000000"/>
-          <w:sz w:val="20"/>
-          <w:szCs w:val="20"/>
-        </w:rPr>
-        <w:t>bz :</w:t>
-      </w:r>
-      <w:proofErr w:type="gramEnd"/>
-      <w:r>
-        <w:rPr>
-          <w:rFonts w:ascii="Courier New" w:eastAsia="Times New Roman" w:hAnsi="Courier New" w:cs="Courier New"/>
-          <w:color w:val="000000"/>
-          <w:sz w:val="20"/>
-          <w:szCs w:val="20"/>
-        </w:rPr>
-        <w:t xml:space="preserve"> $display("CASEX  : Logic z on sel");</w:t>
+        <w:t xml:space="preserve">  1'bz : $display("CASEX  : Logic z on sel");</w:t>
       </w:r>
     </w:p>
     <w:p>
@@ -7768,27 +7533,7 @@
           <w:sz w:val="20"/>
           <w:szCs w:val="20"/>
         </w:rPr>
-        <w:t xml:space="preserve">  1'b</w:t>
-      </w:r>
-      <w:proofErr w:type="gramStart"/>
-      <w:r>
-        <w:rPr>
-          <w:rFonts w:ascii="Courier New" w:eastAsia="Times New Roman" w:hAnsi="Courier New" w:cs="Courier New"/>
-          <w:color w:val="000000"/>
-          <w:sz w:val="20"/>
-          <w:szCs w:val="20"/>
-        </w:rPr>
-        <w:t>0 :</w:t>
-      </w:r>
-      <w:proofErr w:type="gramEnd"/>
-      <w:r>
-        <w:rPr>
-          <w:rFonts w:ascii="Courier New" w:eastAsia="Times New Roman" w:hAnsi="Courier New" w:cs="Courier New"/>
-          <w:color w:val="000000"/>
-          <w:sz w:val="20"/>
-          <w:szCs w:val="20"/>
-        </w:rPr>
-        <w:t xml:space="preserve"> $display("CASEZ  : Logic 0 on sel");</w:t>
+        <w:t xml:space="preserve">  1'b0 : $display("CASEZ  : Logic 0 on sel");</w:t>
       </w:r>
     </w:p>
     <w:p>
@@ -7827,27 +7572,7 @@
           <w:sz w:val="20"/>
           <w:szCs w:val="20"/>
         </w:rPr>
-        <w:t xml:space="preserve">  1'b</w:t>
-      </w:r>
-      <w:proofErr w:type="gramStart"/>
-      <w:r>
-        <w:rPr>
-          <w:rFonts w:ascii="Courier New" w:eastAsia="Times New Roman" w:hAnsi="Courier New" w:cs="Courier New"/>
-          <w:color w:val="000000"/>
-          <w:sz w:val="20"/>
-          <w:szCs w:val="20"/>
-        </w:rPr>
-        <w:t>1 :</w:t>
-      </w:r>
-      <w:proofErr w:type="gramEnd"/>
-      <w:r>
-        <w:rPr>
-          <w:rFonts w:ascii="Courier New" w:eastAsia="Times New Roman" w:hAnsi="Courier New" w:cs="Courier New"/>
-          <w:color w:val="000000"/>
-          <w:sz w:val="20"/>
-          <w:szCs w:val="20"/>
-        </w:rPr>
-        <w:t xml:space="preserve"> $display("CASEZ  : Logic 1 on sel");</w:t>
+        <w:t xml:space="preserve">  1'b1 : $display("CASEZ  : Logic 1 on sel");</w:t>
       </w:r>
     </w:p>
     <w:p>
@@ -7886,27 +7611,7 @@
           <w:sz w:val="20"/>
           <w:szCs w:val="20"/>
         </w:rPr>
-        <w:t xml:space="preserve">  1'</w:t>
-      </w:r>
-      <w:proofErr w:type="gramStart"/>
-      <w:r>
-        <w:rPr>
-          <w:rFonts w:ascii="Courier New" w:eastAsia="Times New Roman" w:hAnsi="Courier New" w:cs="Courier New"/>
-          <w:color w:val="000000"/>
-          <w:sz w:val="20"/>
-          <w:szCs w:val="20"/>
-        </w:rPr>
-        <w:t>bx :</w:t>
-      </w:r>
-      <w:proofErr w:type="gramEnd"/>
-      <w:r>
-        <w:rPr>
-          <w:rFonts w:ascii="Courier New" w:eastAsia="Times New Roman" w:hAnsi="Courier New" w:cs="Courier New"/>
-          <w:color w:val="000000"/>
-          <w:sz w:val="20"/>
-          <w:szCs w:val="20"/>
-        </w:rPr>
-        <w:t xml:space="preserve"> $display("CASEZ  : Logic x on sel");</w:t>
+        <w:t xml:space="preserve">  1'bx : $display("CASEZ  : Logic x on sel");</w:t>
       </w:r>
     </w:p>
     <w:p>
@@ -7945,27 +7650,7 @@
           <w:sz w:val="20"/>
           <w:szCs w:val="20"/>
         </w:rPr>
-        <w:t xml:space="preserve">  1'</w:t>
-      </w:r>
-      <w:proofErr w:type="gramStart"/>
-      <w:r>
-        <w:rPr>
-          <w:rFonts w:ascii="Courier New" w:eastAsia="Times New Roman" w:hAnsi="Courier New" w:cs="Courier New"/>
-          <w:color w:val="000000"/>
-          <w:sz w:val="20"/>
-          <w:szCs w:val="20"/>
-        </w:rPr>
-        <w:t>bz :</w:t>
-      </w:r>
-      <w:proofErr w:type="gramEnd"/>
-      <w:r>
-        <w:rPr>
-          <w:rFonts w:ascii="Courier New" w:eastAsia="Times New Roman" w:hAnsi="Courier New" w:cs="Courier New"/>
-          <w:color w:val="000000"/>
-          <w:sz w:val="20"/>
-          <w:szCs w:val="20"/>
-        </w:rPr>
-        <w:t xml:space="preserve"> $display("CASEZ  : Logic z on sel");</w:t>
+        <w:t xml:space="preserve">  1'bz : $display("CASEZ  : Logic z on sel");</w:t>
       </w:r>
     </w:p>
     <w:p>
@@ -9193,15 +8878,7 @@
         <w:ind w:left="1080"/>
       </w:pPr>
       <w:r>
-        <w:t>Enum {</w:t>
-      </w:r>
-      <w:proofErr w:type="gramStart"/>
-      <w:r>
-        <w:t>RED,YELLOW</w:t>
-      </w:r>
-      <w:proofErr w:type="gramEnd"/>
-      <w:r>
-        <w:t>,GREEN} Traffic_light;</w:t>
+        <w:t>Enum {RED,YELLOW,GREEN} Traffic_light;</w:t>
       </w:r>
     </w:p>
     <w:p>
@@ -9214,32 +8891,16 @@
       </w:r>
       <w:r>
         <w:tab/>
-        <w:t xml:space="preserve">// </w:t>
-      </w:r>
-      <w:proofErr w:type="gramStart"/>
-      <w:r>
-        <w:t>RED,YELLOW</w:t>
-      </w:r>
-      <w:proofErr w:type="gramEnd"/>
-      <w:r>
-        <w:t>,GREEN={0,1,3}</w:t>
-      </w:r>
-    </w:p>
-    <w:p>
-      <w:pPr>
-        <w:spacing w:after="0"/>
-        <w:ind w:left="1080"/>
-      </w:pPr>
-      <w:r>
-        <w:t>Enum {</w:t>
-      </w:r>
-      <w:proofErr w:type="gramStart"/>
-      <w:r>
-        <w:t>RED,YELLOW</w:t>
-      </w:r>
-      <w:proofErr w:type="gramEnd"/>
-      <w:r>
-        <w:t>=9,GREEN} Traffic_light;</w:t>
+        <w:t>// RED,YELLOW,GREEN={0,1,3}</w:t>
+      </w:r>
+    </w:p>
+    <w:p>
+      <w:pPr>
+        <w:spacing w:after="0"/>
+        <w:ind w:left="1080"/>
+      </w:pPr>
+      <w:r>
+        <w:t>Enum {RED,YELLOW=9,GREEN} Traffic_light;</w:t>
       </w:r>
     </w:p>
     <w:p>
@@ -9252,15 +8913,7 @@
       </w:r>
       <w:r>
         <w:tab/>
-        <w:t xml:space="preserve">// </w:t>
-      </w:r>
-      <w:proofErr w:type="gramStart"/>
-      <w:r>
-        <w:t>RED,YELLOW</w:t>
-      </w:r>
-      <w:proofErr w:type="gramEnd"/>
-      <w:r>
-        <w:t>,GREEN={0,9,10}</w:t>
+        <w:t>// RED,YELLOW,GREEN={0,9,10}</w:t>
       </w:r>
     </w:p>
     <w:p>
@@ -9309,10 +8962,7 @@
         <w:t xml:space="preserve">Accessing: </w:t>
       </w:r>
       <w:r>
-        <w:t>Start from left</w:t>
-      </w:r>
-      <w:r>
-        <w:t xml:space="preserve"> and figure out number of elements.</w:t>
+        <w:t>Start from left and figure out number of elements.</w:t>
       </w:r>
     </w:p>
     <w:p>
@@ -9334,15 +8984,7 @@
         <w:ind w:left="360" w:firstLine="720"/>
       </w:pPr>
       <w:r>
-        <w:t>Bit [</w:t>
-      </w:r>
-      <w:proofErr w:type="gramStart"/>
-      <w:r>
-        <w:t>2:0][</w:t>
-      </w:r>
-      <w:proofErr w:type="gramEnd"/>
-      <w:r>
-        <w:t>7:0]a2;</w:t>
+        <w:t>Bit [2:0][7:0]a2;</w:t>
       </w:r>
       <w:r>
         <w:tab/>
@@ -9355,15 +8997,7 @@
         <w:ind w:left="360" w:firstLine="720"/>
       </w:pPr>
       <w:r>
-        <w:t>Bit [</w:t>
-      </w:r>
-      <w:proofErr w:type="gramStart"/>
-      <w:r>
-        <w:t>1:0][</w:t>
-      </w:r>
-      <w:proofErr w:type="gramEnd"/>
-      <w:r>
-        <w:t>2:0][7:0];</w:t>
+        <w:t>Bit [1:0][2:0][7:0];</w:t>
       </w:r>
       <w:r>
         <w:tab/>
@@ -9401,15 +9035,7 @@
         <w:ind w:left="1800"/>
       </w:pPr>
       <w:r>
-        <w:t>Bit [</w:t>
-      </w:r>
-      <w:proofErr w:type="gramStart"/>
-      <w:r>
-        <w:t>2:0][</w:t>
-      </w:r>
-      <w:proofErr w:type="gramEnd"/>
-      <w:r>
-        <w:t>7:0] packed_array;</w:t>
+        <w:t>Bit [2:0][7:0] packed_array;</w:t>
       </w:r>
     </w:p>
     <w:p>
@@ -9437,7 +9063,7 @@
                     <pic:cNvPicPr/>
                   </pic:nvPicPr>
                   <pic:blipFill>
-                    <a:blip r:embed="rId16">
+                    <a:blip r:embed="rId15">
                       <a:extLst>
                         <a:ext uri="{28A0092B-C50C-407E-A947-70E740481C1C}">
                           <a14:useLocalDpi xmlns:a14="http://schemas.microsoft.com/office/drawing/2010/main" val="0"/>
@@ -9503,15 +9129,7 @@
         <w:ind w:left="1800"/>
       </w:pPr>
       <w:r>
-        <w:t>foreach(a3[</w:t>
-      </w:r>
-      <w:proofErr w:type="gramStart"/>
-      <w:r>
-        <w:t>i,j</w:t>
-      </w:r>
-      <w:proofErr w:type="gramEnd"/>
-      <w:r>
-        <w:t>]) begin</w:t>
+        <w:t>foreach(a3[i,j]) begin</w:t>
       </w:r>
     </w:p>
     <w:p>
@@ -9547,15 +9165,7 @@
         <w:ind w:left="1800"/>
       </w:pPr>
       <w:r>
-        <w:t xml:space="preserve">    $display("a3[%0</w:t>
-      </w:r>
-      <w:proofErr w:type="gramStart"/>
-      <w:r>
-        <w:t>d]=</w:t>
-      </w:r>
-      <w:proofErr w:type="gramEnd"/>
-      <w:r>
-        <w:t>%b", i, a3[i]);</w:t>
+        <w:t xml:space="preserve">    $display("a3[%0d]=%b", i, a3[i]);</w:t>
       </w:r>
     </w:p>
     <w:p>
@@ -9573,15 +9183,7 @@
         <w:ind w:left="1800"/>
       </w:pPr>
       <w:r>
-        <w:t xml:space="preserve">   $</w:t>
-      </w:r>
-      <w:proofErr w:type="gramStart"/>
-      <w:r>
-        <w:t>display(</w:t>
-      </w:r>
-      <w:proofErr w:type="gramEnd"/>
-      <w:r>
-        <w:t>"-----------------------");</w:t>
+        <w:t xml:space="preserve">   $display("-----------------------");</w:t>
       </w:r>
     </w:p>
     <w:p>
@@ -9590,15 +9192,7 @@
         <w:ind w:left="1800"/>
       </w:pPr>
       <w:r>
-        <w:t xml:space="preserve">  foreach(a3[</w:t>
-      </w:r>
-      <w:proofErr w:type="gramStart"/>
-      <w:r>
-        <w:t>i,j</w:t>
-      </w:r>
-      <w:proofErr w:type="gramEnd"/>
-      <w:r>
-        <w:t>]) begin</w:t>
+        <w:t xml:space="preserve">  foreach(a3[i,j]) begin</w:t>
       </w:r>
     </w:p>
     <w:p>
@@ -9607,15 +9201,7 @@
         <w:ind w:left="1800"/>
       </w:pPr>
       <w:r>
-        <w:t xml:space="preserve">    $display("a3[%0</w:t>
-      </w:r>
-      <w:proofErr w:type="gramStart"/>
-      <w:r>
-        <w:t>d][</w:t>
-      </w:r>
-      <w:proofErr w:type="gramEnd"/>
-      <w:r>
-        <w:t>%0d]=%b", i, j, a3[i][j]);</w:t>
+        <w:t xml:space="preserve">    $display("a3[%0d][%0d]=%b", i, j, a3[i][j]);</w:t>
       </w:r>
     </w:p>
     <w:p>
@@ -9633,15 +9219,7 @@
         <w:ind w:left="1800"/>
       </w:pPr>
       <w:r>
-        <w:t xml:space="preserve">   $</w:t>
-      </w:r>
-      <w:proofErr w:type="gramStart"/>
-      <w:r>
-        <w:t>display(</w:t>
-      </w:r>
-      <w:proofErr w:type="gramEnd"/>
-      <w:r>
-        <w:t>"-----------------------");</w:t>
+        <w:t xml:space="preserve">   $display("-----------------------");</w:t>
       </w:r>
     </w:p>
     <w:p>
@@ -9650,15 +9228,7 @@
         <w:ind w:left="1800"/>
       </w:pPr>
       <w:r>
-        <w:t xml:space="preserve">  foreach(a3[</w:t>
-      </w:r>
-      <w:proofErr w:type="gramStart"/>
-      <w:r>
-        <w:t>i,j</w:t>
-      </w:r>
-      <w:proofErr w:type="gramEnd"/>
-      <w:r>
-        <w:t>,k]) begin</w:t>
+        <w:t xml:space="preserve">  foreach(a3[i,j,k]) begin</w:t>
       </w:r>
     </w:p>
     <w:p>
@@ -9667,15 +9237,7 @@
         <w:ind w:left="1800"/>
       </w:pPr>
       <w:r>
-        <w:t xml:space="preserve">    $display("a3[%0</w:t>
-      </w:r>
-      <w:proofErr w:type="gramStart"/>
-      <w:r>
-        <w:t>d][</w:t>
-      </w:r>
-      <w:proofErr w:type="gramEnd"/>
-      <w:r>
-        <w:t>%0d][%0d]=%b", i,j,k, a3[i][j][k]);</w:t>
+        <w:t xml:space="preserve">    $display("a3[%0d][%0d][%0d]=%b", i,j,k, a3[i][j][k]);</w:t>
       </w:r>
     </w:p>
     <w:p>
@@ -9724,7 +9286,7 @@
           <w:shd w:val="clear" w:color="auto" w:fill="FFFFFF"/>
         </w:rPr>
         <w:sectPr>
-          <w:footerReference w:type="default" r:id="rId17"/>
+          <w:footerReference w:type="default" r:id="rId16"/>
           <w:pgSz w:w="12240" w:h="15840"/>
           <w:pgMar w:top="720" w:right="720" w:bottom="720" w:left="720" w:header="720" w:footer="720" w:gutter="0"/>
           <w:cols w:space="720"/>
@@ -9746,29 +9308,7 @@
           <w:szCs w:val="18"/>
           <w:shd w:val="clear" w:color="auto" w:fill="FFFFFF"/>
         </w:rPr>
-        <w:t>a3[1</w:t>
-      </w:r>
-      <w:r>
-        <w:rPr>
-          <w:rStyle w:val="stdout"/>
-          <w:rFonts w:ascii="Lucida Console" w:hAnsi="Lucida Console"/>
-          <w:color w:val="000000"/>
-          <w:sz w:val="18"/>
-          <w:szCs w:val="18"/>
-          <w:shd w:val="clear" w:color="auto" w:fill="FFFFFF"/>
-        </w:rPr>
-        <w:t>]</w:t>
-      </w:r>
-      <w:r>
-        <w:rPr>
-          <w:rStyle w:val="stdout"/>
-          <w:rFonts w:ascii="Lucida Console" w:hAnsi="Lucida Console"/>
-          <w:color w:val="000000"/>
-          <w:sz w:val="18"/>
-          <w:szCs w:val="18"/>
-          <w:shd w:val="clear" w:color="auto" w:fill="FFFFFF"/>
-        </w:rPr>
-        <w:t>=101010101010101010101010</w:t>
+        <w:t>a3[1]=101010101010101010101010</w:t>
       </w:r>
       <w:r>
         <w:rPr>
@@ -9788,29 +9328,7 @@
           <w:szCs w:val="18"/>
           <w:shd w:val="clear" w:color="auto" w:fill="FFFFFF"/>
         </w:rPr>
-        <w:t>a3[0</w:t>
-      </w:r>
-      <w:r>
-        <w:rPr>
-          <w:rStyle w:val="stdout"/>
-          <w:rFonts w:ascii="Lucida Console" w:hAnsi="Lucida Console"/>
-          <w:color w:val="000000"/>
-          <w:sz w:val="18"/>
-          <w:szCs w:val="18"/>
-          <w:shd w:val="clear" w:color="auto" w:fill="FFFFFF"/>
-        </w:rPr>
-        <w:t>]</w:t>
-      </w:r>
-      <w:r>
-        <w:rPr>
-          <w:rStyle w:val="stdout"/>
-          <w:rFonts w:ascii="Lucida Console" w:hAnsi="Lucida Console"/>
-          <w:color w:val="000000"/>
-          <w:sz w:val="18"/>
-          <w:szCs w:val="18"/>
-          <w:shd w:val="clear" w:color="auto" w:fill="FFFFFF"/>
-        </w:rPr>
-        <w:t>=101010101010101010101010</w:t>
+        <w:t>a3[0]=101010101010101010101010</w:t>
       </w:r>
       <w:r>
         <w:rPr>
@@ -10995,7 +10513,7 @@
                     <pic:cNvPicPr/>
                   </pic:nvPicPr>
                   <pic:blipFill>
-                    <a:blip r:embed="rId18">
+                    <a:blip r:embed="rId17">
                       <a:extLst>
                         <a:ext uri="{28A0092B-C50C-407E-A947-70E740481C1C}">
                           <a14:useLocalDpi xmlns:a14="http://schemas.microsoft.com/office/drawing/2010/main" val="0"/>
@@ -11079,13 +10597,8 @@
         <w:spacing w:after="0"/>
         <w:ind w:left="1800"/>
       </w:pPr>
-      <w:proofErr w:type="gramStart"/>
-      <w:r>
-        <w:t>new(</w:t>
-      </w:r>
-      <w:proofErr w:type="gramEnd"/>
-      <w:r>
-        <w:t>); delete() methods</w:t>
+      <w:r>
+        <w:t>new(); delete() methods</w:t>
       </w:r>
     </w:p>
     <w:p>
@@ -11094,15 +10607,7 @@
         <w:ind w:left="1800"/>
       </w:pPr>
       <w:r>
-        <w:t>Bit [7:0] Dynamic_</w:t>
-      </w:r>
-      <w:proofErr w:type="gramStart"/>
-      <w:r>
-        <w:t>array[</w:t>
-      </w:r>
-      <w:proofErr w:type="gramEnd"/>
-      <w:r>
-        <w:t>];</w:t>
+        <w:t>Bit [7:0] Dynamic_array[];</w:t>
       </w:r>
     </w:p>
     <w:p>
@@ -11111,15 +10616,7 @@
         <w:ind w:left="1800"/>
       </w:pPr>
       <w:r>
-        <w:t xml:space="preserve"> Dynamic_array = </w:t>
-      </w:r>
-      <w:proofErr w:type="gramStart"/>
-      <w:r>
-        <w:t>new[</w:t>
-      </w:r>
-      <w:proofErr w:type="gramEnd"/>
-      <w:r>
-        <w:t>10];</w:t>
+        <w:t xml:space="preserve"> Dynamic_array = new[10];</w:t>
       </w:r>
     </w:p>
     <w:p>
@@ -11128,15 +10625,7 @@
         <w:ind w:left="1800"/>
       </w:pPr>
       <w:r>
-        <w:t xml:space="preserve">Growing size by 1: Dynamic_array = </w:t>
-      </w:r>
-      <w:proofErr w:type="gramStart"/>
-      <w:r>
-        <w:t>new[</w:t>
-      </w:r>
-      <w:proofErr w:type="gramEnd"/>
-      <w:r>
-        <w:t>Dynamic_array.size()+1](Dynamic_array);</w:t>
+        <w:t>Growing size by 1: Dynamic_array = new[Dynamic_array.size()+1](Dynamic_array);</w:t>
       </w:r>
     </w:p>
     <w:p>
@@ -11189,15 +10678,7 @@
       </w:r>
       <w:r>
         <w:tab/>
-        <w:t>ar2</w:t>
-      </w:r>
-      <w:proofErr w:type="gramStart"/>
-      <w:r>
-        <w:t>={</w:t>
-      </w:r>
-      <w:proofErr w:type="gramEnd"/>
-      <w:r>
-        <w:t>“Joe”:78, “Trump”:74};</w:t>
+        <w:t>ar2={“Joe”:78, “Trump”:74};</w:t>
       </w:r>
     </w:p>
     <w:p>
@@ -11213,15 +10694,7 @@
       </w:r>
       <w:r>
         <w:tab/>
-        <w:t>ar3</w:t>
-      </w:r>
-      <w:proofErr w:type="gramStart"/>
-      <w:r>
-        <w:t>={</w:t>
-      </w:r>
-      <w:proofErr w:type="gramEnd"/>
-      <w:r>
-        <w:t>“Joe”:”Win2020”, “Trump”:”Lost2020”};</w:t>
+        <w:t>ar3={“Joe”:”Win2020”, “Trump”:”Lost2020”};</w:t>
       </w:r>
     </w:p>
     <w:p>
@@ -11253,13 +10726,8 @@
       <w:r>
         <w:t xml:space="preserve">Int </w:t>
       </w:r>
-      <w:proofErr w:type="gramStart"/>
-      <w:r>
-        <w:t>Queue[</w:t>
-      </w:r>
-      <w:proofErr w:type="gramEnd"/>
-      <w:r>
-        <w:t>$];</w:t>
+      <w:r>
+        <w:t>Queue[$];</w:t>
       </w:r>
     </w:p>
     <w:p>
@@ -11268,15 +10736,7 @@
         <w:ind w:left="1800"/>
       </w:pPr>
       <w:r>
-        <w:t>Queue.push_</w:t>
-      </w:r>
-      <w:proofErr w:type="gramStart"/>
-      <w:r>
-        <w:t>back(</w:t>
-      </w:r>
-      <w:proofErr w:type="gramEnd"/>
-      <w:r>
-        <w:t>10);</w:t>
+        <w:t>Queue.push_back(10);</w:t>
       </w:r>
       <w:r>
         <w:tab/>
@@ -11288,15 +10748,7 @@
         <w:ind w:left="1800"/>
       </w:pPr>
       <w:r>
-        <w:t>Int data = Queue.pop_</w:t>
-      </w:r>
-      <w:proofErr w:type="gramStart"/>
-      <w:r>
-        <w:t>front(</w:t>
-      </w:r>
-      <w:proofErr w:type="gramEnd"/>
-      <w:r>
-        <w:t>);</w:t>
+        <w:t>Int data = Queue.pop_front();</w:t>
       </w:r>
     </w:p>
     <w:p>
@@ -11323,7 +10775,7 @@
                     <pic:cNvPicPr/>
                   </pic:nvPicPr>
                   <pic:blipFill>
-                    <a:blip r:embed="rId19"/>
+                    <a:blip r:embed="rId18"/>
                     <a:stretch>
                       <a:fillRect/>
                     </a:stretch>
@@ -11440,15 +10892,7 @@
         <w:ind w:left="1080"/>
       </w:pPr>
       <w:r>
-        <w:t>Wait: @ or wait(&lt;even_name</w:t>
-      </w:r>
-      <w:proofErr w:type="gramStart"/>
-      <w:r>
-        <w:t>&gt;.triggered</w:t>
-      </w:r>
-      <w:proofErr w:type="gramEnd"/>
-      <w:r>
-        <w:t>)</w:t>
+        <w:t>Wait: @ or wait(&lt;even_name&gt;.triggered)</w:t>
       </w:r>
     </w:p>
     <w:p>
@@ -11919,15 +11363,7 @@
           </w:tcPr>
           <w:p>
             <w:r>
-              <w:t>$</w:t>
-            </w:r>
-            <w:proofErr w:type="gramStart"/>
-            <w:r>
-              <w:t>pow(</w:t>
-            </w:r>
-            <w:proofErr w:type="gramEnd"/>
-            <w:r>
-              <w:t>x, y)</w:t>
+              <w:t>$pow(x, y)</w:t>
             </w:r>
           </w:p>
         </w:tc>
@@ -12147,15 +11583,7 @@
           </w:tcPr>
           <w:p>
             <w:r>
-              <w:t>$</w:t>
-            </w:r>
-            <w:proofErr w:type="gramStart"/>
-            <w:r>
-              <w:t>hypot(</w:t>
-            </w:r>
-            <w:proofErr w:type="gramEnd"/>
-            <w:r>
-              <w:t>x, y)</w:t>
+              <w:t>$hypot(x, y)</w:t>
             </w:r>
           </w:p>
         </w:tc>
@@ -12165,15 +11593,7 @@
           </w:tcPr>
           <w:p>
             <w:r>
-              <w:t xml:space="preserve">Hypotenuse of x and </w:t>
-            </w:r>
-            <w:proofErr w:type="gramStart"/>
-            <w:r>
-              <w:t>y :</w:t>
-            </w:r>
-            <w:proofErr w:type="gramEnd"/>
-            <w:r>
-              <w:t xml:space="preserve"> sqrt(xx + yy)</w:t>
+              <w:t>Hypotenuse of x and y : sqrt(xx + yy)</w:t>
             </w:r>
           </w:p>
         </w:tc>
@@ -12750,6 +12170,52 @@
             <wp:extent cx="4867275" cy="3998935"/>
             <wp:effectExtent l="0" t="0" r="0" b="1905"/>
             <wp:docPr id="5" name="Picture 5"/>
+            <wp:cNvGraphicFramePr>
+              <a:graphicFrameLocks xmlns:a="http://schemas.openxmlformats.org/drawingml/2006/main" noChangeAspect="1"/>
+            </wp:cNvGraphicFramePr>
+            <a:graphic xmlns:a="http://schemas.openxmlformats.org/drawingml/2006/main">
+              <a:graphicData uri="http://schemas.openxmlformats.org/drawingml/2006/picture">
+                <pic:pic xmlns:pic="http://schemas.openxmlformats.org/drawingml/2006/picture">
+                  <pic:nvPicPr>
+                    <pic:cNvPr id="1" name=""/>
+                    <pic:cNvPicPr/>
+                  </pic:nvPicPr>
+                  <pic:blipFill>
+                    <a:blip r:embed="rId19"/>
+                    <a:stretch>
+                      <a:fillRect/>
+                    </a:stretch>
+                  </pic:blipFill>
+                  <pic:spPr>
+                    <a:xfrm>
+                      <a:off x="0" y="0"/>
+                      <a:ext cx="4896766" cy="4023165"/>
+                    </a:xfrm>
+                    <a:prstGeom prst="rect">
+                      <a:avLst/>
+                    </a:prstGeom>
+                  </pic:spPr>
+                </pic:pic>
+              </a:graphicData>
+            </a:graphic>
+          </wp:inline>
+        </w:drawing>
+      </w:r>
+    </w:p>
+    <w:p>
+      <w:pPr>
+        <w:ind w:left="720"/>
+        <w:jc w:val="center"/>
+      </w:pPr>
+      <w:r>
+        <w:rPr>
+          <w:noProof/>
+        </w:rPr>
+        <w:drawing>
+          <wp:inline distT="0" distB="0" distL="0" distR="0" wp14:anchorId="7561843C" wp14:editId="740AAF96">
+            <wp:extent cx="5029200" cy="4108824"/>
+            <wp:effectExtent l="0" t="0" r="0" b="6350"/>
+            <wp:docPr id="6" name="Picture 6"/>
             <wp:cNvGraphicFramePr>
               <a:graphicFrameLocks xmlns:a="http://schemas.openxmlformats.org/drawingml/2006/main" noChangeAspect="1"/>
             </wp:cNvGraphicFramePr>
@@ -12769,7 +12235,7 @@
                   <pic:spPr>
                     <a:xfrm>
                       <a:off x="0" y="0"/>
-                      <a:ext cx="4896766" cy="4023165"/>
+                      <a:ext cx="5063542" cy="4136882"/>
                     </a:xfrm>
                     <a:prstGeom prst="rect">
                       <a:avLst/>
@@ -12784,18 +12250,142 @@
     </w:p>
     <w:p>
       <w:pPr>
+        <w:pStyle w:val="Heading1"/>
+        <w:numPr>
+          <w:ilvl w:val="0"/>
+          <w:numId w:val="5"/>
+        </w:numPr>
+      </w:pPr>
+      <w:bookmarkStart w:id="26" w:name="_Toc55163299"/>
+      <w:r>
+        <w:lastRenderedPageBreak/>
+        <w:t>Processes:</w:t>
+      </w:r>
+      <w:bookmarkEnd w:id="26"/>
+    </w:p>
+    <w:p>
+      <w:pPr>
+        <w:spacing w:after="0"/>
         <w:ind w:left="720"/>
-        <w:jc w:val="center"/>
+      </w:pPr>
+      <w:r>
+        <w:t>System Verilog can have 3 types of threads. Threads are spawned using fork block.</w:t>
+      </w:r>
+    </w:p>
+    <w:p>
+      <w:pPr>
+        <w:spacing w:after="0"/>
+        <w:ind w:left="720"/>
+      </w:pPr>
+      <w:r>
+        <w:t>Join</w:t>
+      </w:r>
+      <w:r>
+        <w:tab/>
+        <w:t>Join_any</w:t>
+      </w:r>
+      <w:r>
+        <w:tab/>
+        <w:t>join_none</w:t>
+      </w:r>
+    </w:p>
+    <w:p>
+      <w:pPr>
+        <w:spacing w:after="0"/>
+        <w:ind w:left="720"/>
+      </w:pPr>
+      <w:r>
+        <w:t>Fork</w:t>
+      </w:r>
+    </w:p>
+    <w:p>
+      <w:pPr>
+        <w:spacing w:after="0"/>
+        <w:ind w:left="720"/>
+      </w:pPr>
+      <w:r>
+        <w:tab/>
+        <w:t>Initial begin</w:t>
+      </w:r>
+    </w:p>
+    <w:p>
+      <w:pPr>
+        <w:spacing w:after="0"/>
+        <w:ind w:left="720"/>
+      </w:pPr>
+      <w:r>
+        <w:tab/>
+      </w:r>
+      <w:r>
+        <w:tab/>
+        <w:t>Thread1……………..</w:t>
+      </w:r>
+    </w:p>
+    <w:p>
+      <w:pPr>
+        <w:spacing w:after="0"/>
+        <w:ind w:left="720"/>
+      </w:pPr>
+      <w:r>
+        <w:tab/>
+        <w:t>End</w:t>
+      </w:r>
+    </w:p>
+    <w:p>
+      <w:pPr>
+        <w:spacing w:after="0"/>
+        <w:ind w:left="720"/>
+      </w:pPr>
+      <w:r>
+        <w:tab/>
+        <w:t>Initial begin</w:t>
+      </w:r>
+    </w:p>
+    <w:p>
+      <w:pPr>
+        <w:spacing w:after="0"/>
+        <w:ind w:left="720"/>
+      </w:pPr>
+      <w:r>
+        <w:tab/>
+      </w:r>
+      <w:r>
+        <w:tab/>
+        <w:t>Thread2……………..</w:t>
+      </w:r>
+    </w:p>
+    <w:p>
+      <w:pPr>
+        <w:spacing w:after="0"/>
+        <w:ind w:left="720"/>
+      </w:pPr>
+      <w:r>
+        <w:tab/>
+        <w:t>end</w:t>
+      </w:r>
+    </w:p>
+    <w:p>
+      <w:pPr>
+        <w:spacing w:after="0"/>
+        <w:ind w:left="720"/>
+      </w:pPr>
+      <w:r>
+        <w:t>Join_any</w:t>
+      </w:r>
+    </w:p>
+    <w:p>
+      <w:pPr>
+        <w:ind w:left="720"/>
       </w:pPr>
       <w:r>
         <w:rPr>
           <w:noProof/>
         </w:rPr>
         <w:drawing>
-          <wp:inline distT="0" distB="0" distL="0" distR="0" wp14:anchorId="7561843C" wp14:editId="740AAF96">
-            <wp:extent cx="5029200" cy="4108824"/>
-            <wp:effectExtent l="0" t="0" r="0" b="6350"/>
-            <wp:docPr id="6" name="Picture 6"/>
+          <wp:inline distT="0" distB="0" distL="0" distR="0" wp14:anchorId="0CB4A283" wp14:editId="7C97AE85">
+            <wp:extent cx="3816626" cy="1645920"/>
+            <wp:effectExtent l="0" t="0" r="0" b="0"/>
+            <wp:docPr id="11" name="Picture 11"/>
             <wp:cNvGraphicFramePr>
               <a:graphicFrameLocks xmlns:a="http://schemas.openxmlformats.org/drawingml/2006/main" noChangeAspect="1"/>
             </wp:cNvGraphicFramePr>
@@ -12815,186 +12405,6 @@
                   <pic:spPr>
                     <a:xfrm>
                       <a:off x="0" y="0"/>
-                      <a:ext cx="5063542" cy="4136882"/>
-                    </a:xfrm>
-                    <a:prstGeom prst="rect">
-                      <a:avLst/>
-                    </a:prstGeom>
-                  </pic:spPr>
-                </pic:pic>
-              </a:graphicData>
-            </a:graphic>
-          </wp:inline>
-        </w:drawing>
-      </w:r>
-    </w:p>
-    <w:p>
-      <w:pPr>
-        <w:pStyle w:val="Heading1"/>
-        <w:numPr>
-          <w:ilvl w:val="0"/>
-          <w:numId w:val="5"/>
-        </w:numPr>
-      </w:pPr>
-      <w:bookmarkStart w:id="26" w:name="_Toc55163299"/>
-      <w:r>
-        <w:lastRenderedPageBreak/>
-        <w:t>Processes:</w:t>
-      </w:r>
-      <w:bookmarkEnd w:id="26"/>
-    </w:p>
-    <w:p>
-      <w:pPr>
-        <w:spacing w:after="0"/>
-        <w:ind w:left="720"/>
-      </w:pPr>
-      <w:r>
-        <w:t>System Verilog can have 3 types of threads. Threads are spawned using fork block.</w:t>
-      </w:r>
-    </w:p>
-    <w:p>
-      <w:pPr>
-        <w:spacing w:after="0"/>
-        <w:ind w:left="720"/>
-      </w:pPr>
-      <w:r>
-        <w:t>Join</w:t>
-      </w:r>
-      <w:r>
-        <w:tab/>
-        <w:t>Join_any</w:t>
-      </w:r>
-      <w:r>
-        <w:tab/>
-        <w:t>join_none</w:t>
-      </w:r>
-    </w:p>
-    <w:p>
-      <w:pPr>
-        <w:spacing w:after="0"/>
-        <w:ind w:left="720"/>
-      </w:pPr>
-      <w:r>
-        <w:t>Fork</w:t>
-      </w:r>
-    </w:p>
-    <w:p>
-      <w:pPr>
-        <w:spacing w:after="0"/>
-        <w:ind w:left="720"/>
-      </w:pPr>
-      <w:r>
-        <w:tab/>
-        <w:t>Initial begin</w:t>
-      </w:r>
-    </w:p>
-    <w:p>
-      <w:pPr>
-        <w:spacing w:after="0"/>
-        <w:ind w:left="720"/>
-      </w:pPr>
-      <w:r>
-        <w:tab/>
-      </w:r>
-      <w:r>
-        <w:tab/>
-        <w:t>Thread1…………</w:t>
-      </w:r>
-      <w:proofErr w:type="gramStart"/>
-      <w:r>
-        <w:t>…..</w:t>
-      </w:r>
-      <w:proofErr w:type="gramEnd"/>
-    </w:p>
-    <w:p>
-      <w:pPr>
-        <w:spacing w:after="0"/>
-        <w:ind w:left="720"/>
-      </w:pPr>
-      <w:r>
-        <w:tab/>
-        <w:t>End</w:t>
-      </w:r>
-    </w:p>
-    <w:p>
-      <w:pPr>
-        <w:spacing w:after="0"/>
-        <w:ind w:left="720"/>
-      </w:pPr>
-      <w:r>
-        <w:tab/>
-        <w:t>Initial begin</w:t>
-      </w:r>
-    </w:p>
-    <w:p>
-      <w:pPr>
-        <w:spacing w:after="0"/>
-        <w:ind w:left="720"/>
-      </w:pPr>
-      <w:r>
-        <w:tab/>
-      </w:r>
-      <w:r>
-        <w:tab/>
-        <w:t>Thread2…………</w:t>
-      </w:r>
-      <w:proofErr w:type="gramStart"/>
-      <w:r>
-        <w:t>…..</w:t>
-      </w:r>
-      <w:proofErr w:type="gramEnd"/>
-    </w:p>
-    <w:p>
-      <w:pPr>
-        <w:spacing w:after="0"/>
-        <w:ind w:left="720"/>
-      </w:pPr>
-      <w:r>
-        <w:tab/>
-        <w:t>end</w:t>
-      </w:r>
-    </w:p>
-    <w:p>
-      <w:pPr>
-        <w:spacing w:after="0"/>
-        <w:ind w:left="720"/>
-      </w:pPr>
-      <w:r>
-        <w:t>Join_any</w:t>
-      </w:r>
-    </w:p>
-    <w:p>
-      <w:pPr>
-        <w:ind w:left="720"/>
-      </w:pPr>
-      <w:r>
-        <w:rPr>
-          <w:noProof/>
-        </w:rPr>
-        <w:drawing>
-          <wp:inline distT="0" distB="0" distL="0" distR="0" wp14:anchorId="0CB4A283" wp14:editId="7C97AE85">
-            <wp:extent cx="3816626" cy="1645920"/>
-            <wp:effectExtent l="0" t="0" r="0" b="0"/>
-            <wp:docPr id="11" name="Picture 11"/>
-            <wp:cNvGraphicFramePr>
-              <a:graphicFrameLocks xmlns:a="http://schemas.openxmlformats.org/drawingml/2006/main" noChangeAspect="1"/>
-            </wp:cNvGraphicFramePr>
-            <a:graphic xmlns:a="http://schemas.openxmlformats.org/drawingml/2006/main">
-              <a:graphicData uri="http://schemas.openxmlformats.org/drawingml/2006/picture">
-                <pic:pic xmlns:pic="http://schemas.openxmlformats.org/drawingml/2006/picture">
-                  <pic:nvPicPr>
-                    <pic:cNvPr id="1" name=""/>
-                    <pic:cNvPicPr/>
-                  </pic:nvPicPr>
-                  <pic:blipFill>
-                    <a:blip r:embed="rId22"/>
-                    <a:stretch>
-                      <a:fillRect/>
-                    </a:stretch>
-                  </pic:blipFill>
-                  <pic:spPr>
-                    <a:xfrm>
-                      <a:off x="0" y="0"/>
                       <a:ext cx="3867451" cy="1667838"/>
                     </a:xfrm>
                     <a:prstGeom prst="rect">
@@ -13155,36 +12565,20 @@
       </w:pPr>
       <w:r>
         <w:tab/>
-        <w:t xml:space="preserve">function </w:t>
-      </w:r>
-      <w:proofErr w:type="gramStart"/>
-      <w:r>
-        <w:t>display(</w:t>
-      </w:r>
-      <w:proofErr w:type="gramEnd"/>
-      <w:r>
-        <w:t>);</w:t>
-      </w:r>
-    </w:p>
-    <w:p>
-      <w:pPr>
-        <w:spacing w:after="0"/>
-        <w:ind w:left="1080"/>
-      </w:pPr>
-      <w:r>
-        <w:tab/>
-      </w:r>
-      <w:r>
-        <w:tab/>
-        <w:t>$</w:t>
-      </w:r>
-      <w:proofErr w:type="gramStart"/>
-      <w:r>
-        <w:t>display(</w:t>
-      </w:r>
-      <w:proofErr w:type="gramEnd"/>
-      <w:r>
-        <w:t>“a:%b, sel:%b”,a,sel);</w:t>
+        <w:t>function display();</w:t>
+      </w:r>
+    </w:p>
+    <w:p>
+      <w:pPr>
+        <w:spacing w:after="0"/>
+        <w:ind w:left="1080"/>
+      </w:pPr>
+      <w:r>
+        <w:tab/>
+      </w:r>
+      <w:r>
+        <w:tab/>
+        <w:t>$display(“a:%b, sel:%b”,a,sel);</w:t>
       </w:r>
     </w:p>
     <w:p>
@@ -13284,15 +12678,7 @@
       </w:r>
       <w:r>
         <w:tab/>
-        <w:t>d</w:t>
-      </w:r>
-      <w:proofErr w:type="gramStart"/>
-      <w:r>
-        <w:t>1.display</w:t>
-      </w:r>
-      <w:proofErr w:type="gramEnd"/>
-      <w:r>
-        <w:t>();</w:t>
+        <w:t>d1.display();</w:t>
       </w:r>
     </w:p>
     <w:p>
@@ -13368,55 +12754,33 @@
       </w:pPr>
       <w:r>
         <w:tab/>
-        <w:t>Function new(</w:t>
-      </w:r>
-      <w:proofErr w:type="gramStart"/>
-      <w:r>
-        <w:t>bit[</w:t>
-      </w:r>
-      <w:proofErr w:type="gramEnd"/>
-      <w:r>
-        <w:t>2:0]type=0, byte data=0);</w:t>
-      </w:r>
-    </w:p>
-    <w:p>
-      <w:pPr>
-        <w:spacing w:after="0"/>
-        <w:ind w:left="1080"/>
-      </w:pPr>
-      <w:r>
-        <w:tab/>
-      </w:r>
-      <w:r>
-        <w:tab/>
-      </w:r>
-      <w:proofErr w:type="gramStart"/>
-      <w:r>
-        <w:t>this.type</w:t>
-      </w:r>
-      <w:proofErr w:type="gramEnd"/>
-      <w:r>
-        <w:t xml:space="preserve"> = type;</w:t>
-      </w:r>
-    </w:p>
-    <w:p>
-      <w:pPr>
-        <w:spacing w:after="0"/>
-        <w:ind w:left="1080"/>
-      </w:pPr>
-      <w:r>
-        <w:tab/>
-      </w:r>
-      <w:r>
-        <w:tab/>
-      </w:r>
-      <w:proofErr w:type="gramStart"/>
-      <w:r>
-        <w:t>this.Data</w:t>
-      </w:r>
-      <w:proofErr w:type="gramEnd"/>
-      <w:r>
-        <w:t xml:space="preserve"> = data;</w:t>
+        <w:t>Function new(bit[2:0]type=0, byte data=0);</w:t>
+      </w:r>
+    </w:p>
+    <w:p>
+      <w:pPr>
+        <w:spacing w:after="0"/>
+        <w:ind w:left="1080"/>
+      </w:pPr>
+      <w:r>
+        <w:tab/>
+      </w:r>
+      <w:r>
+        <w:tab/>
+        <w:t>this.type = type;</w:t>
+      </w:r>
+    </w:p>
+    <w:p>
+      <w:pPr>
+        <w:spacing w:after="0"/>
+        <w:ind w:left="1080"/>
+      </w:pPr>
+      <w:r>
+        <w:tab/>
+      </w:r>
+      <w:r>
+        <w:tab/>
+        <w:t>this.Data = data;</w:t>
       </w:r>
     </w:p>
     <w:p>
@@ -13436,45 +12800,20 @@
       </w:pPr>
       <w:r>
         <w:tab/>
-        <w:t xml:space="preserve">virtual </w:t>
-      </w:r>
-      <w:r>
-        <w:t xml:space="preserve">Function </w:t>
-      </w:r>
-      <w:proofErr w:type="gramStart"/>
-      <w:r>
-        <w:t>display(</w:t>
-      </w:r>
-      <w:proofErr w:type="gramEnd"/>
-      <w:r>
-        <w:t>);</w:t>
-      </w:r>
-    </w:p>
-    <w:p>
-      <w:pPr>
-        <w:spacing w:after="0"/>
-        <w:ind w:left="1080"/>
-      </w:pPr>
-      <w:r>
-        <w:tab/>
-      </w:r>
-      <w:r>
-        <w:tab/>
-        <w:t>$</w:t>
-      </w:r>
-      <w:proofErr w:type="gramStart"/>
-      <w:r>
-        <w:t>display(</w:t>
-      </w:r>
-      <w:proofErr w:type="gramEnd"/>
-      <w:r>
-        <w:t xml:space="preserve">“Print packet type:%d, data=%b”, </w:t>
-      </w:r>
-      <w:r>
-        <w:t>this.type, this.data</w:t>
-      </w:r>
-      <w:r>
-        <w:t>);</w:t>
+        <w:t>virtual Function display();</w:t>
+      </w:r>
+    </w:p>
+    <w:p>
+      <w:pPr>
+        <w:spacing w:after="0"/>
+        <w:ind w:left="1080"/>
+      </w:pPr>
+      <w:r>
+        <w:tab/>
+      </w:r>
+      <w:r>
+        <w:tab/>
+        <w:t>$display(“Print packet type:%d, data=%b”, this.type, this.data);</w:t>
       </w:r>
     </w:p>
     <w:p>
@@ -13524,15 +12863,7 @@
       </w:pPr>
       <w:r>
         <w:tab/>
-        <w:t>Function new(</w:t>
-      </w:r>
-      <w:proofErr w:type="gramStart"/>
-      <w:r>
-        <w:t>bit[</w:t>
-      </w:r>
-      <w:proofErr w:type="gramEnd"/>
-      <w:r>
-        <w:t>2:0]type=3, byte data);</w:t>
+        <w:t>Function new(bit[2:0]type=3, byte data);</w:t>
       </w:r>
     </w:p>
     <w:p>
@@ -13578,38 +12909,20 @@
       </w:pPr>
       <w:r>
         <w:tab/>
-      </w:r>
-      <w:r>
-        <w:t xml:space="preserve">Function </w:t>
-      </w:r>
-      <w:proofErr w:type="gramStart"/>
-      <w:r>
-        <w:t>display(</w:t>
-      </w:r>
-      <w:proofErr w:type="gramEnd"/>
-      <w:r>
-        <w:t>);</w:t>
-      </w:r>
-    </w:p>
-    <w:p>
-      <w:pPr>
-        <w:spacing w:after="0"/>
-        <w:ind w:left="1080"/>
-      </w:pPr>
-      <w:r>
-        <w:tab/>
-      </w:r>
-      <w:r>
-        <w:tab/>
-        <w:t>$</w:t>
-      </w:r>
-      <w:proofErr w:type="gramStart"/>
-      <w:r>
-        <w:t>display(</w:t>
-      </w:r>
-      <w:proofErr w:type="gramEnd"/>
-      <w:r>
-        <w:t xml:space="preserve">“Print </w:t>
+        <w:t>Function display();</w:t>
+      </w:r>
+    </w:p>
+    <w:p>
+      <w:pPr>
+        <w:spacing w:after="0"/>
+        <w:ind w:left="1080"/>
+      </w:pPr>
+      <w:r>
+        <w:tab/>
+      </w:r>
+      <w:r>
+        <w:tab/>
+        <w:t xml:space="preserve">$display(“Print </w:t>
       </w:r>
       <w:r>
         <w:t>header</w:t>
@@ -13705,14 +13018,7 @@
       </w:r>
       <w:r>
         <w:tab/>
-      </w:r>
-      <w:proofErr w:type="gramStart"/>
-      <w:r>
-        <w:t>hd.display</w:t>
-      </w:r>
-      <w:proofErr w:type="gramEnd"/>
-      <w:r>
-        <w:t>();</w:t>
+        <w:t>hd.display();</w:t>
       </w:r>
       <w:r>
         <w:tab/>
@@ -13745,14 +13051,7 @@
       </w:r>
       <w:r>
         <w:tab/>
-      </w:r>
-      <w:proofErr w:type="gramStart"/>
-      <w:r>
-        <w:t>pkt.display</w:t>
-      </w:r>
-      <w:proofErr w:type="gramEnd"/>
-      <w:r>
-        <w:t>();</w:t>
+        <w:t>pkt.display();</w:t>
       </w:r>
       <w:r>
         <w:tab/>
@@ -13780,6 +13079,18 @@
       <w:r>
         <w:t>endmodule</w:t>
       </w:r>
+    </w:p>
+    <w:p>
+      <w:pPr>
+        <w:spacing w:after="0"/>
+        <w:ind w:left="1080"/>
+      </w:pPr>
+    </w:p>
+    <w:p>
+      <w:pPr>
+        <w:spacing w:after="0"/>
+        <w:ind w:left="1080"/>
+      </w:pPr>
     </w:p>
     <w:p>
       <w:pPr>
@@ -13792,6 +13103,232 @@
       <w:r>
         <w:lastRenderedPageBreak/>
         <w:t>Abstract/Pure Virtual class:</w:t>
+      </w:r>
+    </w:p>
+    <w:p>
+      <w:pPr>
+        <w:spacing w:after="0"/>
+        <w:ind w:left="1080"/>
+      </w:pPr>
+      <w:r>
+        <w:t>virtual class BaseClass;</w:t>
+      </w:r>
+      <w:r>
+        <w:tab/>
+      </w:r>
+      <w:r>
+        <w:tab/>
+      </w:r>
+      <w:r>
+        <w:tab/>
+      </w:r>
+      <w:r>
+        <w:tab/>
+      </w:r>
+      <w:r>
+        <w:tab/>
+        <w:t>// Abstract class</w:t>
+      </w:r>
+    </w:p>
+    <w:p>
+      <w:pPr>
+        <w:spacing w:after="0"/>
+        <w:ind w:left="1080"/>
+      </w:pPr>
+      <w:r>
+        <w:tab/>
+        <w:t>int data;</w:t>
+      </w:r>
+    </w:p>
+    <w:p>
+      <w:pPr>
+        <w:spacing w:after="0"/>
+        <w:ind w:left="1080"/>
+      </w:pPr>
+      <w:r>
+        <w:tab/>
+        <w:t>pure virtual function int getData();</w:t>
+      </w:r>
+      <w:r>
+        <w:tab/>
+      </w:r>
+      <w:r>
+        <w:tab/>
+      </w:r>
+      <w:r>
+        <w:tab/>
+        <w:t xml:space="preserve">// pure virtual method. Need to be </w:t>
+      </w:r>
+    </w:p>
+    <w:p>
+      <w:pPr>
+        <w:spacing w:after="0"/>
+        <w:ind w:left="1080"/>
+      </w:pPr>
+      <w:r>
+        <w:t>endclass</w:t>
+      </w:r>
+      <w:r>
+        <w:tab/>
+      </w:r>
+      <w:r>
+        <w:tab/>
+      </w:r>
+      <w:r>
+        <w:tab/>
+      </w:r>
+      <w:r>
+        <w:tab/>
+      </w:r>
+      <w:r>
+        <w:tab/>
+      </w:r>
+      <w:r>
+        <w:tab/>
+      </w:r>
+      <w:r>
+        <w:tab/>
+        <w:t>// implemented by derived class</w:t>
+      </w:r>
+      <w:bookmarkStart w:id="29" w:name="_GoBack"/>
+      <w:bookmarkEnd w:id="29"/>
+    </w:p>
+    <w:p>
+      <w:pPr>
+        <w:spacing w:after="0"/>
+        <w:ind w:left="1080"/>
+      </w:pPr>
+      <w:r>
+        <w:t>class ChildClass extends BaseClass;</w:t>
+      </w:r>
+    </w:p>
+    <w:p>
+      <w:pPr>
+        <w:spacing w:after="0"/>
+        <w:ind w:left="1080"/>
+      </w:pPr>
+      <w:r>
+        <w:tab/>
+        <w:t>virtual function int getData();</w:t>
+      </w:r>
+    </w:p>
+    <w:p>
+      <w:pPr>
+        <w:spacing w:after="0"/>
+        <w:ind w:left="1080"/>
+      </w:pPr>
+      <w:r>
+        <w:tab/>
+      </w:r>
+      <w:r>
+        <w:tab/>
+        <w:t>data = 32'hcafe_cafe;</w:t>
+      </w:r>
+    </w:p>
+    <w:p>
+      <w:pPr>
+        <w:spacing w:after="0"/>
+        <w:ind w:left="1080"/>
+      </w:pPr>
+      <w:r>
+        <w:tab/>
+      </w:r>
+      <w:r>
+        <w:tab/>
+        <w:t>return data;</w:t>
+      </w:r>
+    </w:p>
+    <w:p>
+      <w:pPr>
+        <w:spacing w:after="0"/>
+        <w:ind w:left="1080"/>
+      </w:pPr>
+      <w:r>
+        <w:tab/>
+        <w:t>endfunction</w:t>
+      </w:r>
+    </w:p>
+    <w:p>
+      <w:pPr>
+        <w:spacing w:after="0"/>
+        <w:ind w:left="1080"/>
+      </w:pPr>
+      <w:r>
+        <w:t>endclass</w:t>
+      </w:r>
+    </w:p>
+    <w:p>
+      <w:pPr>
+        <w:spacing w:after="0"/>
+        <w:ind w:left="1080"/>
+      </w:pPr>
+      <w:r>
+        <w:t>module tb;</w:t>
+      </w:r>
+    </w:p>
+    <w:p>
+      <w:pPr>
+        <w:spacing w:after="0"/>
+        <w:ind w:left="1080"/>
+      </w:pPr>
+      <w:r>
+        <w:tab/>
+        <w:t>ChildClass child;</w:t>
+      </w:r>
+    </w:p>
+    <w:p>
+      <w:pPr>
+        <w:spacing w:after="0"/>
+        <w:ind w:left="1080"/>
+      </w:pPr>
+      <w:r>
+        <w:tab/>
+        <w:t>initial begin</w:t>
+      </w:r>
+    </w:p>
+    <w:p>
+      <w:pPr>
+        <w:spacing w:after="0"/>
+        <w:ind w:left="1080"/>
+      </w:pPr>
+      <w:r>
+        <w:tab/>
+      </w:r>
+      <w:r>
+        <w:tab/>
+        <w:t>child = new();</w:t>
+      </w:r>
+    </w:p>
+    <w:p>
+      <w:pPr>
+        <w:spacing w:after="0"/>
+        <w:ind w:left="1080"/>
+      </w:pPr>
+      <w:r>
+        <w:tab/>
+      </w:r>
+      <w:r>
+        <w:tab/>
+        <w:t>$display ("data = 0x%0h", child.getData());</w:t>
+      </w:r>
+    </w:p>
+    <w:p>
+      <w:pPr>
+        <w:spacing w:after="0"/>
+        <w:ind w:left="1080"/>
+      </w:pPr>
+      <w:r>
+        <w:tab/>
+        <w:t>end</w:t>
+      </w:r>
+    </w:p>
+    <w:p>
+      <w:pPr>
+        <w:spacing w:after="0"/>
+        <w:ind w:left="1080"/>
+      </w:pPr>
+      <w:r>
+        <w:t>endmodule</w:t>
       </w:r>
     </w:p>
     <w:p>
@@ -13833,11 +13370,11 @@
         </w:numPr>
         <w:ind w:left="540"/>
       </w:pPr>
-      <w:bookmarkStart w:id="29" w:name="_Toc55163302"/>
+      <w:bookmarkStart w:id="30" w:name="_Toc55163302"/>
       <w:r>
         <w:t>Constraints:</w:t>
       </w:r>
-      <w:bookmarkEnd w:id="29"/>
+      <w:bookmarkEnd w:id="30"/>
     </w:p>
     <w:p>
       <w:pPr>
@@ -13848,11 +13385,11 @@
         </w:numPr>
         <w:ind w:left="540"/>
       </w:pPr>
-      <w:bookmarkStart w:id="30" w:name="_Toc55163303"/>
+      <w:bookmarkStart w:id="31" w:name="_Toc55163303"/>
       <w:r>
         <w:t>Misc. constructs:</w:t>
       </w:r>
-      <w:bookmarkEnd w:id="30"/>
+      <w:bookmarkEnd w:id="31"/>
     </w:p>
     <w:p>
       <w:pPr>
@@ -13863,11 +13400,11 @@
         </w:numPr>
         <w:ind w:left="540"/>
       </w:pPr>
-      <w:bookmarkStart w:id="31" w:name="_Toc55163304"/>
+      <w:bookmarkStart w:id="32" w:name="_Toc55163304"/>
       <w:r>
         <w:t>Functional coverage:</w:t>
       </w:r>
-      <w:bookmarkEnd w:id="31"/>
+      <w:bookmarkEnd w:id="32"/>
     </w:p>
     <w:p>
       <w:pPr>
@@ -13878,11 +13415,11 @@
         </w:numPr>
         <w:ind w:left="540"/>
       </w:pPr>
-      <w:bookmarkStart w:id="32" w:name="_Toc55163305"/>
+      <w:bookmarkStart w:id="33" w:name="_Toc55163305"/>
       <w:r>
         <w:t>Assertions:</w:t>
       </w:r>
-      <w:bookmarkEnd w:id="32"/>
+      <w:bookmarkEnd w:id="33"/>
     </w:p>
     <w:p>
       <w:pPr>
@@ -13921,7 +13458,7 @@
 </file>
 
 <file path=word/comments.xml><?xml version="1.0" encoding="utf-8"?>
-<w:comments xmlns:wpc="http://schemas.microsoft.com/office/word/2010/wordprocessingCanvas" xmlns:cx="http://schemas.microsoft.com/office/drawing/2014/chartex" xmlns:cx1="http://schemas.microsoft.com/office/drawing/2015/9/8/chartex" xmlns:cx2="http://schemas.microsoft.com/office/drawing/2015/10/21/chartex" xmlns:cx3="http://schemas.microsoft.com/office/drawing/2016/5/9/chartex" xmlns:cx4="http://schemas.microsoft.com/office/drawing/2016/5/10/chartex" xmlns:cx5="http://schemas.microsoft.com/office/drawing/2016/5/11/chartex" xmlns:cx6="http://schemas.microsoft.com/office/drawing/2016/5/12/chartex" xmlns:cx7="http://schemas.microsoft.com/office/drawing/2016/5/13/chartex" xmlns:cx8="http://schemas.microsoft.com/office/drawing/2016/5/14/chartex" xmlns:mc="http://schemas.openxmlformats.org/markup-compatibility/2006" xmlns:aink="http://schemas.microsoft.com/office/drawing/2016/ink" xmlns:am3d="http://schemas.microsoft.com/office/drawing/2017/model3d" xmlns:o="urn:schemas-microsoft-com:office:office" xmlns:r="http://schemas.openxmlformats.org/officeDocument/2006/relationships" xmlns:m="http://schemas.openxmlformats.org/officeDocument/2006/math" xmlns:v="urn:schemas-microsoft-com:vml" xmlns:wp14="http://schemas.microsoft.com/office/word/2010/wordprocessingDrawing" xmlns:wp="http://schemas.openxmlformats.org/drawingml/2006/wordprocessingDrawing" xmlns:w10="urn:schemas-microsoft-com:office:word" xmlns:w="http://schemas.openxmlformats.org/wordprocessingml/2006/main" xmlns:w14="http://schemas.microsoft.com/office/word/2010/wordml" xmlns:w15="http://schemas.microsoft.com/office/word/2012/wordml" xmlns:w16cex="http://schemas.microsoft.com/office/word/2018/wordml/cex" xmlns:w16cid="http://schemas.microsoft.com/office/word/2016/wordml/cid" xmlns:w16="http://schemas.microsoft.com/office/word/2018/wordml" xmlns:w16se="http://schemas.microsoft.com/office/word/2015/wordml/symex" xmlns:wpg="http://schemas.microsoft.com/office/word/2010/wordprocessingGroup" xmlns:wpi="http://schemas.microsoft.com/office/word/2010/wordprocessingInk" xmlns:wne="http://schemas.microsoft.com/office/word/2006/wordml" xmlns:wps="http://schemas.microsoft.com/office/word/2010/wordprocessingShape" mc:Ignorable="w14 w15 w16se w16cid w16 w16cex wp14">
+<w:comments xmlns:wpc="http://schemas.microsoft.com/office/word/2010/wordprocessingCanvas" xmlns:cx="http://schemas.microsoft.com/office/drawing/2014/chartex" xmlns:cx1="http://schemas.microsoft.com/office/drawing/2015/9/8/chartex" xmlns:cx2="http://schemas.microsoft.com/office/drawing/2015/10/21/chartex" xmlns:cx3="http://schemas.microsoft.com/office/drawing/2016/5/9/chartex" xmlns:cx4="http://schemas.microsoft.com/office/drawing/2016/5/10/chartex" xmlns:cx5="http://schemas.microsoft.com/office/drawing/2016/5/11/chartex" xmlns:cx6="http://schemas.microsoft.com/office/drawing/2016/5/12/chartex" xmlns:cx7="http://schemas.microsoft.com/office/drawing/2016/5/13/chartex" xmlns:cx8="http://schemas.microsoft.com/office/drawing/2016/5/14/chartex" xmlns:mc="http://schemas.openxmlformats.org/markup-compatibility/2006" xmlns:aink="http://schemas.microsoft.com/office/drawing/2016/ink" xmlns:am3d="http://schemas.microsoft.com/office/drawing/2017/model3d" xmlns:o="urn:schemas-microsoft-com:office:office" xmlns:r="http://schemas.openxmlformats.org/officeDocument/2006/relationships" xmlns:m="http://schemas.openxmlformats.org/officeDocument/2006/math" xmlns:v="urn:schemas-microsoft-com:vml" xmlns:wp14="http://schemas.microsoft.com/office/word/2010/wordprocessingDrawing" xmlns:wp="http://schemas.openxmlformats.org/drawingml/2006/wordprocessingDrawing" xmlns:w10="urn:schemas-microsoft-com:office:word" xmlns:w="http://schemas.openxmlformats.org/wordprocessingml/2006/main" xmlns:w14="http://schemas.microsoft.com/office/word/2010/wordml" xmlns:w15="http://schemas.microsoft.com/office/word/2012/wordml" xmlns:w16cid="http://schemas.microsoft.com/office/word/2016/wordml/cid" xmlns:w16se="http://schemas.microsoft.com/office/word/2015/wordml/symex" xmlns:wpg="http://schemas.microsoft.com/office/word/2010/wordprocessingGroup" xmlns:wpi="http://schemas.microsoft.com/office/word/2010/wordprocessingInk" xmlns:wne="http://schemas.microsoft.com/office/word/2006/wordml" xmlns:wps="http://schemas.microsoft.com/office/word/2010/wordprocessingShape" mc:Ignorable="w14 w15 w16se w16cid wp14">
   <w:comment w:id="18" w:author="vinod sake" w:date="2020-11-01T20:40:00Z" w:initials="vs">
     <w:p>
       <w:pPr>
@@ -13942,7 +13479,7 @@
 </file>
 
 <file path=word/commentsExtended.xml><?xml version="1.0" encoding="utf-8"?>
-<w15:commentsEx xmlns:wpc="http://schemas.microsoft.com/office/word/2010/wordprocessingCanvas" xmlns:cx="http://schemas.microsoft.com/office/drawing/2014/chartex" xmlns:cx1="http://schemas.microsoft.com/office/drawing/2015/9/8/chartex" xmlns:cx2="http://schemas.microsoft.com/office/drawing/2015/10/21/chartex" xmlns:cx3="http://schemas.microsoft.com/office/drawing/2016/5/9/chartex" xmlns:cx4="http://schemas.microsoft.com/office/drawing/2016/5/10/chartex" xmlns:cx5="http://schemas.microsoft.com/office/drawing/2016/5/11/chartex" xmlns:cx6="http://schemas.microsoft.com/office/drawing/2016/5/12/chartex" xmlns:cx7="http://schemas.microsoft.com/office/drawing/2016/5/13/chartex" xmlns:cx8="http://schemas.microsoft.com/office/drawing/2016/5/14/chartex" xmlns:mc="http://schemas.openxmlformats.org/markup-compatibility/2006" xmlns:aink="http://schemas.microsoft.com/office/drawing/2016/ink" xmlns:am3d="http://schemas.microsoft.com/office/drawing/2017/model3d" xmlns:o="urn:schemas-microsoft-com:office:office" xmlns:r="http://schemas.openxmlformats.org/officeDocument/2006/relationships" xmlns:m="http://schemas.openxmlformats.org/officeDocument/2006/math" xmlns:v="urn:schemas-microsoft-com:vml" xmlns:wp14="http://schemas.microsoft.com/office/word/2010/wordprocessingDrawing" xmlns:wp="http://schemas.openxmlformats.org/drawingml/2006/wordprocessingDrawing" xmlns:w10="urn:schemas-microsoft-com:office:word" xmlns:w="http://schemas.openxmlformats.org/wordprocessingml/2006/main" xmlns:w14="http://schemas.microsoft.com/office/word/2010/wordml" xmlns:w15="http://schemas.microsoft.com/office/word/2012/wordml" xmlns:w16cex="http://schemas.microsoft.com/office/word/2018/wordml/cex" xmlns:w16cid="http://schemas.microsoft.com/office/word/2016/wordml/cid" xmlns:w16="http://schemas.microsoft.com/office/word/2018/wordml" xmlns:w16se="http://schemas.microsoft.com/office/word/2015/wordml/symex" xmlns:wpg="http://schemas.microsoft.com/office/word/2010/wordprocessingGroup" xmlns:wpi="http://schemas.microsoft.com/office/word/2010/wordprocessingInk" xmlns:wne="http://schemas.microsoft.com/office/word/2006/wordml" xmlns:wps="http://schemas.microsoft.com/office/word/2010/wordprocessingShape" mc:Ignorable="w14 w15 w16se w16cid w16 w16cex wp14">
+<w15:commentsEx xmlns:wpc="http://schemas.microsoft.com/office/word/2010/wordprocessingCanvas" xmlns:cx="http://schemas.microsoft.com/office/drawing/2014/chartex" xmlns:cx1="http://schemas.microsoft.com/office/drawing/2015/9/8/chartex" xmlns:cx2="http://schemas.microsoft.com/office/drawing/2015/10/21/chartex" xmlns:cx3="http://schemas.microsoft.com/office/drawing/2016/5/9/chartex" xmlns:cx4="http://schemas.microsoft.com/office/drawing/2016/5/10/chartex" xmlns:cx5="http://schemas.microsoft.com/office/drawing/2016/5/11/chartex" xmlns:cx6="http://schemas.microsoft.com/office/drawing/2016/5/12/chartex" xmlns:cx7="http://schemas.microsoft.com/office/drawing/2016/5/13/chartex" xmlns:cx8="http://schemas.microsoft.com/office/drawing/2016/5/14/chartex" xmlns:mc="http://schemas.openxmlformats.org/markup-compatibility/2006" xmlns:aink="http://schemas.microsoft.com/office/drawing/2016/ink" xmlns:am3d="http://schemas.microsoft.com/office/drawing/2017/model3d" xmlns:o="urn:schemas-microsoft-com:office:office" xmlns:r="http://schemas.openxmlformats.org/officeDocument/2006/relationships" xmlns:m="http://schemas.openxmlformats.org/officeDocument/2006/math" xmlns:v="urn:schemas-microsoft-com:vml" xmlns:wp14="http://schemas.microsoft.com/office/word/2010/wordprocessingDrawing" xmlns:wp="http://schemas.openxmlformats.org/drawingml/2006/wordprocessingDrawing" xmlns:w10="urn:schemas-microsoft-com:office:word" xmlns:w="http://schemas.openxmlformats.org/wordprocessingml/2006/main" xmlns:w14="http://schemas.microsoft.com/office/word/2010/wordml" xmlns:w15="http://schemas.microsoft.com/office/word/2012/wordml" xmlns:w16cid="http://schemas.microsoft.com/office/word/2016/wordml/cid" xmlns:w16se="http://schemas.microsoft.com/office/word/2015/wordml/symex" xmlns:wpg="http://schemas.microsoft.com/office/word/2010/wordprocessingGroup" xmlns:wpi="http://schemas.microsoft.com/office/word/2010/wordprocessingInk" xmlns:wne="http://schemas.microsoft.com/office/word/2006/wordml" xmlns:wps="http://schemas.microsoft.com/office/word/2010/wordprocessingShape" mc:Ignorable="w14 w15 w16se w16cid wp14">
   <w15:commentEx w15:paraId="3F0AD15E" w15:done="0"/>
 </w15:commentsEx>
 </file>
@@ -13954,13 +13491,13 @@
 </file>
 
 <file path=word/commentsIds.xml><?xml version="1.0" encoding="utf-8"?>
-<w16cid:commentsIds xmlns:wpc="http://schemas.microsoft.com/office/word/2010/wordprocessingCanvas" xmlns:cx="http://schemas.microsoft.com/office/drawing/2014/chartex" xmlns:cx1="http://schemas.microsoft.com/office/drawing/2015/9/8/chartex" xmlns:cx2="http://schemas.microsoft.com/office/drawing/2015/10/21/chartex" xmlns:cx3="http://schemas.microsoft.com/office/drawing/2016/5/9/chartex" xmlns:cx4="http://schemas.microsoft.com/office/drawing/2016/5/10/chartex" xmlns:cx5="http://schemas.microsoft.com/office/drawing/2016/5/11/chartex" xmlns:cx6="http://schemas.microsoft.com/office/drawing/2016/5/12/chartex" xmlns:cx7="http://schemas.microsoft.com/office/drawing/2016/5/13/chartex" xmlns:cx8="http://schemas.microsoft.com/office/drawing/2016/5/14/chartex" xmlns:mc="http://schemas.openxmlformats.org/markup-compatibility/2006" xmlns:aink="http://schemas.microsoft.com/office/drawing/2016/ink" xmlns:am3d="http://schemas.microsoft.com/office/drawing/2017/model3d" xmlns:o="urn:schemas-microsoft-com:office:office" xmlns:r="http://schemas.openxmlformats.org/officeDocument/2006/relationships" xmlns:m="http://schemas.openxmlformats.org/officeDocument/2006/math" xmlns:v="urn:schemas-microsoft-com:vml" xmlns:wp14="http://schemas.microsoft.com/office/word/2010/wordprocessingDrawing" xmlns:wp="http://schemas.openxmlformats.org/drawingml/2006/wordprocessingDrawing" xmlns:w10="urn:schemas-microsoft-com:office:word" xmlns:w="http://schemas.openxmlformats.org/wordprocessingml/2006/main" xmlns:w14="http://schemas.microsoft.com/office/word/2010/wordml" xmlns:w15="http://schemas.microsoft.com/office/word/2012/wordml" xmlns:w16cex="http://schemas.microsoft.com/office/word/2018/wordml/cex" xmlns:w16cid="http://schemas.microsoft.com/office/word/2016/wordml/cid" xmlns:w16="http://schemas.microsoft.com/office/word/2018/wordml" xmlns:w16se="http://schemas.microsoft.com/office/word/2015/wordml/symex" xmlns:wpg="http://schemas.microsoft.com/office/word/2010/wordprocessingGroup" xmlns:wpi="http://schemas.microsoft.com/office/word/2010/wordprocessingInk" xmlns:wne="http://schemas.microsoft.com/office/word/2006/wordml" xmlns:wps="http://schemas.microsoft.com/office/word/2010/wordprocessingShape" mc:Ignorable="w14 w15 w16se w16cid w16 w16cex wp14">
+<w16cid:commentsIds xmlns:wpc="http://schemas.microsoft.com/office/word/2010/wordprocessingCanvas" xmlns:cx="http://schemas.microsoft.com/office/drawing/2014/chartex" xmlns:cx1="http://schemas.microsoft.com/office/drawing/2015/9/8/chartex" xmlns:cx2="http://schemas.microsoft.com/office/drawing/2015/10/21/chartex" xmlns:cx3="http://schemas.microsoft.com/office/drawing/2016/5/9/chartex" xmlns:cx4="http://schemas.microsoft.com/office/drawing/2016/5/10/chartex" xmlns:cx5="http://schemas.microsoft.com/office/drawing/2016/5/11/chartex" xmlns:cx6="http://schemas.microsoft.com/office/drawing/2016/5/12/chartex" xmlns:cx7="http://schemas.microsoft.com/office/drawing/2016/5/13/chartex" xmlns:cx8="http://schemas.microsoft.com/office/drawing/2016/5/14/chartex" xmlns:mc="http://schemas.openxmlformats.org/markup-compatibility/2006" xmlns:aink="http://schemas.microsoft.com/office/drawing/2016/ink" xmlns:am3d="http://schemas.microsoft.com/office/drawing/2017/model3d" xmlns:o="urn:schemas-microsoft-com:office:office" xmlns:r="http://schemas.openxmlformats.org/officeDocument/2006/relationships" xmlns:m="http://schemas.openxmlformats.org/officeDocument/2006/math" xmlns:v="urn:schemas-microsoft-com:vml" xmlns:wp14="http://schemas.microsoft.com/office/word/2010/wordprocessingDrawing" xmlns:wp="http://schemas.openxmlformats.org/drawingml/2006/wordprocessingDrawing" xmlns:w10="urn:schemas-microsoft-com:office:word" xmlns:w="http://schemas.openxmlformats.org/wordprocessingml/2006/main" xmlns:w14="http://schemas.microsoft.com/office/word/2010/wordml" xmlns:w15="http://schemas.microsoft.com/office/word/2012/wordml" xmlns:w16cid="http://schemas.microsoft.com/office/word/2016/wordml/cid" xmlns:w16se="http://schemas.microsoft.com/office/word/2015/wordml/symex" xmlns:wpg="http://schemas.microsoft.com/office/word/2010/wordprocessingGroup" xmlns:wpi="http://schemas.microsoft.com/office/word/2010/wordprocessingInk" xmlns:wne="http://schemas.microsoft.com/office/word/2006/wordml" xmlns:wps="http://schemas.microsoft.com/office/word/2010/wordprocessingShape" mc:Ignorable="w14 w15 w16se w16cid wp14">
   <w16cid:commentId w16cid:paraId="3F0AD15E" w16cid:durableId="23499BD8"/>
 </w16cid:commentsIds>
 </file>
 
 <file path=word/endnotes.xml><?xml version="1.0" encoding="utf-8"?>
-<w:endnotes xmlns:wpc="http://schemas.microsoft.com/office/word/2010/wordprocessingCanvas" xmlns:cx="http://schemas.microsoft.com/office/drawing/2014/chartex" xmlns:cx1="http://schemas.microsoft.com/office/drawing/2015/9/8/chartex" xmlns:cx2="http://schemas.microsoft.com/office/drawing/2015/10/21/chartex" xmlns:cx3="http://schemas.microsoft.com/office/drawing/2016/5/9/chartex" xmlns:cx4="http://schemas.microsoft.com/office/drawing/2016/5/10/chartex" xmlns:cx5="http://schemas.microsoft.com/office/drawing/2016/5/11/chartex" xmlns:cx6="http://schemas.microsoft.com/office/drawing/2016/5/12/chartex" xmlns:cx7="http://schemas.microsoft.com/office/drawing/2016/5/13/chartex" xmlns:cx8="http://schemas.microsoft.com/office/drawing/2016/5/14/chartex" xmlns:mc="http://schemas.openxmlformats.org/markup-compatibility/2006" xmlns:aink="http://schemas.microsoft.com/office/drawing/2016/ink" xmlns:am3d="http://schemas.microsoft.com/office/drawing/2017/model3d" xmlns:o="urn:schemas-microsoft-com:office:office" xmlns:r="http://schemas.openxmlformats.org/officeDocument/2006/relationships" xmlns:m="http://schemas.openxmlformats.org/officeDocument/2006/math" xmlns:v="urn:schemas-microsoft-com:vml" xmlns:wp14="http://schemas.microsoft.com/office/word/2010/wordprocessingDrawing" xmlns:wp="http://schemas.openxmlformats.org/drawingml/2006/wordprocessingDrawing" xmlns:w10="urn:schemas-microsoft-com:office:word" xmlns:w="http://schemas.openxmlformats.org/wordprocessingml/2006/main" xmlns:w14="http://schemas.microsoft.com/office/word/2010/wordml" xmlns:w15="http://schemas.microsoft.com/office/word/2012/wordml" xmlns:w16cex="http://schemas.microsoft.com/office/word/2018/wordml/cex" xmlns:w16cid="http://schemas.microsoft.com/office/word/2016/wordml/cid" xmlns:w16="http://schemas.microsoft.com/office/word/2018/wordml" xmlns:w16se="http://schemas.microsoft.com/office/word/2015/wordml/symex" xmlns:wpg="http://schemas.microsoft.com/office/word/2010/wordprocessingGroup" xmlns:wpi="http://schemas.microsoft.com/office/word/2010/wordprocessingInk" xmlns:wne="http://schemas.microsoft.com/office/word/2006/wordml" xmlns:wps="http://schemas.microsoft.com/office/word/2010/wordprocessingShape" mc:Ignorable="w14 w15 w16se w16cid w16 w16cex wp14">
+<w:endnotes xmlns:wpc="http://schemas.microsoft.com/office/word/2010/wordprocessingCanvas" xmlns:cx="http://schemas.microsoft.com/office/drawing/2014/chartex" xmlns:cx1="http://schemas.microsoft.com/office/drawing/2015/9/8/chartex" xmlns:cx2="http://schemas.microsoft.com/office/drawing/2015/10/21/chartex" xmlns:cx3="http://schemas.microsoft.com/office/drawing/2016/5/9/chartex" xmlns:cx4="http://schemas.microsoft.com/office/drawing/2016/5/10/chartex" xmlns:cx5="http://schemas.microsoft.com/office/drawing/2016/5/11/chartex" xmlns:cx6="http://schemas.microsoft.com/office/drawing/2016/5/12/chartex" xmlns:cx7="http://schemas.microsoft.com/office/drawing/2016/5/13/chartex" xmlns:cx8="http://schemas.microsoft.com/office/drawing/2016/5/14/chartex" xmlns:mc="http://schemas.openxmlformats.org/markup-compatibility/2006" xmlns:aink="http://schemas.microsoft.com/office/drawing/2016/ink" xmlns:am3d="http://schemas.microsoft.com/office/drawing/2017/model3d" xmlns:o="urn:schemas-microsoft-com:office:office" xmlns:r="http://schemas.openxmlformats.org/officeDocument/2006/relationships" xmlns:m="http://schemas.openxmlformats.org/officeDocument/2006/math" xmlns:v="urn:schemas-microsoft-com:vml" xmlns:wp14="http://schemas.microsoft.com/office/word/2010/wordprocessingDrawing" xmlns:wp="http://schemas.openxmlformats.org/drawingml/2006/wordprocessingDrawing" xmlns:w10="urn:schemas-microsoft-com:office:word" xmlns:w="http://schemas.openxmlformats.org/wordprocessingml/2006/main" xmlns:w14="http://schemas.microsoft.com/office/word/2010/wordml" xmlns:w15="http://schemas.microsoft.com/office/word/2012/wordml" xmlns:w16cid="http://schemas.microsoft.com/office/word/2016/wordml/cid" xmlns:w16se="http://schemas.microsoft.com/office/word/2015/wordml/symex" xmlns:wpg="http://schemas.microsoft.com/office/word/2010/wordprocessingGroup" xmlns:wpi="http://schemas.microsoft.com/office/word/2010/wordprocessingInk" xmlns:wne="http://schemas.microsoft.com/office/word/2006/wordml" xmlns:wps="http://schemas.microsoft.com/office/word/2010/wordprocessingShape" mc:Ignorable="w14 w15 w16se w16cid wp14">
   <w:endnote w:type="separator" w:id="-1">
     <w:p>
       <w:pPr>
@@ -13985,7 +13522,7 @@
 </file>
 
 <file path=word/footer1.xml><?xml version="1.0" encoding="utf-8"?>
-<w:ftr xmlns:wpc="http://schemas.microsoft.com/office/word/2010/wordprocessingCanvas" xmlns:cx="http://schemas.microsoft.com/office/drawing/2014/chartex" xmlns:cx1="http://schemas.microsoft.com/office/drawing/2015/9/8/chartex" xmlns:cx2="http://schemas.microsoft.com/office/drawing/2015/10/21/chartex" xmlns:cx3="http://schemas.microsoft.com/office/drawing/2016/5/9/chartex" xmlns:cx4="http://schemas.microsoft.com/office/drawing/2016/5/10/chartex" xmlns:cx5="http://schemas.microsoft.com/office/drawing/2016/5/11/chartex" xmlns:cx6="http://schemas.microsoft.com/office/drawing/2016/5/12/chartex" xmlns:cx7="http://schemas.microsoft.com/office/drawing/2016/5/13/chartex" xmlns:cx8="http://schemas.microsoft.com/office/drawing/2016/5/14/chartex" xmlns:mc="http://schemas.openxmlformats.org/markup-compatibility/2006" xmlns:aink="http://schemas.microsoft.com/office/drawing/2016/ink" xmlns:am3d="http://schemas.microsoft.com/office/drawing/2017/model3d" xmlns:o="urn:schemas-microsoft-com:office:office" xmlns:r="http://schemas.openxmlformats.org/officeDocument/2006/relationships" xmlns:m="http://schemas.openxmlformats.org/officeDocument/2006/math" xmlns:v="urn:schemas-microsoft-com:vml" xmlns:wp14="http://schemas.microsoft.com/office/word/2010/wordprocessingDrawing" xmlns:wp="http://schemas.openxmlformats.org/drawingml/2006/wordprocessingDrawing" xmlns:w10="urn:schemas-microsoft-com:office:word" xmlns:w="http://schemas.openxmlformats.org/wordprocessingml/2006/main" xmlns:w14="http://schemas.microsoft.com/office/word/2010/wordml" xmlns:w15="http://schemas.microsoft.com/office/word/2012/wordml" xmlns:w16cex="http://schemas.microsoft.com/office/word/2018/wordml/cex" xmlns:w16cid="http://schemas.microsoft.com/office/word/2016/wordml/cid" xmlns:w16="http://schemas.microsoft.com/office/word/2018/wordml" xmlns:w16se="http://schemas.microsoft.com/office/word/2015/wordml/symex" xmlns:wpg="http://schemas.microsoft.com/office/word/2010/wordprocessingGroup" xmlns:wpi="http://schemas.microsoft.com/office/word/2010/wordprocessingInk" xmlns:wne="http://schemas.microsoft.com/office/word/2006/wordml" xmlns:wps="http://schemas.microsoft.com/office/word/2010/wordprocessingShape" mc:Ignorable="w14 w15 w16se w16cid w16 w16cex wp14">
+<w:ftr xmlns:wpc="http://schemas.microsoft.com/office/word/2010/wordprocessingCanvas" xmlns:cx="http://schemas.microsoft.com/office/drawing/2014/chartex" xmlns:cx1="http://schemas.microsoft.com/office/drawing/2015/9/8/chartex" xmlns:cx2="http://schemas.microsoft.com/office/drawing/2015/10/21/chartex" xmlns:cx3="http://schemas.microsoft.com/office/drawing/2016/5/9/chartex" xmlns:cx4="http://schemas.microsoft.com/office/drawing/2016/5/10/chartex" xmlns:cx5="http://schemas.microsoft.com/office/drawing/2016/5/11/chartex" xmlns:cx6="http://schemas.microsoft.com/office/drawing/2016/5/12/chartex" xmlns:cx7="http://schemas.microsoft.com/office/drawing/2016/5/13/chartex" xmlns:cx8="http://schemas.microsoft.com/office/drawing/2016/5/14/chartex" xmlns:mc="http://schemas.openxmlformats.org/markup-compatibility/2006" xmlns:aink="http://schemas.microsoft.com/office/drawing/2016/ink" xmlns:am3d="http://schemas.microsoft.com/office/drawing/2017/model3d" xmlns:o="urn:schemas-microsoft-com:office:office" xmlns:r="http://schemas.openxmlformats.org/officeDocument/2006/relationships" xmlns:m="http://schemas.openxmlformats.org/officeDocument/2006/math" xmlns:v="urn:schemas-microsoft-com:vml" xmlns:wp14="http://schemas.microsoft.com/office/word/2010/wordprocessingDrawing" xmlns:wp="http://schemas.openxmlformats.org/drawingml/2006/wordprocessingDrawing" xmlns:w10="urn:schemas-microsoft-com:office:word" xmlns:w="http://schemas.openxmlformats.org/wordprocessingml/2006/main" xmlns:w14="http://schemas.microsoft.com/office/word/2010/wordml" xmlns:w15="http://schemas.microsoft.com/office/word/2012/wordml" xmlns:w16cid="http://schemas.microsoft.com/office/word/2016/wordml/cid" xmlns:w16se="http://schemas.microsoft.com/office/word/2015/wordml/symex" xmlns:wpg="http://schemas.microsoft.com/office/word/2010/wordprocessingGroup" xmlns:wpi="http://schemas.microsoft.com/office/word/2010/wordprocessingInk" xmlns:wne="http://schemas.microsoft.com/office/word/2006/wordml" xmlns:wps="http://schemas.microsoft.com/office/word/2010/wordprocessingShape" mc:Ignorable="w14 w15 w16se w16cid wp14">
   <w:p>
     <w:pPr>
       <w:pStyle w:val="Footer"/>
@@ -14047,7 +13584,7 @@
 </file>
 
 <file path=word/footnotes.xml><?xml version="1.0" encoding="utf-8"?>
-<w:footnotes xmlns:wpc="http://schemas.microsoft.com/office/word/2010/wordprocessingCanvas" xmlns:cx="http://schemas.microsoft.com/office/drawing/2014/chartex" xmlns:cx1="http://schemas.microsoft.com/office/drawing/2015/9/8/chartex" xmlns:cx2="http://schemas.microsoft.com/office/drawing/2015/10/21/chartex" xmlns:cx3="http://schemas.microsoft.com/office/drawing/2016/5/9/chartex" xmlns:cx4="http://schemas.microsoft.com/office/drawing/2016/5/10/chartex" xmlns:cx5="http://schemas.microsoft.com/office/drawing/2016/5/11/chartex" xmlns:cx6="http://schemas.microsoft.com/office/drawing/2016/5/12/chartex" xmlns:cx7="http://schemas.microsoft.com/office/drawing/2016/5/13/chartex" xmlns:cx8="http://schemas.microsoft.com/office/drawing/2016/5/14/chartex" xmlns:mc="http://schemas.openxmlformats.org/markup-compatibility/2006" xmlns:aink="http://schemas.microsoft.com/office/drawing/2016/ink" xmlns:am3d="http://schemas.microsoft.com/office/drawing/2017/model3d" xmlns:o="urn:schemas-microsoft-com:office:office" xmlns:r="http://schemas.openxmlformats.org/officeDocument/2006/relationships" xmlns:m="http://schemas.openxmlformats.org/officeDocument/2006/math" xmlns:v="urn:schemas-microsoft-com:vml" xmlns:wp14="http://schemas.microsoft.com/office/word/2010/wordprocessingDrawing" xmlns:wp="http://schemas.openxmlformats.org/drawingml/2006/wordprocessingDrawing" xmlns:w10="urn:schemas-microsoft-com:office:word" xmlns:w="http://schemas.openxmlformats.org/wordprocessingml/2006/main" xmlns:w14="http://schemas.microsoft.com/office/word/2010/wordml" xmlns:w15="http://schemas.microsoft.com/office/word/2012/wordml" xmlns:w16cex="http://schemas.microsoft.com/office/word/2018/wordml/cex" xmlns:w16cid="http://schemas.microsoft.com/office/word/2016/wordml/cid" xmlns:w16="http://schemas.microsoft.com/office/word/2018/wordml" xmlns:w16se="http://schemas.microsoft.com/office/word/2015/wordml/symex" xmlns:wpg="http://schemas.microsoft.com/office/word/2010/wordprocessingGroup" xmlns:wpi="http://schemas.microsoft.com/office/word/2010/wordprocessingInk" xmlns:wne="http://schemas.microsoft.com/office/word/2006/wordml" xmlns:wps="http://schemas.microsoft.com/office/word/2010/wordprocessingShape" mc:Ignorable="w14 w15 w16se w16cid w16 w16cex wp14">
+<w:footnotes xmlns:wpc="http://schemas.microsoft.com/office/word/2010/wordprocessingCanvas" xmlns:cx="http://schemas.microsoft.com/office/drawing/2014/chartex" xmlns:cx1="http://schemas.microsoft.com/office/drawing/2015/9/8/chartex" xmlns:cx2="http://schemas.microsoft.com/office/drawing/2015/10/21/chartex" xmlns:cx3="http://schemas.microsoft.com/office/drawing/2016/5/9/chartex" xmlns:cx4="http://schemas.microsoft.com/office/drawing/2016/5/10/chartex" xmlns:cx5="http://schemas.microsoft.com/office/drawing/2016/5/11/chartex" xmlns:cx6="http://schemas.microsoft.com/office/drawing/2016/5/12/chartex" xmlns:cx7="http://schemas.microsoft.com/office/drawing/2016/5/13/chartex" xmlns:cx8="http://schemas.microsoft.com/office/drawing/2016/5/14/chartex" xmlns:mc="http://schemas.openxmlformats.org/markup-compatibility/2006" xmlns:aink="http://schemas.microsoft.com/office/drawing/2016/ink" xmlns:am3d="http://schemas.microsoft.com/office/drawing/2017/model3d" xmlns:o="urn:schemas-microsoft-com:office:office" xmlns:r="http://schemas.openxmlformats.org/officeDocument/2006/relationships" xmlns:m="http://schemas.openxmlformats.org/officeDocument/2006/math" xmlns:v="urn:schemas-microsoft-com:vml" xmlns:wp14="http://schemas.microsoft.com/office/word/2010/wordprocessingDrawing" xmlns:wp="http://schemas.openxmlformats.org/drawingml/2006/wordprocessingDrawing" xmlns:w10="urn:schemas-microsoft-com:office:word" xmlns:w="http://schemas.openxmlformats.org/wordprocessingml/2006/main" xmlns:w14="http://schemas.microsoft.com/office/word/2010/wordml" xmlns:w15="http://schemas.microsoft.com/office/word/2012/wordml" xmlns:w16cid="http://schemas.microsoft.com/office/word/2016/wordml/cid" xmlns:w16se="http://schemas.microsoft.com/office/word/2015/wordml/symex" xmlns:wpg="http://schemas.microsoft.com/office/word/2010/wordprocessingGroup" xmlns:wpi="http://schemas.microsoft.com/office/word/2010/wordprocessingInk" xmlns:wne="http://schemas.microsoft.com/office/word/2006/wordml" xmlns:wps="http://schemas.microsoft.com/office/word/2010/wordprocessingShape" mc:Ignorable="w14 w15 w16se w16cid wp14">
   <w:footnote w:type="separator" w:id="-1">
     <w:p>
       <w:pPr>
@@ -14072,7 +13609,7 @@
 </file>
 
 <file path=word/numbering.xml><?xml version="1.0" encoding="utf-8"?>
-<w:numbering xmlns:wpc="http://schemas.microsoft.com/office/word/2010/wordprocessingCanvas" xmlns:cx="http://schemas.microsoft.com/office/drawing/2014/chartex" xmlns:cx1="http://schemas.microsoft.com/office/drawing/2015/9/8/chartex" xmlns:cx2="http://schemas.microsoft.com/office/drawing/2015/10/21/chartex" xmlns:cx3="http://schemas.microsoft.com/office/drawing/2016/5/9/chartex" xmlns:cx4="http://schemas.microsoft.com/office/drawing/2016/5/10/chartex" xmlns:cx5="http://schemas.microsoft.com/office/drawing/2016/5/11/chartex" xmlns:cx6="http://schemas.microsoft.com/office/drawing/2016/5/12/chartex" xmlns:cx7="http://schemas.microsoft.com/office/drawing/2016/5/13/chartex" xmlns:cx8="http://schemas.microsoft.com/office/drawing/2016/5/14/chartex" xmlns:mc="http://schemas.openxmlformats.org/markup-compatibility/2006" xmlns:aink="http://schemas.microsoft.com/office/drawing/2016/ink" xmlns:am3d="http://schemas.microsoft.com/office/drawing/2017/model3d" xmlns:o="urn:schemas-microsoft-com:office:office" xmlns:r="http://schemas.openxmlformats.org/officeDocument/2006/relationships" xmlns:m="http://schemas.openxmlformats.org/officeDocument/2006/math" xmlns:v="urn:schemas-microsoft-com:vml" xmlns:wp14="http://schemas.microsoft.com/office/word/2010/wordprocessingDrawing" xmlns:wp="http://schemas.openxmlformats.org/drawingml/2006/wordprocessingDrawing" xmlns:w10="urn:schemas-microsoft-com:office:word" xmlns:w="http://schemas.openxmlformats.org/wordprocessingml/2006/main" xmlns:w14="http://schemas.microsoft.com/office/word/2010/wordml" xmlns:w15="http://schemas.microsoft.com/office/word/2012/wordml" xmlns:w16cex="http://schemas.microsoft.com/office/word/2018/wordml/cex" xmlns:w16cid="http://schemas.microsoft.com/office/word/2016/wordml/cid" xmlns:w16="http://schemas.microsoft.com/office/word/2018/wordml" xmlns:w16se="http://schemas.microsoft.com/office/word/2015/wordml/symex" xmlns:wpg="http://schemas.microsoft.com/office/word/2010/wordprocessingGroup" xmlns:wpi="http://schemas.microsoft.com/office/word/2010/wordprocessingInk" xmlns:wne="http://schemas.microsoft.com/office/word/2006/wordml" xmlns:wps="http://schemas.microsoft.com/office/word/2010/wordprocessingShape" mc:Ignorable="w14 w15 w16se w16cid w16 w16cex wp14">
+<w:numbering xmlns:wpc="http://schemas.microsoft.com/office/word/2010/wordprocessingCanvas" xmlns:cx="http://schemas.microsoft.com/office/drawing/2014/chartex" xmlns:cx1="http://schemas.microsoft.com/office/drawing/2015/9/8/chartex" xmlns:cx2="http://schemas.microsoft.com/office/drawing/2015/10/21/chartex" xmlns:cx3="http://schemas.microsoft.com/office/drawing/2016/5/9/chartex" xmlns:cx4="http://schemas.microsoft.com/office/drawing/2016/5/10/chartex" xmlns:cx5="http://schemas.microsoft.com/office/drawing/2016/5/11/chartex" xmlns:cx6="http://schemas.microsoft.com/office/drawing/2016/5/12/chartex" xmlns:cx7="http://schemas.microsoft.com/office/drawing/2016/5/13/chartex" xmlns:cx8="http://schemas.microsoft.com/office/drawing/2016/5/14/chartex" xmlns:mc="http://schemas.openxmlformats.org/markup-compatibility/2006" xmlns:aink="http://schemas.microsoft.com/office/drawing/2016/ink" xmlns:am3d="http://schemas.microsoft.com/office/drawing/2017/model3d" xmlns:o="urn:schemas-microsoft-com:office:office" xmlns:r="http://schemas.openxmlformats.org/officeDocument/2006/relationships" xmlns:m="http://schemas.openxmlformats.org/officeDocument/2006/math" xmlns:v="urn:schemas-microsoft-com:vml" xmlns:wp14="http://schemas.microsoft.com/office/word/2010/wordprocessingDrawing" xmlns:wp="http://schemas.openxmlformats.org/drawingml/2006/wordprocessingDrawing" xmlns:w10="urn:schemas-microsoft-com:office:word" xmlns:w="http://schemas.openxmlformats.org/wordprocessingml/2006/main" xmlns:w14="http://schemas.microsoft.com/office/word/2010/wordml" xmlns:w15="http://schemas.microsoft.com/office/word/2012/wordml" xmlns:w16cid="http://schemas.microsoft.com/office/word/2016/wordml/cid" xmlns:w16se="http://schemas.microsoft.com/office/word/2015/wordml/symex" xmlns:wpg="http://schemas.microsoft.com/office/word/2010/wordprocessingGroup" xmlns:wpi="http://schemas.microsoft.com/office/word/2010/wordprocessingInk" xmlns:wne="http://schemas.microsoft.com/office/word/2006/wordml" xmlns:wps="http://schemas.microsoft.com/office/word/2010/wordprocessingShape" mc:Ignorable="w14 w15 w16se w16cid wp14">
   <w:abstractNum w:abstractNumId="0" w15:restartNumberingAfterBreak="0">
     <w:nsid w:val="01CD44B4"/>
     <w:multiLevelType w:val="hybridMultilevel"/>
@@ -17476,7 +17013,7 @@
 </file>
 
 <file path=word/people.xml><?xml version="1.0" encoding="utf-8"?>
-<w15:people xmlns:wpc="http://schemas.microsoft.com/office/word/2010/wordprocessingCanvas" xmlns:cx="http://schemas.microsoft.com/office/drawing/2014/chartex" xmlns:cx1="http://schemas.microsoft.com/office/drawing/2015/9/8/chartex" xmlns:cx2="http://schemas.microsoft.com/office/drawing/2015/10/21/chartex" xmlns:cx3="http://schemas.microsoft.com/office/drawing/2016/5/9/chartex" xmlns:cx4="http://schemas.microsoft.com/office/drawing/2016/5/10/chartex" xmlns:cx5="http://schemas.microsoft.com/office/drawing/2016/5/11/chartex" xmlns:cx6="http://schemas.microsoft.com/office/drawing/2016/5/12/chartex" xmlns:cx7="http://schemas.microsoft.com/office/drawing/2016/5/13/chartex" xmlns:cx8="http://schemas.microsoft.com/office/drawing/2016/5/14/chartex" xmlns:mc="http://schemas.openxmlformats.org/markup-compatibility/2006" xmlns:aink="http://schemas.microsoft.com/office/drawing/2016/ink" xmlns:am3d="http://schemas.microsoft.com/office/drawing/2017/model3d" xmlns:o="urn:schemas-microsoft-com:office:office" xmlns:r="http://schemas.openxmlformats.org/officeDocument/2006/relationships" xmlns:m="http://schemas.openxmlformats.org/officeDocument/2006/math" xmlns:v="urn:schemas-microsoft-com:vml" xmlns:wp14="http://schemas.microsoft.com/office/word/2010/wordprocessingDrawing" xmlns:wp="http://schemas.openxmlformats.org/drawingml/2006/wordprocessingDrawing" xmlns:w10="urn:schemas-microsoft-com:office:word" xmlns:w="http://schemas.openxmlformats.org/wordprocessingml/2006/main" xmlns:w14="http://schemas.microsoft.com/office/word/2010/wordml" xmlns:w15="http://schemas.microsoft.com/office/word/2012/wordml" xmlns:w16cex="http://schemas.microsoft.com/office/word/2018/wordml/cex" xmlns:w16cid="http://schemas.microsoft.com/office/word/2016/wordml/cid" xmlns:w16="http://schemas.microsoft.com/office/word/2018/wordml" xmlns:w16se="http://schemas.microsoft.com/office/word/2015/wordml/symex" xmlns:wpg="http://schemas.microsoft.com/office/word/2010/wordprocessingGroup" xmlns:wpi="http://schemas.microsoft.com/office/word/2010/wordprocessingInk" xmlns:wne="http://schemas.microsoft.com/office/word/2006/wordml" xmlns:wps="http://schemas.microsoft.com/office/word/2010/wordprocessingShape" mc:Ignorable="w14 w15 w16se w16cid w16 w16cex wp14">
+<w15:people xmlns:wpc="http://schemas.microsoft.com/office/word/2010/wordprocessingCanvas" xmlns:cx="http://schemas.microsoft.com/office/drawing/2014/chartex" xmlns:cx1="http://schemas.microsoft.com/office/drawing/2015/9/8/chartex" xmlns:cx2="http://schemas.microsoft.com/office/drawing/2015/10/21/chartex" xmlns:cx3="http://schemas.microsoft.com/office/drawing/2016/5/9/chartex" xmlns:cx4="http://schemas.microsoft.com/office/drawing/2016/5/10/chartex" xmlns:cx5="http://schemas.microsoft.com/office/drawing/2016/5/11/chartex" xmlns:cx6="http://schemas.microsoft.com/office/drawing/2016/5/12/chartex" xmlns:cx7="http://schemas.microsoft.com/office/drawing/2016/5/13/chartex" xmlns:cx8="http://schemas.microsoft.com/office/drawing/2016/5/14/chartex" xmlns:mc="http://schemas.openxmlformats.org/markup-compatibility/2006" xmlns:aink="http://schemas.microsoft.com/office/drawing/2016/ink" xmlns:am3d="http://schemas.microsoft.com/office/drawing/2017/model3d" xmlns:o="urn:schemas-microsoft-com:office:office" xmlns:r="http://schemas.openxmlformats.org/officeDocument/2006/relationships" xmlns:m="http://schemas.openxmlformats.org/officeDocument/2006/math" xmlns:v="urn:schemas-microsoft-com:vml" xmlns:wp14="http://schemas.microsoft.com/office/word/2010/wordprocessingDrawing" xmlns:wp="http://schemas.openxmlformats.org/drawingml/2006/wordprocessingDrawing" xmlns:w10="urn:schemas-microsoft-com:office:word" xmlns:w="http://schemas.openxmlformats.org/wordprocessingml/2006/main" xmlns:w14="http://schemas.microsoft.com/office/word/2010/wordml" xmlns:w15="http://schemas.microsoft.com/office/word/2012/wordml" xmlns:w16cid="http://schemas.microsoft.com/office/word/2016/wordml/cid" xmlns:w16se="http://schemas.microsoft.com/office/word/2015/wordml/symex" xmlns:wpg="http://schemas.microsoft.com/office/word/2010/wordprocessingGroup" xmlns:wpi="http://schemas.microsoft.com/office/word/2010/wordprocessingInk" xmlns:wne="http://schemas.microsoft.com/office/word/2006/wordml" xmlns:wps="http://schemas.microsoft.com/office/word/2010/wordprocessingShape" mc:Ignorable="w14 w15 w16se w16cid wp14">
   <w15:person w15:author="vinod sake">
     <w15:presenceInfo w15:providerId="Windows Live" w15:userId="d27ffa6d29394f24"/>
   </w15:person>
@@ -17484,7 +17021,7 @@
 </file>
 
 <file path=word/styles.xml><?xml version="1.0" encoding="utf-8"?>
-<w:styles xmlns:mc="http://schemas.openxmlformats.org/markup-compatibility/2006" xmlns:r="http://schemas.openxmlformats.org/officeDocument/2006/relationships" xmlns:w="http://schemas.openxmlformats.org/wordprocessingml/2006/main" xmlns:w14="http://schemas.microsoft.com/office/word/2010/wordml" xmlns:w15="http://schemas.microsoft.com/office/word/2012/wordml" xmlns:w16cex="http://schemas.microsoft.com/office/word/2018/wordml/cex" xmlns:w16cid="http://schemas.microsoft.com/office/word/2016/wordml/cid" xmlns:w16="http://schemas.microsoft.com/office/word/2018/wordml" xmlns:w16se="http://schemas.microsoft.com/office/word/2015/wordml/symex" mc:Ignorable="w14 w15 w16se w16cid w16 w16cex">
+<w:styles xmlns:mc="http://schemas.openxmlformats.org/markup-compatibility/2006" xmlns:r="http://schemas.openxmlformats.org/officeDocument/2006/relationships" xmlns:w="http://schemas.openxmlformats.org/wordprocessingml/2006/main" xmlns:w14="http://schemas.microsoft.com/office/word/2010/wordml" xmlns:w15="http://schemas.microsoft.com/office/word/2012/wordml" xmlns:w16cid="http://schemas.microsoft.com/office/word/2016/wordml/cid" xmlns:w16se="http://schemas.microsoft.com/office/word/2015/wordml/symex" mc:Ignorable="w14 w15 w16se w16cid">
   <w:docDefaults>
     <w:rPrDefault>
       <w:rPr>
@@ -18750,7 +18287,7 @@
 </file>
 
 <file path=customXml/itemProps1.xml><?xml version="1.0" encoding="utf-8"?>
-<ds:datastoreItem xmlns:ds="http://schemas.openxmlformats.org/officeDocument/2006/customXml" ds:itemID="{1898CDE7-7329-4C6A-A2AE-721CF687BE9F}">
+<ds:datastoreItem xmlns:ds="http://schemas.openxmlformats.org/officeDocument/2006/customXml" ds:itemID="{126A10CA-748D-40C7-8C32-B6F134C97809}">
   <ds:schemaRefs>
     <ds:schemaRef ds:uri="http://schemas.openxmlformats.org/officeDocument/2006/bibliography"/>
   </ds:schemaRefs>

</xml_diff>